<commit_message>
Full exec with 1000 iterations.
</commit_message>
<xml_diff>
--- a/doc/K1_appendix.docx
+++ b/doc/K1_appendix.docx
@@ -2452,7 +2452,7 @@
                 <w:szCs w:val="18"/>
                 <w:color w:val="111111"/>
               </w:rPr>
-              <w:t xml:space="preserve"> 0.437</w:t>
+              <w:t xml:space="preserve"> 0.443</w:t>
             </w:r>
           </w:p>
         </w:tc>
@@ -2690,7 +2690,7 @@
                 <w:szCs w:val="18"/>
                 <w:color w:val="111111"/>
               </w:rPr>
-              <w:t xml:space="preserve"> 0.796</w:t>
+              <w:t xml:space="preserve"> 0.786</w:t>
             </w:r>
           </w:p>
         </w:tc>
@@ -2928,7 +2928,7 @@
                 <w:szCs w:val="18"/>
                 <w:color w:val="111111"/>
               </w:rPr>
-              <w:t xml:space="preserve"> 0.865</w:t>
+              <w:t xml:space="preserve"> 0.871</w:t>
             </w:r>
           </w:p>
         </w:tc>
@@ -3166,7 +3166,7 @@
                 <w:szCs w:val="18"/>
                 <w:color w:val="111111"/>
               </w:rPr>
-              <w:t xml:space="preserve"> 0.187</w:t>
+              <w:t xml:space="preserve"> 0.184</w:t>
             </w:r>
           </w:p>
         </w:tc>
@@ -3659,7 +3659,7 @@
                 <w:szCs w:val="18"/>
                 <w:color w:val="111111"/>
               </w:rPr>
-              <w:t xml:space="preserve"> 0.676</w:t>
+              <w:t xml:space="preserve"> 0.667</w:t>
             </w:r>
           </w:p>
         </w:tc>
@@ -3897,7 +3897,7 @@
                 <w:szCs w:val="18"/>
                 <w:color w:val="111111"/>
               </w:rPr>
-              <w:t xml:space="preserve"> 0.129</w:t>
+              <w:t xml:space="preserve"> 0.126</w:t>
             </w:r>
           </w:p>
         </w:tc>
@@ -4135,7 +4135,7 @@
                 <w:szCs w:val="18"/>
                 <w:color w:val="111111"/>
               </w:rPr>
-              <w:t xml:space="preserve"> 0.329</w:t>
+              <w:t xml:space="preserve"> 0.322</w:t>
             </w:r>
           </w:p>
         </w:tc>
@@ -4373,7 +4373,7 @@
                 <w:szCs w:val="18"/>
                 <w:color w:val="111111"/>
               </w:rPr>
-              <w:t xml:space="preserve"> 0.309</w:t>
+              <w:t xml:space="preserve"> 0.280</w:t>
             </w:r>
           </w:p>
         </w:tc>
@@ -4866,7 +4866,7 @@
                 <w:szCs w:val="18"/>
                 <w:color w:val="111111"/>
               </w:rPr>
-              <w:t xml:space="preserve"> 0.237</w:t>
+              <w:t xml:space="preserve"> 0.236</w:t>
             </w:r>
           </w:p>
         </w:tc>
@@ -5104,7 +5104,7 @@
                 <w:szCs w:val="18"/>
                 <w:color w:val="111111"/>
               </w:rPr>
-              <w:t xml:space="preserve"> 0.225</w:t>
+              <w:t xml:space="preserve"> 0.224</w:t>
             </w:r>
           </w:p>
         </w:tc>
@@ -5342,7 +5342,7 @@
                 <w:szCs w:val="18"/>
                 <w:color w:val="111111"/>
               </w:rPr>
-              <w:t xml:space="preserve"> 0.264</w:t>
+              <w:t xml:space="preserve"> 0.251</w:t>
             </w:r>
           </w:p>
         </w:tc>
@@ -6412,7 +6412,7 @@
                 <w:szCs w:val="18"/>
                 <w:color w:val="111111"/>
               </w:rPr>
-              <w:t xml:space="preserve"> 0.076</w:t>
+              <w:t xml:space="preserve"> 0.100</w:t>
             </w:r>
           </w:p>
         </w:tc>
@@ -6650,7 +6650,7 @@
                 <w:szCs w:val="18"/>
                 <w:color w:val="111111"/>
               </w:rPr>
-              <w:t xml:space="preserve"> 0.458</w:t>
+              <w:t xml:space="preserve"> 0.445</w:t>
             </w:r>
           </w:p>
         </w:tc>
@@ -6888,7 +6888,7 @@
                 <w:szCs w:val="18"/>
                 <w:color w:val="111111"/>
               </w:rPr>
-              <w:t xml:space="preserve"> 0.740</w:t>
+              <w:t xml:space="preserve"> 0.734</w:t>
             </w:r>
           </w:p>
         </w:tc>
@@ -7381,7 +7381,7 @@
                 <w:szCs w:val="18"/>
                 <w:color w:val="111111"/>
               </w:rPr>
-              <w:t xml:space="preserve"> 0.013</w:t>
+              <w:t xml:space="preserve"> 0.021</w:t>
             </w:r>
           </w:p>
         </w:tc>
@@ -7619,7 +7619,7 @@
                 <w:szCs w:val="18"/>
                 <w:color w:val="111111"/>
               </w:rPr>
-              <w:t xml:space="preserve"> 0.256</w:t>
+              <w:t xml:space="preserve"> 0.245</w:t>
             </w:r>
           </w:p>
         </w:tc>
@@ -7857,7 +7857,7 @@
                 <w:szCs w:val="18"/>
                 <w:color w:val="111111"/>
               </w:rPr>
-              <w:t xml:space="preserve"> 0.848</w:t>
+              <w:t xml:space="preserve"> 0.841</w:t>
             </w:r>
           </w:p>
         </w:tc>
@@ -8350,7 +8350,7 @@
                 <w:szCs w:val="18"/>
                 <w:color w:val="111111"/>
               </w:rPr>
-              <w:t xml:space="preserve">  0.563</w:t>
+              <w:t xml:space="preserve">  0.594</w:t>
             </w:r>
           </w:p>
         </w:tc>
@@ -8588,7 +8588,7 @@
                 <w:szCs w:val="18"/>
                 <w:color w:val="111111"/>
               </w:rPr>
-              <w:t xml:space="preserve">  0.729</w:t>
+              <w:t xml:space="preserve">  0.750</w:t>
             </w:r>
           </w:p>
         </w:tc>
@@ -8836,7 +8836,7 @@
                 <w:szCs w:val="18"/>
                 <w:color w:val="111111"/>
               </w:rPr>
-              <w:t xml:space="preserve">  0.885</w:t>
+              <w:t xml:space="preserve">  0.872</w:t>
             </w:r>
           </w:p>
         </w:tc>
@@ -9658,7 +9658,7 @@
                 <w:szCs w:val="18"/>
                 <w:color w:val="111111"/>
               </w:rPr>
-              <w:t xml:space="preserve"> 0.030</w:t>
+              <w:t xml:space="preserve"> 0.020</w:t>
             </w:r>
           </w:p>
         </w:tc>
@@ -9896,7 +9896,7 @@
                 <w:szCs w:val="18"/>
                 <w:color w:val="111111"/>
               </w:rPr>
-              <w:t xml:space="preserve"> 0.460</w:t>
+              <w:t xml:space="preserve"> 0.448</w:t>
             </w:r>
           </w:p>
         </w:tc>
@@ -10134,7 +10134,7 @@
                 <w:szCs w:val="18"/>
                 <w:color w:val="111111"/>
               </w:rPr>
-              <w:t xml:space="preserve"> 0.400</w:t>
+              <w:t xml:space="preserve"> 0.413</w:t>
             </w:r>
           </w:p>
         </w:tc>
@@ -10610,7 +10610,7 @@
                 <w:szCs w:val="18"/>
                 <w:color w:val="111111"/>
               </w:rPr>
-              <w:t xml:space="preserve"> 0.004</w:t>
+              <w:t xml:space="preserve"> 0.003</w:t>
             </w:r>
           </w:p>
         </w:tc>
@@ -10848,7 +10848,7 @@
                 <w:szCs w:val="18"/>
                 <w:color w:val="111111"/>
               </w:rPr>
-              <w:t xml:space="preserve"> 0.613</w:t>
+              <w:t xml:space="preserve"> 0.591</w:t>
             </w:r>
           </w:p>
         </w:tc>
@@ -11086,7 +11086,7 @@
                 <w:szCs w:val="18"/>
                 <w:color w:val="111111"/>
               </w:rPr>
-              <w:t xml:space="preserve"> 0.455</w:t>
+              <w:t xml:space="preserve"> 0.461</w:t>
             </w:r>
           </w:p>
         </w:tc>
@@ -11579,7 +11579,7 @@
                 <w:szCs w:val="18"/>
                 <w:color w:val="111111"/>
               </w:rPr>
-              <w:t xml:space="preserve"> 0.009</w:t>
+              <w:t xml:space="preserve"> 0.013</w:t>
             </w:r>
           </w:p>
         </w:tc>
@@ -11817,7 +11817,7 @@
                 <w:szCs w:val="18"/>
                 <w:color w:val="111111"/>
               </w:rPr>
-              <w:t xml:space="preserve"> 0.023</w:t>
+              <w:t xml:space="preserve"> 0.034</w:t>
             </w:r>
           </w:p>
         </w:tc>
@@ -12055,7 +12055,7 @@
                 <w:szCs w:val="18"/>
                 <w:color w:val="111111"/>
               </w:rPr>
-              <w:t xml:space="preserve"> 0.396</w:t>
+              <w:t xml:space="preserve"> 0.398</w:t>
             </w:r>
           </w:p>
         </w:tc>
@@ -12293,7 +12293,7 @@
                 <w:szCs w:val="18"/>
                 <w:color w:val="111111"/>
               </w:rPr>
-              <w:t xml:space="preserve"> 0.024</w:t>
+              <w:t xml:space="preserve"> 0.022</w:t>
             </w:r>
           </w:p>
         </w:tc>
@@ -12531,7 +12531,7 @@
                 <w:szCs w:val="18"/>
                 <w:color w:val="111111"/>
               </w:rPr>
-              <w:t xml:space="preserve"> 0.020</w:t>
+              <w:t xml:space="preserve"> 0.013</w:t>
             </w:r>
           </w:p>
         </w:tc>
@@ -12769,7 +12769,7 @@
                 <w:szCs w:val="18"/>
                 <w:color w:val="111111"/>
               </w:rPr>
-              <w:t xml:space="preserve"> 0.762</w:t>
+              <w:t xml:space="preserve"> 0.752</w:t>
             </w:r>
           </w:p>
         </w:tc>
@@ -13007,7 +13007,7 @@
                 <w:szCs w:val="18"/>
                 <w:color w:val="111111"/>
               </w:rPr>
-              <w:t xml:space="preserve"> 0.837</w:t>
+              <w:t xml:space="preserve"> 0.851</w:t>
             </w:r>
           </w:p>
         </w:tc>
@@ -13500,7 +13500,7 @@
                 <w:szCs w:val="18"/>
                 <w:color w:val="111111"/>
               </w:rPr>
-              <w:t xml:space="preserve"> 0.771</w:t>
+              <w:t xml:space="preserve"> 0.766</w:t>
             </w:r>
           </w:p>
         </w:tc>
@@ -13738,7 +13738,7 @@
                 <w:szCs w:val="18"/>
                 <w:color w:val="111111"/>
               </w:rPr>
-              <w:t xml:space="preserve"> 0.178</w:t>
+              <w:t xml:space="preserve"> 0.164</w:t>
             </w:r>
           </w:p>
         </w:tc>
@@ -13976,7 +13976,7 @@
                 <w:szCs w:val="18"/>
                 <w:color w:val="111111"/>
               </w:rPr>
-              <w:t xml:space="preserve"> 0.976</w:t>
+              <w:t xml:space="preserve"> 0.964</w:t>
             </w:r>
           </w:p>
         </w:tc>
@@ -14214,7 +14214,7 @@
                 <w:szCs w:val="18"/>
                 <w:color w:val="111111"/>
               </w:rPr>
-              <w:t xml:space="preserve"> 0.623</w:t>
+              <w:t xml:space="preserve"> 0.595</w:t>
             </w:r>
           </w:p>
         </w:tc>
@@ -14452,7 +14452,7 @@
                 <w:szCs w:val="18"/>
                 <w:color w:val="111111"/>
               </w:rPr>
-              <w:t xml:space="preserve"> 0.362</w:t>
+              <w:t xml:space="preserve"> 0.366</w:t>
             </w:r>
           </w:p>
         </w:tc>
@@ -14690,7 +14690,7 @@
                 <w:szCs w:val="18"/>
                 <w:color w:val="111111"/>
               </w:rPr>
-              <w:t xml:space="preserve"> 0.817</w:t>
+              <w:t xml:space="preserve"> 0.806</w:t>
             </w:r>
           </w:p>
         </w:tc>
@@ -14938,7 +14938,7 @@
                 <w:szCs w:val="18"/>
                 <w:color w:val="111111"/>
               </w:rPr>
-              <w:t xml:space="preserve"> 0.572</w:t>
+              <w:t xml:space="preserve"> 0.579</w:t>
             </w:r>
           </w:p>
         </w:tc>
@@ -15760,7 +15760,7 @@
                 <w:szCs w:val="18"/>
                 <w:color w:val="111111"/>
               </w:rPr>
-              <w:t xml:space="preserve"> 0.059</w:t>
+              <w:t xml:space="preserve"> 0.055</w:t>
             </w:r>
           </w:p>
         </w:tc>
@@ -15998,7 +15998,7 @@
                 <w:szCs w:val="18"/>
                 <w:color w:val="111111"/>
               </w:rPr>
-              <w:t xml:space="preserve"> 0.475</w:t>
+              <w:t xml:space="preserve"> 0.486</w:t>
             </w:r>
           </w:p>
         </w:tc>
@@ -16236,7 +16236,7 @@
                 <w:szCs w:val="18"/>
                 <w:color w:val="111111"/>
               </w:rPr>
-              <w:t xml:space="preserve"> 0.687</w:t>
+              <w:t xml:space="preserve"> 0.709</w:t>
             </w:r>
           </w:p>
         </w:tc>
@@ -16729,7 +16729,7 @@
                 <w:szCs w:val="18"/>
                 <w:color w:val="111111"/>
               </w:rPr>
-              <w:t xml:space="preserve"> 0.025</w:t>
+              <w:t xml:space="preserve"> 0.035</w:t>
             </w:r>
           </w:p>
         </w:tc>
@@ -16967,7 +16967,7 @@
                 <w:szCs w:val="18"/>
                 <w:color w:val="111111"/>
               </w:rPr>
-              <w:t xml:space="preserve"> 0.326</w:t>
+              <w:t xml:space="preserve"> 0.342</w:t>
             </w:r>
           </w:p>
         </w:tc>
@@ -17205,7 +17205,7 @@
                 <w:szCs w:val="18"/>
                 <w:color w:val="111111"/>
               </w:rPr>
-              <w:t xml:space="preserve"> 0.901</w:t>
+              <w:t xml:space="preserve"> 0.873</w:t>
             </w:r>
           </w:p>
         </w:tc>
@@ -17698,7 +17698,7 @@
                 <w:szCs w:val="18"/>
                 <w:color w:val="111111"/>
               </w:rPr>
-              <w:t xml:space="preserve">  0.841</w:t>
+              <w:t xml:space="preserve">  0.842</w:t>
             </w:r>
           </w:p>
         </w:tc>
@@ -17936,7 +17936,7 @@
                 <w:szCs w:val="18"/>
                 <w:color w:val="111111"/>
               </w:rPr>
-              <w:t xml:space="preserve">  0.825</w:t>
+              <w:t xml:space="preserve">  0.831</w:t>
             </w:r>
           </w:p>
         </w:tc>
@@ -18184,7 +18184,7 @@
                 <w:szCs w:val="18"/>
                 <w:color w:val="111111"/>
               </w:rPr>
-              <w:t xml:space="preserve">  0.600</w:t>
+              <w:t xml:space="preserve">  0.577</w:t>
             </w:r>
           </w:p>
         </w:tc>
@@ -19006,7 +19006,7 @@
                 <w:szCs w:val="18"/>
                 <w:color w:val="111111"/>
               </w:rPr>
-              <w:t xml:space="preserve"> 0.050</w:t>
+              <w:t xml:space="preserve"> 0.063</w:t>
             </w:r>
           </w:p>
         </w:tc>
@@ -19244,7 +19244,7 @@
                 <w:szCs w:val="18"/>
                 <w:color w:val="111111"/>
               </w:rPr>
-              <w:t xml:space="preserve"> 0.674</w:t>
+              <w:t xml:space="preserve"> 0.649</w:t>
             </w:r>
           </w:p>
         </w:tc>
@@ -19482,7 +19482,7 @@
                 <w:szCs w:val="18"/>
                 <w:color w:val="111111"/>
               </w:rPr>
-              <w:t xml:space="preserve"> 0.378</w:t>
+              <w:t xml:space="preserve"> 0.402</w:t>
             </w:r>
           </w:p>
         </w:tc>
@@ -19720,7 +19720,7 @@
                 <w:szCs w:val="18"/>
                 <w:color w:val="111111"/>
               </w:rPr>
-              <w:t xml:space="preserve"> 0.009</w:t>
+              <w:t xml:space="preserve"> 0.008</w:t>
             </w:r>
           </w:p>
         </w:tc>
@@ -19958,7 +19958,7 @@
                 <w:szCs w:val="18"/>
                 <w:color w:val="111111"/>
               </w:rPr>
-              <w:t xml:space="preserve"> 0.001</w:t>
+              <w:t xml:space="preserve"> 0.004</w:t>
             </w:r>
           </w:p>
         </w:tc>
@@ -20196,7 +20196,7 @@
                 <w:szCs w:val="18"/>
                 <w:color w:val="111111"/>
               </w:rPr>
-              <w:t xml:space="preserve"> 0.634</w:t>
+              <w:t xml:space="preserve"> 0.635</w:t>
             </w:r>
           </w:p>
         </w:tc>
@@ -20434,7 +20434,7 @@
                 <w:szCs w:val="18"/>
                 <w:color w:val="111111"/>
               </w:rPr>
-              <w:t xml:space="preserve"> 0.405</w:t>
+              <w:t xml:space="preserve"> 0.387</w:t>
             </w:r>
           </w:p>
         </w:tc>
@@ -20927,7 +20927,7 @@
                 <w:szCs w:val="18"/>
                 <w:color w:val="111111"/>
               </w:rPr>
-              <w:t xml:space="preserve"> 0.011</w:t>
+              <w:t xml:space="preserve"> 0.002</w:t>
             </w:r>
           </w:p>
         </w:tc>
@@ -21165,7 +21165,7 @@
                 <w:szCs w:val="18"/>
                 <w:color w:val="111111"/>
               </w:rPr>
-              <w:t xml:space="preserve"> 0.032</w:t>
+              <w:t xml:space="preserve"> 0.027</w:t>
             </w:r>
           </w:p>
         </w:tc>
@@ -21403,7 +21403,7 @@
                 <w:szCs w:val="18"/>
                 <w:color w:val="111111"/>
               </w:rPr>
-              <w:t xml:space="preserve"> 0.299</w:t>
+              <w:t xml:space="preserve"> 0.312</w:t>
             </w:r>
           </w:p>
         </w:tc>
@@ -21879,7 +21879,7 @@
                 <w:szCs w:val="18"/>
                 <w:color w:val="111111"/>
               </w:rPr>
-              <w:t xml:space="preserve"> 0.006</w:t>
+              <w:t xml:space="preserve"> 0.012</w:t>
             </w:r>
           </w:p>
         </w:tc>
@@ -22117,7 +22117,7 @@
                 <w:szCs w:val="18"/>
                 <w:color w:val="111111"/>
               </w:rPr>
-              <w:t xml:space="preserve"> 0.906</w:t>
+              <w:t xml:space="preserve"> 0.921</w:t>
             </w:r>
           </w:p>
         </w:tc>
@@ -22355,7 +22355,7 @@
                 <w:szCs w:val="18"/>
                 <w:color w:val="111111"/>
               </w:rPr>
-              <w:t xml:space="preserve"> 0.861</w:t>
+              <w:t xml:space="preserve"> 0.862</w:t>
             </w:r>
           </w:p>
         </w:tc>
@@ -22848,7 +22848,7 @@
                 <w:szCs w:val="18"/>
                 <w:color w:val="111111"/>
               </w:rPr>
-              <w:t xml:space="preserve"> 0.538</w:t>
+              <w:t xml:space="preserve"> 0.555</w:t>
             </w:r>
           </w:p>
         </w:tc>
@@ -23086,7 +23086,7 @@
                 <w:szCs w:val="18"/>
                 <w:color w:val="111111"/>
               </w:rPr>
-              <w:t xml:space="preserve"> 0.118</w:t>
+              <w:t xml:space="preserve"> 0.134</w:t>
             </w:r>
           </w:p>
         </w:tc>
@@ -23324,7 +23324,7 @@
                 <w:szCs w:val="18"/>
                 <w:color w:val="111111"/>
               </w:rPr>
-              <w:t xml:space="preserve"> 0.837</w:t>
+              <w:t xml:space="preserve"> 0.840</w:t>
             </w:r>
           </w:p>
         </w:tc>
@@ -23562,7 +23562,7 @@
                 <w:szCs w:val="18"/>
                 <w:color w:val="111111"/>
               </w:rPr>
-              <w:t xml:space="preserve"> 0.812</w:t>
+              <w:t xml:space="preserve"> 0.806</w:t>
             </w:r>
           </w:p>
         </w:tc>
@@ -23800,7 +23800,7 @@
                 <w:szCs w:val="18"/>
                 <w:color w:val="111111"/>
               </w:rPr>
-              <w:t xml:space="preserve"> 0.444</w:t>
+              <w:t xml:space="preserve"> 0.448</w:t>
             </w:r>
           </w:p>
         </w:tc>
@@ -24038,7 +24038,7 @@
                 <w:szCs w:val="18"/>
                 <w:color w:val="111111"/>
               </w:rPr>
-              <w:t xml:space="preserve"> 0.708</w:t>
+              <w:t xml:space="preserve"> 0.713</w:t>
             </w:r>
           </w:p>
         </w:tc>
@@ -24286,7 +24286,7 @@
                 <w:szCs w:val="18"/>
                 <w:color w:val="111111"/>
               </w:rPr>
-              <w:t xml:space="preserve"> 0.477</w:t>
+              <w:t xml:space="preserve"> 0.478</w:t>
             </w:r>
           </w:p>
         </w:tc>
@@ -24990,7 +24990,7 @@
                 <w:szCs w:val="18"/>
                 <w:color w:val="111111"/>
               </w:rPr>
-              <w:t xml:space="preserve"> 0.281</w:t>
+              <w:t xml:space="preserve"> 0.288</w:t>
             </w:r>
           </w:p>
         </w:tc>
@@ -25350,7 +25350,7 @@
                 <w:szCs w:val="18"/>
                 <w:color w:val="111111"/>
               </w:rPr>
-              <w:t xml:space="preserve"> 0.274</w:t>
+              <w:t xml:space="preserve"> 0.295</w:t>
             </w:r>
           </w:p>
         </w:tc>
@@ -25723,7 +25723,7 @@
                 <w:szCs w:val="18"/>
                 <w:color w:val="111111"/>
               </w:rPr>
-              <w:t xml:space="preserve"> 0.300</w:t>
+              <w:t xml:space="preserve"> 0.313</w:t>
             </w:r>
           </w:p>
         </w:tc>
@@ -26083,7 +26083,7 @@
                 <w:szCs w:val="18"/>
                 <w:color w:val="111111"/>
               </w:rPr>
-              <w:t xml:space="preserve"> 0.285</w:t>
+              <w:t xml:space="preserve"> 0.270</w:t>
             </w:r>
           </w:p>
         </w:tc>
@@ -26456,7 +26456,7 @@
                 <w:szCs w:val="18"/>
                 <w:color w:val="111111"/>
               </w:rPr>
-              <w:t xml:space="preserve"> 0.930</w:t>
+              <w:t xml:space="preserve"> 0.925</w:t>
             </w:r>
           </w:p>
         </w:tc>
@@ -26636,7 +26636,7 @@
                 <w:szCs w:val="18"/>
                 <w:color w:val="111111"/>
               </w:rPr>
-              <w:t xml:space="preserve"> 0.420</w:t>
+              <w:t xml:space="preserve"> 0.446</w:t>
             </w:r>
           </w:p>
         </w:tc>
@@ -26826,7 +26826,7 @@
                 <w:szCs w:val="18"/>
                 <w:color w:val="111111"/>
               </w:rPr>
-              <w:t xml:space="preserve"> 0.958</w:t>
+              <w:t xml:space="preserve"> 0.956</w:t>
             </w:r>
           </w:p>
         </w:tc>
@@ -27468,7 +27468,7 @@
                 <w:szCs w:val="18"/>
                 <w:color w:val="111111"/>
               </w:rPr>
-              <w:t xml:space="preserve">  0.636</w:t>
+              <w:t xml:space="preserve">  0.600</w:t>
             </w:r>
           </w:p>
         </w:tc>
@@ -27648,7 +27648,7 @@
                 <w:szCs w:val="18"/>
                 <w:color w:val="111111"/>
               </w:rPr>
-              <w:t xml:space="preserve">  0.089</w:t>
+              <w:t xml:space="preserve">  0.066</w:t>
             </w:r>
           </w:p>
         </w:tc>
@@ -27828,7 +27828,7 @@
                 <w:szCs w:val="18"/>
                 <w:color w:val="111111"/>
               </w:rPr>
-              <w:t xml:space="preserve">  0.816</w:t>
+              <w:t xml:space="preserve">  0.806</w:t>
             </w:r>
           </w:p>
         </w:tc>
@@ -28201,7 +28201,7 @@
                 <w:szCs w:val="18"/>
                 <w:color w:val="111111"/>
               </w:rPr>
-              <w:t xml:space="preserve"> 0.763</w:t>
+              <w:t xml:space="preserve"> 0.756</w:t>
             </w:r>
           </w:p>
         </w:tc>
@@ -28381,7 +28381,7 @@
                 <w:szCs w:val="18"/>
                 <w:color w:val="111111"/>
               </w:rPr>
-              <w:t xml:space="preserve"> 0.545</w:t>
+              <w:t xml:space="preserve"> 0.536</w:t>
             </w:r>
           </w:p>
         </w:tc>
@@ -28561,7 +28561,7 @@
                 <w:szCs w:val="18"/>
                 <w:color w:val="111111"/>
               </w:rPr>
-              <w:t xml:space="preserve"> 0.580</w:t>
+              <w:t xml:space="preserve"> 0.576</w:t>
             </w:r>
           </w:p>
         </w:tc>
@@ -28934,7 +28934,7 @@
                 <w:szCs w:val="18"/>
                 <w:color w:val="111111"/>
               </w:rPr>
-              <w:t xml:space="preserve">  0.849</w:t>
+              <w:t xml:space="preserve">  0.862</w:t>
             </w:r>
           </w:p>
         </w:tc>
@@ -29114,7 +29114,7 @@
                 <w:szCs w:val="18"/>
                 <w:color w:val="111111"/>
               </w:rPr>
-              <w:t xml:space="preserve">  0.015</w:t>
+              <w:t xml:space="preserve">  0.028</w:t>
             </w:r>
           </w:p>
         </w:tc>
@@ -29304,7 +29304,7 @@
                 <w:szCs w:val="18"/>
                 <w:color w:val="111111"/>
               </w:rPr>
-              <w:t xml:space="preserve">  0.763</w:t>
+              <w:t xml:space="preserve">  0.747</w:t>
             </w:r>
           </w:p>
         </w:tc>
@@ -29946,7 +29946,7 @@
                 <w:szCs w:val="18"/>
                 <w:color w:val="111111"/>
               </w:rPr>
-              <w:t xml:space="preserve"> 0.710</w:t>
+              <w:t xml:space="preserve"> 0.691</w:t>
             </w:r>
           </w:p>
         </w:tc>
@@ -30126,7 +30126,7 @@
                 <w:szCs w:val="18"/>
                 <w:color w:val="111111"/>
               </w:rPr>
-              <w:t xml:space="preserve"> 0.301</w:t>
+              <w:t xml:space="preserve"> 0.293</w:t>
             </w:r>
           </w:p>
         </w:tc>
@@ -30306,7 +30306,7 @@
                 <w:szCs w:val="18"/>
                 <w:color w:val="111111"/>
               </w:rPr>
-              <w:t xml:space="preserve"> 0.285</w:t>
+              <w:t xml:space="preserve"> 0.290</w:t>
             </w:r>
           </w:p>
         </w:tc>
@@ -30486,7 +30486,7 @@
                 <w:szCs w:val="18"/>
                 <w:color w:val="111111"/>
               </w:rPr>
-              <w:t xml:space="preserve"> 0.489</w:t>
+              <w:t xml:space="preserve"> 0.503</w:t>
             </w:r>
           </w:p>
         </w:tc>
@@ -30666,7 +30666,7 @@
                 <w:szCs w:val="18"/>
                 <w:color w:val="111111"/>
               </w:rPr>
-              <w:t xml:space="preserve"> 0.798</w:t>
+              <w:t xml:space="preserve"> 0.791</w:t>
             </w:r>
           </w:p>
         </w:tc>
@@ -30846,7 +30846,7 @@
                 <w:szCs w:val="18"/>
                 <w:color w:val="111111"/>
               </w:rPr>
-              <w:t xml:space="preserve"> 0.027</w:t>
+              <w:t xml:space="preserve"> 0.024</w:t>
             </w:r>
           </w:p>
         </w:tc>
@@ -31399,7 +31399,7 @@
                 <w:szCs w:val="18"/>
                 <w:color w:val="111111"/>
               </w:rPr>
-              <w:t xml:space="preserve"> 0.960</w:t>
+              <w:t xml:space="preserve"> 0.966</w:t>
             </w:r>
           </w:p>
         </w:tc>
@@ -31579,7 +31579,7 @@
                 <w:szCs w:val="18"/>
                 <w:color w:val="111111"/>
               </w:rPr>
-              <w:t xml:space="preserve"> 0.586</w:t>
+              <w:t xml:space="preserve"> 0.589</w:t>
             </w:r>
           </w:p>
         </w:tc>
@@ -31759,7 +31759,7 @@
                 <w:szCs w:val="18"/>
                 <w:color w:val="111111"/>
               </w:rPr>
-              <w:t xml:space="preserve"> 0.135</w:t>
+              <w:t xml:space="preserve"> 0.139</w:t>
             </w:r>
           </w:p>
         </w:tc>
@@ -31939,7 +31939,7 @@
                 <w:szCs w:val="18"/>
                 <w:color w:val="111111"/>
               </w:rPr>
-              <w:t xml:space="preserve"> 0.102</w:t>
+              <w:t xml:space="preserve"> 0.096</w:t>
             </w:r>
           </w:p>
         </w:tc>
@@ -32119,7 +32119,7 @@
                 <w:szCs w:val="18"/>
                 <w:color w:val="111111"/>
               </w:rPr>
-              <w:t xml:space="preserve"> 0.584</w:t>
+              <w:t xml:space="preserve"> 0.592</w:t>
             </w:r>
           </w:p>
         </w:tc>
@@ -32299,7 +32299,7 @@
                 <w:szCs w:val="18"/>
                 <w:color w:val="111111"/>
               </w:rPr>
-              <w:t xml:space="preserve"> 0.178</w:t>
+              <w:t xml:space="preserve"> 0.168</w:t>
             </w:r>
           </w:p>
         </w:tc>
@@ -32479,7 +32479,7 @@
                 <w:szCs w:val="18"/>
                 <w:color w:val="111111"/>
               </w:rPr>
-              <w:t xml:space="preserve"> 0.724</w:t>
+              <w:t xml:space="preserve"> 0.722</w:t>
             </w:r>
           </w:p>
         </w:tc>
@@ -32852,7 +32852,7 @@
                 <w:szCs w:val="18"/>
                 <w:color w:val="111111"/>
               </w:rPr>
-              <w:t xml:space="preserve"> 0.654</w:t>
+              <w:t xml:space="preserve"> 0.646</w:t>
             </w:r>
           </w:p>
         </w:tc>
@@ -33032,7 +33032,7 @@
                 <w:szCs w:val="18"/>
                 <w:color w:val="111111"/>
               </w:rPr>
-              <w:t xml:space="preserve"> 0.574</w:t>
+              <w:t xml:space="preserve"> 0.575</w:t>
             </w:r>
           </w:p>
         </w:tc>
@@ -33212,7 +33212,7 @@
                 <w:szCs w:val="18"/>
                 <w:color w:val="111111"/>
               </w:rPr>
-              <w:t xml:space="preserve"> 0.005</w:t>
+              <w:t xml:space="preserve"> 0.003</w:t>
             </w:r>
           </w:p>
         </w:tc>
@@ -33392,7 +33392,7 @@
                 <w:szCs w:val="18"/>
                 <w:color w:val="111111"/>
               </w:rPr>
-              <w:t xml:space="preserve"> 0.368</w:t>
+              <w:t xml:space="preserve"> 0.347</w:t>
             </w:r>
           </w:p>
         </w:tc>
@@ -33572,7 +33572,7 @@
                 <w:szCs w:val="18"/>
                 <w:color w:val="111111"/>
               </w:rPr>
-              <w:t xml:space="preserve"> 0.775</w:t>
+              <w:t xml:space="preserve"> 0.776</w:t>
             </w:r>
           </w:p>
         </w:tc>
@@ -33752,7 +33752,7 @@
                 <w:szCs w:val="18"/>
                 <w:color w:val="111111"/>
               </w:rPr>
-              <w:t xml:space="preserve"> 0.306</w:t>
+              <w:t xml:space="preserve"> 0.305</w:t>
             </w:r>
           </w:p>
         </w:tc>
@@ -33942,7 +33942,7 @@
                 <w:szCs w:val="18"/>
                 <w:color w:val="111111"/>
               </w:rPr>
-              <w:t xml:space="preserve"> 0.507</w:t>
+              <w:t xml:space="preserve"> 0.526</w:t>
             </w:r>
           </w:p>
         </w:tc>
@@ -34584,7 +34584,7 @@
                 <w:szCs w:val="18"/>
                 <w:color w:val="111111"/>
               </w:rPr>
-              <w:t xml:space="preserve"> 0.357</w:t>
+              <w:t xml:space="preserve"> 0.367</w:t>
             </w:r>
           </w:p>
         </w:tc>
@@ -34944,7 +34944,7 @@
                 <w:szCs w:val="18"/>
                 <w:color w:val="111111"/>
               </w:rPr>
-              <w:t xml:space="preserve"> 0.480</w:t>
+              <w:t xml:space="preserve"> 0.452</w:t>
             </w:r>
           </w:p>
         </w:tc>
@@ -35124,7 +35124,7 @@
                 <w:szCs w:val="18"/>
                 <w:color w:val="111111"/>
               </w:rPr>
-              <w:t xml:space="preserve"> 0.244</w:t>
+              <w:t xml:space="preserve"> 0.241</w:t>
             </w:r>
           </w:p>
         </w:tc>
@@ -35304,7 +35304,7 @@
                 <w:szCs w:val="18"/>
                 <w:color w:val="111111"/>
               </w:rPr>
-              <w:t xml:space="preserve"> 0.229</w:t>
+              <w:t xml:space="preserve"> 0.203</w:t>
             </w:r>
           </w:p>
         </w:tc>
@@ -35484,7 +35484,7 @@
                 <w:szCs w:val="18"/>
                 <w:color w:val="111111"/>
               </w:rPr>
-              <w:t xml:space="preserve"> 0.306</w:t>
+              <w:t xml:space="preserve"> 0.321</w:t>
             </w:r>
           </w:p>
         </w:tc>
@@ -35664,7 +35664,7 @@
                 <w:szCs w:val="18"/>
                 <w:color w:val="111111"/>
               </w:rPr>
-              <w:t xml:space="preserve"> 0.346</w:t>
+              <w:t xml:space="preserve"> 0.382</w:t>
             </w:r>
           </w:p>
         </w:tc>
@@ -36037,7 +36037,7 @@
                 <w:szCs w:val="18"/>
                 <w:color w:val="111111"/>
               </w:rPr>
-              <w:t xml:space="preserve"> 0.052</w:t>
+              <w:t xml:space="preserve"> 0.044</w:t>
             </w:r>
           </w:p>
         </w:tc>
@@ -36217,7 +36217,7 @@
                 <w:szCs w:val="18"/>
                 <w:color w:val="111111"/>
               </w:rPr>
-              <w:t xml:space="preserve"> 0.204</w:t>
+              <w:t xml:space="preserve"> 0.205</w:t>
             </w:r>
           </w:p>
         </w:tc>
@@ -36397,7 +36397,7 @@
                 <w:szCs w:val="18"/>
                 <w:color w:val="111111"/>
               </w:rPr>
-              <w:t xml:space="preserve"> 0.686</w:t>
+              <w:t xml:space="preserve"> 0.684</w:t>
             </w:r>
           </w:p>
         </w:tc>
@@ -36577,7 +36577,7 @@
                 <w:szCs w:val="18"/>
                 <w:color w:val="111111"/>
               </w:rPr>
-              <w:t xml:space="preserve"> 0.546</w:t>
+              <w:t xml:space="preserve"> 0.561</w:t>
             </w:r>
           </w:p>
         </w:tc>
@@ -36757,7 +36757,7 @@
                 <w:szCs w:val="18"/>
                 <w:color w:val="111111"/>
               </w:rPr>
-              <w:t xml:space="preserve"> 0.290</w:t>
+              <w:t xml:space="preserve"> 0.298</w:t>
             </w:r>
           </w:p>
         </w:tc>
@@ -36937,7 +36937,7 @@
                 <w:szCs w:val="18"/>
                 <w:color w:val="111111"/>
               </w:rPr>
-              <w:t xml:space="preserve"> 0.709</w:t>
+              <w:t xml:space="preserve"> 0.712</w:t>
             </w:r>
           </w:p>
         </w:tc>
@@ -37117,7 +37117,7 @@
                 <w:szCs w:val="18"/>
                 <w:color w:val="111111"/>
               </w:rPr>
-              <w:t xml:space="preserve"> 0.865</w:t>
+              <w:t xml:space="preserve"> 0.883</w:t>
             </w:r>
           </w:p>
         </w:tc>
@@ -37490,7 +37490,7 @@
                 <w:szCs w:val="18"/>
                 <w:color w:val="111111"/>
               </w:rPr>
-              <w:t xml:space="preserve"> 0.241</w:t>
+              <w:t xml:space="preserve"> 0.235</w:t>
             </w:r>
           </w:p>
         </w:tc>
@@ -37670,7 +37670,7 @@
                 <w:szCs w:val="18"/>
                 <w:color w:val="111111"/>
               </w:rPr>
-              <w:t xml:space="preserve"> 0.240</w:t>
+              <w:t xml:space="preserve"> 0.249</w:t>
             </w:r>
           </w:p>
         </w:tc>
@@ -37850,7 +37850,7 @@
                 <w:szCs w:val="18"/>
                 <w:color w:val="111111"/>
               </w:rPr>
-              <w:t xml:space="preserve"> 0.732</w:t>
+              <w:t xml:space="preserve"> 0.743</w:t>
             </w:r>
           </w:p>
         </w:tc>
@@ -38030,7 +38030,7 @@
                 <w:szCs w:val="18"/>
                 <w:color w:val="111111"/>
               </w:rPr>
-              <w:t xml:space="preserve"> 0.495</w:t>
+              <w:t xml:space="preserve"> 0.524</w:t>
             </w:r>
           </w:p>
         </w:tc>
@@ -38210,7 +38210,7 @@
                 <w:szCs w:val="18"/>
                 <w:color w:val="111111"/>
               </w:rPr>
-              <w:t xml:space="preserve"> 0.715</w:t>
+              <w:t xml:space="preserve"> 0.707</w:t>
             </w:r>
           </w:p>
         </w:tc>
@@ -38390,7 +38390,7 @@
                 <w:szCs w:val="18"/>
                 <w:color w:val="111111"/>
               </w:rPr>
-              <w:t xml:space="preserve"> 0.483</w:t>
+              <w:t xml:space="preserve"> 0.480</w:t>
             </w:r>
           </w:p>
         </w:tc>
@@ -38580,7 +38580,7 @@
                 <w:szCs w:val="18"/>
                 <w:color w:val="111111"/>
               </w:rPr>
-              <w:t xml:space="preserve"> 0.217</w:t>
+              <w:t xml:space="preserve"> 0.218</w:t>
             </w:r>
           </w:p>
         </w:tc>

</xml_diff>

<commit_message>
Added equivalence tests as in Goyeretal 2019.
</commit_message>
<xml_diff>
--- a/doc/K1_appendix.docx
+++ b/doc/K1_appendix.docx
@@ -2452,7 +2452,7 @@
                 <w:szCs w:val="18"/>
                 <w:color w:val="111111"/>
               </w:rPr>
-              <w:t xml:space="preserve"> 0.443</w:t>
+              <w:t xml:space="preserve"> 0.600</w:t>
             </w:r>
           </w:p>
         </w:tc>
@@ -2690,7 +2690,7 @@
                 <w:szCs w:val="18"/>
                 <w:color w:val="111111"/>
               </w:rPr>
-              <w:t xml:space="preserve"> 0.786</w:t>
+              <w:t xml:space="preserve"> 0.500</w:t>
             </w:r>
           </w:p>
         </w:tc>
@@ -2928,7 +2928,7 @@
                 <w:szCs w:val="18"/>
                 <w:color w:val="111111"/>
               </w:rPr>
-              <w:t xml:space="preserve"> 0.871</w:t>
+              <w:t xml:space="preserve"> 1.000</w:t>
             </w:r>
           </w:p>
         </w:tc>
@@ -3166,7 +3166,7 @@
                 <w:szCs w:val="18"/>
                 <w:color w:val="111111"/>
               </w:rPr>
-              <w:t xml:space="preserve"> 0.184</w:t>
+              <w:t xml:space="preserve"> 0.100</w:t>
             </w:r>
           </w:p>
         </w:tc>
@@ -3659,7 +3659,7 @@
                 <w:szCs w:val="18"/>
                 <w:color w:val="111111"/>
               </w:rPr>
-              <w:t xml:space="preserve"> 0.667</w:t>
+              <w:t xml:space="preserve"> 0.900</w:t>
             </w:r>
           </w:p>
         </w:tc>
@@ -3897,7 +3897,7 @@
                 <w:szCs w:val="18"/>
                 <w:color w:val="111111"/>
               </w:rPr>
-              <w:t xml:space="preserve"> 0.126</w:t>
+              <w:t xml:space="preserve"> 0.100</w:t>
             </w:r>
           </w:p>
         </w:tc>
@@ -4135,7 +4135,7 @@
                 <w:szCs w:val="18"/>
                 <w:color w:val="111111"/>
               </w:rPr>
-              <w:t xml:space="preserve"> 0.322</w:t>
+              <w:t xml:space="preserve"> 0.500</w:t>
             </w:r>
           </w:p>
         </w:tc>
@@ -4373,7 +4373,7 @@
                 <w:szCs w:val="18"/>
                 <w:color w:val="111111"/>
               </w:rPr>
-              <w:t xml:space="preserve"> 0.280</w:t>
+              <w:t xml:space="preserve"> 0.100</w:t>
             </w:r>
           </w:p>
         </w:tc>
@@ -4866,7 +4866,7 @@
                 <w:szCs w:val="18"/>
                 <w:color w:val="111111"/>
               </w:rPr>
-              <w:t xml:space="preserve"> 0.236</w:t>
+              <w:t xml:space="preserve"> 0.300</w:t>
             </w:r>
           </w:p>
         </w:tc>
@@ -5104,7 +5104,7 @@
                 <w:szCs w:val="18"/>
                 <w:color w:val="111111"/>
               </w:rPr>
-              <w:t xml:space="preserve"> 0.224</w:t>
+              <w:t xml:space="preserve"> 0.300</w:t>
             </w:r>
           </w:p>
         </w:tc>
@@ -5342,7 +5342,7 @@
                 <w:szCs w:val="18"/>
                 <w:color w:val="111111"/>
               </w:rPr>
-              <w:t xml:space="preserve"> 0.251</w:t>
+              <w:t xml:space="preserve"> 0.200</w:t>
             </w:r>
           </w:p>
         </w:tc>
@@ -5590,7 +5590,7 @@
                 <w:szCs w:val="18"/>
                 <w:color w:val="111111"/>
               </w:rPr>
-              <w:t xml:space="preserve"> 0.726</w:t>
+              <w:t xml:space="preserve"> 0.700</w:t>
             </w:r>
           </w:p>
         </w:tc>
@@ -5720,6 +5720,3252 @@
                 <w:color w:val="000000"/>
               </w:rPr>
               <w:t xml:space="preserve">Note: Each panel corresponds to a single hypothesis for the group of outcome variables. The first column reports the mean difference between groups. The second column reports robust standard errors. The third column reports standard p-values. The fourth column reports exact p-values from randomization inference. The fifth column reports the minimum q-values. FDR correction is applied over all outcomes within a hypothesis. The reference mean column lists the mean of the poverty alleviation condition for the first two panels and the mean of the community empowerment condition for the third panel.</w:t>
+            </w:r>
+          </w:p>
+        </w:tc>
+      </w:tr>
+    </w:tbl>
+    <w:p xmlns:w="http://schemas.openxmlformats.org/wordprocessingml/2006/main" xmlns:wp="http://schemas.openxmlformats.org/drawingml/2006/wordprocessingDrawing" xmlns:r="http://schemas.openxmlformats.org/officeDocument/2006/relationships" xmlns:w14="http://schemas.microsoft.com/office/word/2010/wordml">
+      <w:pPr>
+        <w:pStyle w:val="Normal"/>
+      </w:pPr>
+      <w:r>
+        <w:t xml:space="preserve"> </w:t>
+      </w:r>
+    </w:p>
+    <w:p xmlns:w="http://schemas.openxmlformats.org/wordprocessingml/2006/main" xmlns:wp="http://schemas.openxmlformats.org/drawingml/2006/wordprocessingDrawing" xmlns:r="http://schemas.openxmlformats.org/officeDocument/2006/relationships" xmlns:w14="http://schemas.microsoft.com/office/word/2010/wordml">
+      <w:pPr>
+        <w:pStyle w:val="Normal"/>
+      </w:pPr>
+      <w:r>
+        <w:t xml:space="preserve">Equivalence tests on primary outcomes</w:t>
+      </w:r>
+    </w:p>
+    <w:tbl xmlns:w="http://schemas.openxmlformats.org/wordprocessingml/2006/main" xmlns:r="http://schemas.openxmlformats.org/officeDocument/2006/relationships" xmlns:w14="http://schemas.microsoft.com/office/word/2010/wordml" xmlns:wp="http://schemas.openxmlformats.org/drawingml/2006/wordprocessingDrawing" xmlns:a="http://schemas.openxmlformats.org/drawingml/2006/main" xmlns:pic="http://schemas.openxmlformats.org/drawingml/2006/picture">
+      <w:tblPr>
+        <w:tblLayout w:type="fixed"/>
+        <w:jc w:val="center"/>
+      </w:tblPr>
+      <w:tblGrid>
+        <w:gridCol w:w="2880"/>
+        <w:gridCol w:w="720"/>
+        <w:gridCol w:w="720"/>
+        <w:gridCol w:w="720"/>
+        <w:gridCol w:w="720"/>
+        <w:gridCol w:w="720"/>
+        <w:gridCol w:w="720"/>
+        <w:gridCol w:w="720"/>
+      </w:tblGrid>
+      <w:tr>
+        <w:trPr>
+          <w:cantSplit/>
+          <w:trHeight w:val="360"/>
+          <w:tblHeader/>
+        </w:trPr>
+        <w:tc>
+          <w:tcPr>
+            <w:tcBorders>
+              <w:top w:val="single" w:sz="16" w:space="0" w:color="000000"/>
+            </w:tcBorders>
+            <w:shd w:val="clear" w:color="auto" w:fill="FFFFFF"/>
+            <w:tcMar>
+              <w:top w:w="0" w:type="dxa"/>
+              <w:bottom w:w="0" w:type="dxa"/>
+              <w:left w:w="0" w:type="dxa"/>
+              <w:right w:w="0" w:type="dxa"/>
+            </w:tcMar>
+            <w:vAlign w:val="center"/>
+          </w:tcPr>
+          <w:p>
+            <w:pPr>
+              <w:jc w:val="right"/>
+              <w:spacing w:after="40" w:before="40"/>
+              <w:ind w:firstLine="0" w:left="100" w:right="100"/>
+            </w:pPr>
+            <w:r xmlns:w="http://schemas.openxmlformats.org/wordprocessingml/2006/main" xmlns:wp="http://schemas.openxmlformats.org/drawingml/2006/wordprocessingDrawing" xmlns:r="http://schemas.openxmlformats.org/officeDocument/2006/relationships" xmlns:w14="http://schemas.microsoft.com/office/word/2010/wordml">
+              <w:rPr>
+                <w:rFonts w:ascii="Arial" w:hAnsi="Arial" w:eastAsia="Arial" w:cs="Arial"/>
+                <w:sz w:val="18"/>
+                <w:szCs w:val="18"/>
+                <w:color w:val="111111"/>
+              </w:rPr>
+              <w:t xml:space="preserve">Outcome</w:t>
+            </w:r>
+          </w:p>
+        </w:tc>
+        <w:tc>
+          <w:tcPr>
+            <w:tcBorders>
+              <w:top w:val="single" w:sz="16" w:space="0" w:color="000000"/>
+            </w:tcBorders>
+            <w:shd w:val="clear" w:color="auto" w:fill="FFFFFF"/>
+            <w:tcMar>
+              <w:top w:w="0" w:type="dxa"/>
+              <w:bottom w:w="0" w:type="dxa"/>
+              <w:left w:w="0" w:type="dxa"/>
+              <w:right w:w="0" w:type="dxa"/>
+            </w:tcMar>
+            <w:vAlign w:val="center"/>
+          </w:tcPr>
+          <w:p>
+            <w:pPr>
+              <w:jc w:val="right"/>
+              <w:spacing w:after="40" w:before="40"/>
+              <w:ind w:firstLine="0" w:left="100" w:right="100"/>
+            </w:pPr>
+            <w:r xmlns:w="http://schemas.openxmlformats.org/wordprocessingml/2006/main" xmlns:wp="http://schemas.openxmlformats.org/drawingml/2006/wordprocessingDrawing" xmlns:r="http://schemas.openxmlformats.org/officeDocument/2006/relationships" xmlns:w14="http://schemas.microsoft.com/office/word/2010/wordml">
+              <w:rPr>
+                <w:rFonts w:ascii="Arial" w:hAnsi="Arial" w:eastAsia="Arial" w:cs="Arial"/>
+                <w:sz w:val="18"/>
+                <w:szCs w:val="18"/>
+                <w:color w:val="111111"/>
+              </w:rPr>
+              <w:t xml:space="preserve">Coefficient</w:t>
+            </w:r>
+          </w:p>
+        </w:tc>
+        <w:tc>
+          <w:tcPr>
+            <w:tcBorders>
+              <w:top w:val="single" w:sz="16" w:space="0" w:color="000000"/>
+            </w:tcBorders>
+            <w:shd w:val="clear" w:color="auto" w:fill="FFFFFF"/>
+            <w:tcMar>
+              <w:top w:w="0" w:type="dxa"/>
+              <w:bottom w:w="0" w:type="dxa"/>
+              <w:left w:w="0" w:type="dxa"/>
+              <w:right w:w="0" w:type="dxa"/>
+            </w:tcMar>
+            <w:vAlign w:val="center"/>
+          </w:tcPr>
+          <w:p>
+            <w:pPr>
+              <w:jc w:val="right"/>
+              <w:spacing w:after="40" w:before="40"/>
+              <w:ind w:firstLine="0" w:left="100" w:right="100"/>
+            </w:pPr>
+            <w:r xmlns:w="http://schemas.openxmlformats.org/wordprocessingml/2006/main" xmlns:wp="http://schemas.openxmlformats.org/drawingml/2006/wordprocessingDrawing" xmlns:r="http://schemas.openxmlformats.org/officeDocument/2006/relationships" xmlns:w14="http://schemas.microsoft.com/office/word/2010/wordml">
+              <w:rPr>
+                <w:rFonts w:ascii="Arial" w:hAnsi="Arial" w:eastAsia="Arial" w:cs="Arial"/>
+                <w:sz w:val="18"/>
+                <w:szCs w:val="18"/>
+                <w:color w:val="111111"/>
+              </w:rPr>
+              <w:t xml:space="preserve">Std. error</w:t>
+            </w:r>
+          </w:p>
+        </w:tc>
+        <w:tc>
+          <w:tcPr>
+            <w:tcBorders>
+              <w:top w:val="single" w:sz="16" w:space="0" w:color="000000"/>
+            </w:tcBorders>
+            <w:shd w:val="clear" w:color="auto" w:fill="FFFFFF"/>
+            <w:tcMar>
+              <w:top w:w="0" w:type="dxa"/>
+              <w:bottom w:w="0" w:type="dxa"/>
+              <w:left w:w="0" w:type="dxa"/>
+              <w:right w:w="0" w:type="dxa"/>
+            </w:tcMar>
+            <w:vAlign w:val="center"/>
+          </w:tcPr>
+          <w:p>
+            <w:pPr>
+              <w:jc w:val="right"/>
+              <w:spacing w:after="40" w:before="40"/>
+              <w:ind w:firstLine="0" w:left="100" w:right="100"/>
+            </w:pPr>
+            <w:r xmlns:w="http://schemas.openxmlformats.org/wordprocessingml/2006/main" xmlns:wp="http://schemas.openxmlformats.org/drawingml/2006/wordprocessingDrawing" xmlns:r="http://schemas.openxmlformats.org/officeDocument/2006/relationships" xmlns:w14="http://schemas.microsoft.com/office/word/2010/wordml">
+              <w:rPr>
+                <w:rFonts w:ascii="Arial" w:hAnsi="Arial" w:eastAsia="Arial" w:cs="Arial"/>
+                <w:sz w:val="18"/>
+                <w:szCs w:val="18"/>
+                <w:color w:val="111111"/>
+              </w:rPr>
+              <w:t xml:space="preserve">p-value</w:t>
+            </w:r>
+          </w:p>
+        </w:tc>
+        <w:tc>
+          <w:tcPr>
+            <w:tcBorders>
+              <w:top w:val="single" w:sz="16" w:space="0" w:color="000000"/>
+            </w:tcBorders>
+            <w:shd w:val="clear" w:color="auto" w:fill="FFFFFF"/>
+            <w:tcMar>
+              <w:top w:w="0" w:type="dxa"/>
+              <w:bottom w:w="0" w:type="dxa"/>
+              <w:left w:w="0" w:type="dxa"/>
+              <w:right w:w="0" w:type="dxa"/>
+            </w:tcMar>
+            <w:vAlign w:val="center"/>
+          </w:tcPr>
+          <w:p>
+            <w:pPr>
+              <w:jc w:val="right"/>
+              <w:spacing w:after="40" w:before="40"/>
+              <w:ind w:firstLine="0" w:left="100" w:right="100"/>
+            </w:pPr>
+            <w:r xmlns:w="http://schemas.openxmlformats.org/wordprocessingml/2006/main" xmlns:wp="http://schemas.openxmlformats.org/drawingml/2006/wordprocessingDrawing" xmlns:r="http://schemas.openxmlformats.org/officeDocument/2006/relationships" xmlns:w14="http://schemas.microsoft.com/office/word/2010/wordml">
+              <w:rPr>
+                <w:rFonts w:ascii="Arial" w:hAnsi="Arial" w:eastAsia="Arial" w:cs="Arial"/>
+                <w:sz w:val="18"/>
+                <w:szCs w:val="18"/>
+                <w:color w:val="111111"/>
+              </w:rPr>
+              <w:t xml:space="preserve">Exact p-value</w:t>
+            </w:r>
+          </w:p>
+        </w:tc>
+        <w:tc>
+          <w:tcPr>
+            <w:tcBorders>
+              <w:top w:val="single" w:sz="16" w:space="0" w:color="000000"/>
+            </w:tcBorders>
+            <w:shd w:val="clear" w:color="auto" w:fill="FFFFFF"/>
+            <w:tcMar>
+              <w:top w:w="0" w:type="dxa"/>
+              <w:bottom w:w="0" w:type="dxa"/>
+              <w:left w:w="0" w:type="dxa"/>
+              <w:right w:w="0" w:type="dxa"/>
+            </w:tcMar>
+            <w:vAlign w:val="center"/>
+          </w:tcPr>
+          <w:p>
+            <w:pPr>
+              <w:jc w:val="right"/>
+              <w:spacing w:after="40" w:before="40"/>
+              <w:ind w:firstLine="0" w:left="100" w:right="100"/>
+            </w:pPr>
+            <w:r xmlns:w="http://schemas.openxmlformats.org/wordprocessingml/2006/main" xmlns:wp="http://schemas.openxmlformats.org/drawingml/2006/wordprocessingDrawing" xmlns:r="http://schemas.openxmlformats.org/officeDocument/2006/relationships" xmlns:w14="http://schemas.microsoft.com/office/word/2010/wordml">
+              <w:rPr>
+                <w:rFonts w:ascii="Arial" w:hAnsi="Arial" w:eastAsia="Arial" w:cs="Arial"/>
+                <w:sz w:val="18"/>
+                <w:szCs w:val="18"/>
+                <w:color w:val="111111"/>
+              </w:rPr>
+              <w:t xml:space="preserve">Min. q-value</w:t>
+            </w:r>
+          </w:p>
+        </w:tc>
+        <w:tc>
+          <w:tcPr>
+            <w:tcBorders>
+              <w:top w:val="single" w:sz="16" w:space="0" w:color="000000"/>
+            </w:tcBorders>
+            <w:shd w:val="clear" w:color="auto" w:fill="FFFFFF"/>
+            <w:tcMar>
+              <w:top w:w="0" w:type="dxa"/>
+              <w:bottom w:w="0" w:type="dxa"/>
+              <w:left w:w="0" w:type="dxa"/>
+              <w:right w:w="0" w:type="dxa"/>
+            </w:tcMar>
+            <w:vAlign w:val="center"/>
+          </w:tcPr>
+          <w:p>
+            <w:pPr>
+              <w:jc w:val="right"/>
+              <w:spacing w:after="40" w:before="40"/>
+              <w:ind w:firstLine="0" w:left="100" w:right="100"/>
+            </w:pPr>
+            <w:r xmlns:w="http://schemas.openxmlformats.org/wordprocessingml/2006/main" xmlns:wp="http://schemas.openxmlformats.org/drawingml/2006/wordprocessingDrawing" xmlns:r="http://schemas.openxmlformats.org/officeDocument/2006/relationships" xmlns:w14="http://schemas.microsoft.com/office/word/2010/wordml">
+              <w:rPr>
+                <w:rFonts w:ascii="Arial" w:hAnsi="Arial" w:eastAsia="Arial" w:cs="Arial"/>
+                <w:sz w:val="18"/>
+                <w:szCs w:val="18"/>
+                <w:color w:val="111111"/>
+              </w:rPr>
+              <w:t xml:space="preserve">Reference mean</w:t>
+            </w:r>
+          </w:p>
+        </w:tc>
+        <w:tc>
+          <w:tcPr>
+            <w:tcBorders>
+              <w:top w:val="single" w:sz="16" w:space="0" w:color="000000"/>
+            </w:tcBorders>
+            <w:shd w:val="clear" w:color="auto" w:fill="FFFFFF"/>
+            <w:tcMar>
+              <w:top w:w="0" w:type="dxa"/>
+              <w:bottom w:w="0" w:type="dxa"/>
+              <w:left w:w="0" w:type="dxa"/>
+              <w:right w:w="0" w:type="dxa"/>
+            </w:tcMar>
+            <w:vAlign w:val="center"/>
+          </w:tcPr>
+          <w:p>
+            <w:pPr>
+              <w:jc w:val="right"/>
+              <w:spacing w:after="40" w:before="40"/>
+              <w:ind w:firstLine="0" w:left="100" w:right="100"/>
+            </w:pPr>
+            <w:r xmlns:w="http://schemas.openxmlformats.org/wordprocessingml/2006/main" xmlns:wp="http://schemas.openxmlformats.org/drawingml/2006/wordprocessingDrawing" xmlns:r="http://schemas.openxmlformats.org/officeDocument/2006/relationships" xmlns:w14="http://schemas.microsoft.com/office/word/2010/wordml">
+              <w:rPr>
+                <w:rFonts w:ascii="Arial" w:hAnsi="Arial" w:eastAsia="Arial" w:cs="Arial"/>
+                <w:sz w:val="18"/>
+                <w:szCs w:val="18"/>
+                <w:color w:val="111111"/>
+              </w:rPr>
+              <w:t xml:space="preserve">Obs.</w:t>
+            </w:r>
+          </w:p>
+        </w:tc>
+      </w:tr>
+      <w:tr>
+        <w:trPr>
+          <w:cantSplit/>
+          <w:trHeight w:val="360"/>
+        </w:trPr>
+        <w:tc>
+          <w:tcPr>
+            <w:tcBorders>
+              <w:top w:val="single" w:sz="16" w:space="0" w:color="000000"/>
+            </w:tcBorders>
+            <w:shd w:val="clear" w:color="auto" w:fill="FFFFFF"/>
+            <w:tcMar>
+              <w:top w:w="0" w:type="dxa"/>
+              <w:bottom w:w="0" w:type="dxa"/>
+              <w:left w:w="0" w:type="dxa"/>
+              <w:right w:w="0" w:type="dxa"/>
+            </w:tcMar>
+            <w:vAlign w:val="center"/>
+          </w:tcPr>
+          <w:p>
+            <w:pPr>
+              <w:jc w:val="left"/>
+              <w:spacing w:after="40" w:before="40"/>
+              <w:ind w:firstLine="0" w:left="100" w:right="100"/>
+            </w:pPr>
+            <w:r xmlns:w="http://schemas.openxmlformats.org/wordprocessingml/2006/main" xmlns:wp="http://schemas.openxmlformats.org/drawingml/2006/wordprocessingDrawing" xmlns:r="http://schemas.openxmlformats.org/officeDocument/2006/relationships" xmlns:w14="http://schemas.microsoft.com/office/word/2010/wordml">
+              <w:rPr>
+                <w:rFonts w:ascii="Arial" w:hAnsi="Arial" w:eastAsia="Arial" w:cs="Arial"/>
+                <w:b/>
+                <w:sz w:val="18"/>
+                <w:szCs w:val="18"/>
+                <w:color w:val="111111"/>
+              </w:rPr>
+              <w:t xml:space="preserve">Individual - Poverty</w:t>
+            </w:r>
+          </w:p>
+        </w:tc>
+        <w:tc>
+          <w:tcPr>
+            <w:tcBorders>
+              <w:top w:val="single" w:sz="16" w:space="0" w:color="000000"/>
+            </w:tcBorders>
+            <w:shd w:val="clear" w:color="auto" w:fill="FFFFFF"/>
+            <w:tcMar>
+              <w:top w:w="0" w:type="dxa"/>
+              <w:bottom w:w="0" w:type="dxa"/>
+              <w:left w:w="0" w:type="dxa"/>
+              <w:right w:w="0" w:type="dxa"/>
+            </w:tcMar>
+            <w:vAlign w:val="center"/>
+          </w:tcPr>
+          <w:p>
+            <w:pPr>
+              <w:jc w:val="center"/>
+              <w:spacing w:after="40" w:before="40"/>
+              <w:ind w:firstLine="0" w:left="100" w:right="100"/>
+            </w:pPr>
+            <w:r xmlns:w="http://schemas.openxmlformats.org/wordprocessingml/2006/main" xmlns:wp="http://schemas.openxmlformats.org/drawingml/2006/wordprocessingDrawing" xmlns:r="http://schemas.openxmlformats.org/officeDocument/2006/relationships" xmlns:w14="http://schemas.microsoft.com/office/word/2010/wordml">
+              <w:rPr>
+                <w:rFonts w:ascii="Arial" w:hAnsi="Arial" w:eastAsia="Arial" w:cs="Arial"/>
+                <w:sz w:val="18"/>
+                <w:szCs w:val="18"/>
+                <w:color w:val="111111"/>
+              </w:rPr>
+              <w:t xml:space="preserve"/>
+            </w:r>
+          </w:p>
+        </w:tc>
+        <w:tc>
+          <w:tcPr>
+            <w:tcBorders>
+              <w:top w:val="single" w:sz="16" w:space="0" w:color="000000"/>
+            </w:tcBorders>
+            <w:shd w:val="clear" w:color="auto" w:fill="FFFFFF"/>
+            <w:tcMar>
+              <w:top w:w="0" w:type="dxa"/>
+              <w:bottom w:w="0" w:type="dxa"/>
+              <w:left w:w="0" w:type="dxa"/>
+              <w:right w:w="0" w:type="dxa"/>
+            </w:tcMar>
+            <w:vAlign w:val="center"/>
+          </w:tcPr>
+          <w:p>
+            <w:pPr>
+              <w:jc w:val="center"/>
+              <w:spacing w:after="40" w:before="40"/>
+              <w:ind w:firstLine="0" w:left="100" w:right="100"/>
+            </w:pPr>
+            <w:r xmlns:w="http://schemas.openxmlformats.org/wordprocessingml/2006/main" xmlns:wp="http://schemas.openxmlformats.org/drawingml/2006/wordprocessingDrawing" xmlns:r="http://schemas.openxmlformats.org/officeDocument/2006/relationships" xmlns:w14="http://schemas.microsoft.com/office/word/2010/wordml">
+              <w:rPr>
+                <w:rFonts w:ascii="Arial" w:hAnsi="Arial" w:eastAsia="Arial" w:cs="Arial"/>
+                <w:sz w:val="18"/>
+                <w:szCs w:val="18"/>
+                <w:color w:val="111111"/>
+              </w:rPr>
+              <w:t xml:space="preserve"/>
+            </w:r>
+          </w:p>
+        </w:tc>
+        <w:tc>
+          <w:tcPr>
+            <w:tcBorders>
+              <w:top w:val="single" w:sz="16" w:space="0" w:color="000000"/>
+            </w:tcBorders>
+            <w:shd w:val="clear" w:color="auto" w:fill="FFFFFF"/>
+            <w:tcMar>
+              <w:top w:w="0" w:type="dxa"/>
+              <w:bottom w:w="0" w:type="dxa"/>
+              <w:left w:w="0" w:type="dxa"/>
+              <w:right w:w="0" w:type="dxa"/>
+            </w:tcMar>
+            <w:vAlign w:val="center"/>
+          </w:tcPr>
+          <w:p>
+            <w:pPr>
+              <w:jc w:val="center"/>
+              <w:spacing w:after="40" w:before="40"/>
+              <w:ind w:firstLine="0" w:left="100" w:right="100"/>
+            </w:pPr>
+            <w:r xmlns:w="http://schemas.openxmlformats.org/wordprocessingml/2006/main" xmlns:wp="http://schemas.openxmlformats.org/drawingml/2006/wordprocessingDrawing" xmlns:r="http://schemas.openxmlformats.org/officeDocument/2006/relationships" xmlns:w14="http://schemas.microsoft.com/office/word/2010/wordml">
+              <w:rPr>
+                <w:rFonts w:ascii="Arial" w:hAnsi="Arial" w:eastAsia="Arial" w:cs="Arial"/>
+                <w:sz w:val="18"/>
+                <w:szCs w:val="18"/>
+                <w:color w:val="111111"/>
+              </w:rPr>
+              <w:t xml:space="preserve"/>
+            </w:r>
+          </w:p>
+        </w:tc>
+        <w:tc>
+          <w:tcPr>
+            <w:tcBorders>
+              <w:top w:val="single" w:sz="16" w:space="0" w:color="000000"/>
+            </w:tcBorders>
+            <w:shd w:val="clear" w:color="auto" w:fill="FFFFFF"/>
+            <w:tcMar>
+              <w:top w:w="0" w:type="dxa"/>
+              <w:bottom w:w="0" w:type="dxa"/>
+              <w:left w:w="0" w:type="dxa"/>
+              <w:right w:w="0" w:type="dxa"/>
+            </w:tcMar>
+            <w:vAlign w:val="center"/>
+          </w:tcPr>
+          <w:p>
+            <w:pPr>
+              <w:jc w:val="center"/>
+              <w:spacing w:after="40" w:before="40"/>
+              <w:ind w:firstLine="0" w:left="100" w:right="100"/>
+            </w:pPr>
+            <w:r xmlns:w="http://schemas.openxmlformats.org/wordprocessingml/2006/main" xmlns:wp="http://schemas.openxmlformats.org/drawingml/2006/wordprocessingDrawing" xmlns:r="http://schemas.openxmlformats.org/officeDocument/2006/relationships" xmlns:w14="http://schemas.microsoft.com/office/word/2010/wordml">
+              <w:rPr>
+                <w:rFonts w:ascii="Arial" w:hAnsi="Arial" w:eastAsia="Arial" w:cs="Arial"/>
+                <w:sz w:val="18"/>
+                <w:szCs w:val="18"/>
+                <w:color w:val="111111"/>
+              </w:rPr>
+              <w:t xml:space="preserve"/>
+            </w:r>
+          </w:p>
+        </w:tc>
+        <w:tc>
+          <w:tcPr>
+            <w:tcBorders>
+              <w:top w:val="single" w:sz="16" w:space="0" w:color="000000"/>
+            </w:tcBorders>
+            <w:shd w:val="clear" w:color="auto" w:fill="FFFFFF"/>
+            <w:tcMar>
+              <w:top w:w="0" w:type="dxa"/>
+              <w:bottom w:w="0" w:type="dxa"/>
+              <w:left w:w="0" w:type="dxa"/>
+              <w:right w:w="0" w:type="dxa"/>
+            </w:tcMar>
+            <w:vAlign w:val="center"/>
+          </w:tcPr>
+          <w:p>
+            <w:pPr>
+              <w:jc w:val="center"/>
+              <w:spacing w:after="40" w:before="40"/>
+              <w:ind w:firstLine="0" w:left="100" w:right="100"/>
+            </w:pPr>
+            <w:r xmlns:w="http://schemas.openxmlformats.org/wordprocessingml/2006/main" xmlns:wp="http://schemas.openxmlformats.org/drawingml/2006/wordprocessingDrawing" xmlns:r="http://schemas.openxmlformats.org/officeDocument/2006/relationships" xmlns:w14="http://schemas.microsoft.com/office/word/2010/wordml">
+              <w:rPr>
+                <w:rFonts w:ascii="Arial" w:hAnsi="Arial" w:eastAsia="Arial" w:cs="Arial"/>
+                <w:sz w:val="18"/>
+                <w:szCs w:val="18"/>
+                <w:color w:val="111111"/>
+              </w:rPr>
+              <w:t xml:space="preserve"/>
+            </w:r>
+          </w:p>
+        </w:tc>
+        <w:tc>
+          <w:tcPr>
+            <w:tcBorders>
+              <w:top w:val="single" w:sz="16" w:space="0" w:color="000000"/>
+            </w:tcBorders>
+            <w:shd w:val="clear" w:color="auto" w:fill="FFFFFF"/>
+            <w:tcMar>
+              <w:top w:w="0" w:type="dxa"/>
+              <w:bottom w:w="0" w:type="dxa"/>
+              <w:left w:w="0" w:type="dxa"/>
+              <w:right w:w="0" w:type="dxa"/>
+            </w:tcMar>
+            <w:vAlign w:val="center"/>
+          </w:tcPr>
+          <w:p>
+            <w:pPr>
+              <w:jc w:val="center"/>
+              <w:spacing w:after="40" w:before="40"/>
+              <w:ind w:firstLine="0" w:left="100" w:right="100"/>
+            </w:pPr>
+            <w:r xmlns:w="http://schemas.openxmlformats.org/wordprocessingml/2006/main" xmlns:wp="http://schemas.openxmlformats.org/drawingml/2006/wordprocessingDrawing" xmlns:r="http://schemas.openxmlformats.org/officeDocument/2006/relationships" xmlns:w14="http://schemas.microsoft.com/office/word/2010/wordml">
+              <w:rPr>
+                <w:rFonts w:ascii="Arial" w:hAnsi="Arial" w:eastAsia="Arial" w:cs="Arial"/>
+                <w:sz w:val="18"/>
+                <w:szCs w:val="18"/>
+                <w:color w:val="111111"/>
+              </w:rPr>
+              <w:t xml:space="preserve"/>
+            </w:r>
+          </w:p>
+        </w:tc>
+        <w:tc>
+          <w:tcPr>
+            <w:tcBorders>
+              <w:top w:val="single" w:sz="16" w:space="0" w:color="000000"/>
+            </w:tcBorders>
+            <w:shd w:val="clear" w:color="auto" w:fill="FFFFFF"/>
+            <w:tcMar>
+              <w:top w:w="0" w:type="dxa"/>
+              <w:bottom w:w="0" w:type="dxa"/>
+              <w:left w:w="0" w:type="dxa"/>
+              <w:right w:w="0" w:type="dxa"/>
+            </w:tcMar>
+            <w:vAlign w:val="center"/>
+          </w:tcPr>
+          <w:p>
+            <w:pPr>
+              <w:jc w:val="center"/>
+              <w:spacing w:after="40" w:before="40"/>
+              <w:ind w:firstLine="0" w:left="100" w:right="100"/>
+            </w:pPr>
+            <w:r xmlns:w="http://schemas.openxmlformats.org/wordprocessingml/2006/main" xmlns:wp="http://schemas.openxmlformats.org/drawingml/2006/wordprocessingDrawing" xmlns:r="http://schemas.openxmlformats.org/officeDocument/2006/relationships" xmlns:w14="http://schemas.microsoft.com/office/word/2010/wordml">
+              <w:rPr>
+                <w:rFonts w:ascii="Arial" w:hAnsi="Arial" w:eastAsia="Arial" w:cs="Arial"/>
+                <w:sz w:val="18"/>
+                <w:szCs w:val="18"/>
+                <w:color w:val="111111"/>
+              </w:rPr>
+              <w:t xml:space="preserve"/>
+            </w:r>
+          </w:p>
+        </w:tc>
+      </w:tr>
+      <w:tr>
+        <w:trPr>
+          <w:cantSplit/>
+          <w:trHeight w:val="360"/>
+        </w:trPr>
+        <w:tc>
+          <w:tcPr>
+            <w:tcBorders/>
+            <w:shd w:val="clear" w:color="auto" w:fill="FFFFFF"/>
+            <w:tcMar>
+              <w:top w:w="0" w:type="dxa"/>
+              <w:bottom w:w="0" w:type="dxa"/>
+              <w:left w:w="0" w:type="dxa"/>
+              <w:right w:w="0" w:type="dxa"/>
+            </w:tcMar>
+            <w:vAlign w:val="center"/>
+          </w:tcPr>
+          <w:p>
+            <w:pPr>
+              <w:jc w:val="left"/>
+              <w:spacing w:after="40" w:before="40"/>
+              <w:ind w:firstLine="0" w:left="100" w:right="100"/>
+            </w:pPr>
+            <w:r xmlns:w="http://schemas.openxmlformats.org/wordprocessingml/2006/main" xmlns:wp="http://schemas.openxmlformats.org/drawingml/2006/wordprocessingDrawing" xmlns:r="http://schemas.openxmlformats.org/officeDocument/2006/relationships" xmlns:w14="http://schemas.microsoft.com/office/word/2010/wordml">
+              <w:rPr>
+                <w:rFonts w:ascii="Arial" w:hAnsi="Arial" w:eastAsia="Arial" w:cs="Arial"/>
+                <w:sz w:val="18"/>
+                <w:szCs w:val="18"/>
+                <w:color w:val="111111"/>
+              </w:rPr>
+              <w:t xml:space="preserve">No. of videos</w:t>
+            </w:r>
+          </w:p>
+        </w:tc>
+        <w:tc>
+          <w:tcPr>
+            <w:tcBorders/>
+            <w:shd w:val="clear" w:color="auto" w:fill="FFFFFF"/>
+            <w:tcMar>
+              <w:top w:w="0" w:type="dxa"/>
+              <w:bottom w:w="0" w:type="dxa"/>
+              <w:left w:w="0" w:type="dxa"/>
+              <w:right w:w="0" w:type="dxa"/>
+            </w:tcMar>
+            <w:vAlign w:val="center"/>
+          </w:tcPr>
+          <w:p>
+            <w:pPr>
+              <w:jc w:val="center"/>
+              <w:spacing w:after="40" w:before="40"/>
+              <w:ind w:firstLine="0" w:left="100" w:right="100"/>
+            </w:pPr>
+            <w:r xmlns:w="http://schemas.openxmlformats.org/wordprocessingml/2006/main" xmlns:wp="http://schemas.openxmlformats.org/drawingml/2006/wordprocessingDrawing" xmlns:r="http://schemas.openxmlformats.org/officeDocument/2006/relationships" xmlns:w14="http://schemas.microsoft.com/office/word/2010/wordml">
+              <w:rPr>
+                <w:rFonts w:ascii="Arial" w:hAnsi="Arial" w:eastAsia="Arial" w:cs="Arial"/>
+                <w:sz w:val="18"/>
+                <w:szCs w:val="18"/>
+                <w:color w:val="111111"/>
+              </w:rPr>
+              <w:t xml:space="preserve">-0.009</w:t>
+            </w:r>
+          </w:p>
+        </w:tc>
+        <w:tc>
+          <w:tcPr>
+            <w:tcBorders/>
+            <w:shd w:val="clear" w:color="auto" w:fill="FFFFFF"/>
+            <w:tcMar>
+              <w:top w:w="0" w:type="dxa"/>
+              <w:bottom w:w="0" w:type="dxa"/>
+              <w:left w:w="0" w:type="dxa"/>
+              <w:right w:w="0" w:type="dxa"/>
+            </w:tcMar>
+            <w:vAlign w:val="center"/>
+          </w:tcPr>
+          <w:p>
+            <w:pPr>
+              <w:jc w:val="center"/>
+              <w:spacing w:after="40" w:before="40"/>
+              <w:ind w:firstLine="0" w:left="100" w:right="100"/>
+            </w:pPr>
+            <w:r xmlns:w="http://schemas.openxmlformats.org/wordprocessingml/2006/main" xmlns:wp="http://schemas.openxmlformats.org/drawingml/2006/wordprocessingDrawing" xmlns:r="http://schemas.openxmlformats.org/officeDocument/2006/relationships" xmlns:w14="http://schemas.microsoft.com/office/word/2010/wordml">
+              <w:rPr>
+                <w:rFonts w:ascii="Arial" w:hAnsi="Arial" w:eastAsia="Arial" w:cs="Arial"/>
+                <w:sz w:val="18"/>
+                <w:szCs w:val="18"/>
+                <w:color w:val="111111"/>
+              </w:rPr>
+              <w:t xml:space="preserve"> 0.020</w:t>
+            </w:r>
+          </w:p>
+        </w:tc>
+        <w:tc>
+          <w:tcPr>
+            <w:tcBorders/>
+            <w:shd w:val="clear" w:color="auto" w:fill="FFFFFF"/>
+            <w:tcMar>
+              <w:top w:w="0" w:type="dxa"/>
+              <w:bottom w:w="0" w:type="dxa"/>
+              <w:left w:w="0" w:type="dxa"/>
+              <w:right w:w="0" w:type="dxa"/>
+            </w:tcMar>
+            <w:vAlign w:val="center"/>
+          </w:tcPr>
+          <w:p>
+            <w:pPr>
+              <w:jc w:val="center"/>
+              <w:spacing w:after="40" w:before="40"/>
+              <w:ind w:firstLine="0" w:left="100" w:right="100"/>
+            </w:pPr>
+            <w:r xmlns:w="http://schemas.openxmlformats.org/wordprocessingml/2006/main" xmlns:wp="http://schemas.openxmlformats.org/drawingml/2006/wordprocessingDrawing" xmlns:r="http://schemas.openxmlformats.org/officeDocument/2006/relationships" xmlns:w14="http://schemas.microsoft.com/office/word/2010/wordml">
+              <w:rPr>
+                <w:rFonts w:ascii="Arial" w:hAnsi="Arial" w:eastAsia="Arial" w:cs="Arial"/>
+                <w:sz w:val="18"/>
+                <w:szCs w:val="18"/>
+                <w:color w:val="111111"/>
+              </w:rPr>
+              <w:t xml:space="preserve"> 0.656</w:t>
+            </w:r>
+          </w:p>
+        </w:tc>
+        <w:tc>
+          <w:tcPr>
+            <w:tcBorders/>
+            <w:shd w:val="clear" w:color="auto" w:fill="FFFFFF"/>
+            <w:tcMar>
+              <w:top w:w="0" w:type="dxa"/>
+              <w:bottom w:w="0" w:type="dxa"/>
+              <w:left w:w="0" w:type="dxa"/>
+              <w:right w:w="0" w:type="dxa"/>
+            </w:tcMar>
+            <w:vAlign w:val="center"/>
+          </w:tcPr>
+          <w:p>
+            <w:pPr>
+              <w:jc w:val="center"/>
+              <w:spacing w:after="40" w:before="40"/>
+              <w:ind w:firstLine="0" w:left="100" w:right="100"/>
+            </w:pPr>
+            <w:r xmlns:w="http://schemas.openxmlformats.org/wordprocessingml/2006/main" xmlns:wp="http://schemas.openxmlformats.org/drawingml/2006/wordprocessingDrawing" xmlns:r="http://schemas.openxmlformats.org/officeDocument/2006/relationships" xmlns:w14="http://schemas.microsoft.com/office/word/2010/wordml">
+              <w:rPr>
+                <w:rFonts w:ascii="Arial" w:hAnsi="Arial" w:eastAsia="Arial" w:cs="Arial"/>
+                <w:sz w:val="18"/>
+                <w:szCs w:val="18"/>
+                <w:color w:val="111111"/>
+              </w:rPr>
+              <w:t xml:space="preserve"> 0.600</w:t>
+            </w:r>
+          </w:p>
+        </w:tc>
+        <w:tc>
+          <w:tcPr>
+            <w:tcBorders/>
+            <w:shd w:val="clear" w:color="auto" w:fill="FFFFFF"/>
+            <w:tcMar>
+              <w:top w:w="0" w:type="dxa"/>
+              <w:bottom w:w="0" w:type="dxa"/>
+              <w:left w:w="0" w:type="dxa"/>
+              <w:right w:w="0" w:type="dxa"/>
+            </w:tcMar>
+            <w:vAlign w:val="center"/>
+          </w:tcPr>
+          <w:p>
+            <w:pPr>
+              <w:jc w:val="center"/>
+              <w:spacing w:after="40" w:before="40"/>
+              <w:ind w:firstLine="0" w:left="100" w:right="100"/>
+            </w:pPr>
+            <w:r xmlns:w="http://schemas.openxmlformats.org/wordprocessingml/2006/main" xmlns:wp="http://schemas.openxmlformats.org/drawingml/2006/wordprocessingDrawing" xmlns:r="http://schemas.openxmlformats.org/officeDocument/2006/relationships" xmlns:w14="http://schemas.microsoft.com/office/word/2010/wordml">
+              <w:rPr>
+                <w:rFonts w:ascii="Arial" w:hAnsi="Arial" w:eastAsia="Arial" w:cs="Arial"/>
+                <w:sz w:val="18"/>
+                <w:szCs w:val="18"/>
+                <w:color w:val="111111"/>
+              </w:rPr>
+              <w:t xml:space="preserve"> 1.000</w:t>
+            </w:r>
+          </w:p>
+        </w:tc>
+        <w:tc>
+          <w:tcPr>
+            <w:tcBorders/>
+            <w:shd w:val="clear" w:color="auto" w:fill="FFFFFF"/>
+            <w:tcMar>
+              <w:top w:w="0" w:type="dxa"/>
+              <w:bottom w:w="0" w:type="dxa"/>
+              <w:left w:w="0" w:type="dxa"/>
+              <w:right w:w="0" w:type="dxa"/>
+            </w:tcMar>
+            <w:vAlign w:val="center"/>
+          </w:tcPr>
+          <w:p>
+            <w:pPr>
+              <w:jc w:val="center"/>
+              <w:spacing w:after="40" w:before="40"/>
+              <w:ind w:firstLine="0" w:left="100" w:right="100"/>
+            </w:pPr>
+            <w:r xmlns:w="http://schemas.openxmlformats.org/wordprocessingml/2006/main" xmlns:wp="http://schemas.openxmlformats.org/drawingml/2006/wordprocessingDrawing" xmlns:r="http://schemas.openxmlformats.org/officeDocument/2006/relationships" xmlns:w14="http://schemas.microsoft.com/office/word/2010/wordml">
+              <w:rPr>
+                <w:rFonts w:ascii="Arial" w:hAnsi="Arial" w:eastAsia="Arial" w:cs="Arial"/>
+                <w:sz w:val="18"/>
+                <w:szCs w:val="18"/>
+                <w:color w:val="111111"/>
+              </w:rPr>
+              <w:t xml:space="preserve"> 1.196</w:t>
+            </w:r>
+          </w:p>
+        </w:tc>
+        <w:tc>
+          <w:tcPr>
+            <w:tcBorders/>
+            <w:shd w:val="clear" w:color="auto" w:fill="FFFFFF"/>
+            <w:tcMar>
+              <w:top w:w="0" w:type="dxa"/>
+              <w:bottom w:w="0" w:type="dxa"/>
+              <w:left w:w="0" w:type="dxa"/>
+              <w:right w:w="0" w:type="dxa"/>
+            </w:tcMar>
+            <w:vAlign w:val="center"/>
+          </w:tcPr>
+          <w:p>
+            <w:pPr>
+              <w:jc w:val="center"/>
+              <w:spacing w:after="40" w:before="40"/>
+              <w:ind w:firstLine="0" w:left="100" w:right="100"/>
+            </w:pPr>
+            <w:r xmlns:w="http://schemas.openxmlformats.org/wordprocessingml/2006/main" xmlns:wp="http://schemas.openxmlformats.org/drawingml/2006/wordprocessingDrawing" xmlns:r="http://schemas.openxmlformats.org/officeDocument/2006/relationships" xmlns:w14="http://schemas.microsoft.com/office/word/2010/wordml">
+              <w:rPr>
+                <w:rFonts w:ascii="Arial" w:hAnsi="Arial" w:eastAsia="Arial" w:cs="Arial"/>
+                <w:sz w:val="18"/>
+                <w:szCs w:val="18"/>
+                <w:color w:val="111111"/>
+              </w:rPr>
+              <w:t xml:space="preserve">564</w:t>
+            </w:r>
+          </w:p>
+        </w:tc>
+      </w:tr>
+      <w:tr>
+        <w:trPr>
+          <w:cantSplit/>
+          <w:trHeight w:val="360"/>
+        </w:trPr>
+        <w:tc>
+          <w:tcPr>
+            <w:tcBorders/>
+            <w:shd w:val="clear" w:color="auto" w:fill="FFFFFF"/>
+            <w:tcMar>
+              <w:top w:w="0" w:type="dxa"/>
+              <w:bottom w:w="0" w:type="dxa"/>
+              <w:left w:w="0" w:type="dxa"/>
+              <w:right w:w="0" w:type="dxa"/>
+            </w:tcMar>
+            <w:vAlign w:val="center"/>
+          </w:tcPr>
+          <w:p>
+            <w:pPr>
+              <w:jc w:val="left"/>
+              <w:spacing w:after="40" w:before="40"/>
+              <w:ind w:firstLine="0" w:left="100" w:right="100"/>
+            </w:pPr>
+            <w:r xmlns:w="http://schemas.openxmlformats.org/wordprocessingml/2006/main" xmlns:wp="http://schemas.openxmlformats.org/drawingml/2006/wordprocessingDrawing" xmlns:r="http://schemas.openxmlformats.org/officeDocument/2006/relationships" xmlns:w14="http://schemas.microsoft.com/office/word/2010/wordml">
+              <w:rPr>
+                <w:rFonts w:ascii="Arial" w:hAnsi="Arial" w:eastAsia="Arial" w:cs="Arial"/>
+                <w:sz w:val="18"/>
+                <w:szCs w:val="18"/>
+                <w:color w:val="111111"/>
+              </w:rPr>
+              <w:t xml:space="preserve">Amount saved</w:t>
+            </w:r>
+          </w:p>
+        </w:tc>
+        <w:tc>
+          <w:tcPr>
+            <w:tcBorders/>
+            <w:shd w:val="clear" w:color="auto" w:fill="FFFFFF"/>
+            <w:tcMar>
+              <w:top w:w="0" w:type="dxa"/>
+              <w:bottom w:w="0" w:type="dxa"/>
+              <w:left w:w="0" w:type="dxa"/>
+              <w:right w:w="0" w:type="dxa"/>
+            </w:tcMar>
+            <w:vAlign w:val="center"/>
+          </w:tcPr>
+          <w:p>
+            <w:pPr>
+              <w:jc w:val="center"/>
+              <w:spacing w:after="40" w:before="40"/>
+              <w:ind w:firstLine="0" w:left="100" w:right="100"/>
+            </w:pPr>
+            <w:r xmlns:w="http://schemas.openxmlformats.org/wordprocessingml/2006/main" xmlns:wp="http://schemas.openxmlformats.org/drawingml/2006/wordprocessingDrawing" xmlns:r="http://schemas.openxmlformats.org/officeDocument/2006/relationships" xmlns:w14="http://schemas.microsoft.com/office/word/2010/wordml">
+              <w:rPr>
+                <w:rFonts w:ascii="Arial" w:hAnsi="Arial" w:eastAsia="Arial" w:cs="Arial"/>
+                <w:sz w:val="18"/>
+                <w:szCs w:val="18"/>
+                <w:color w:val="111111"/>
+              </w:rPr>
+              <w:t xml:space="preserve"> 0.659</w:t>
+            </w:r>
+          </w:p>
+        </w:tc>
+        <w:tc>
+          <w:tcPr>
+            <w:tcBorders/>
+            <w:shd w:val="clear" w:color="auto" w:fill="FFFFFF"/>
+            <w:tcMar>
+              <w:top w:w="0" w:type="dxa"/>
+              <w:bottom w:w="0" w:type="dxa"/>
+              <w:left w:w="0" w:type="dxa"/>
+              <w:right w:w="0" w:type="dxa"/>
+            </w:tcMar>
+            <w:vAlign w:val="center"/>
+          </w:tcPr>
+          <w:p>
+            <w:pPr>
+              <w:jc w:val="center"/>
+              <w:spacing w:after="40" w:before="40"/>
+              <w:ind w:firstLine="0" w:left="100" w:right="100"/>
+            </w:pPr>
+            <w:r xmlns:w="http://schemas.openxmlformats.org/wordprocessingml/2006/main" xmlns:wp="http://schemas.openxmlformats.org/drawingml/2006/wordprocessingDrawing" xmlns:r="http://schemas.openxmlformats.org/officeDocument/2006/relationships" xmlns:w14="http://schemas.microsoft.com/office/word/2010/wordml">
+              <w:rPr>
+                <w:rFonts w:ascii="Arial" w:hAnsi="Arial" w:eastAsia="Arial" w:cs="Arial"/>
+                <w:sz w:val="18"/>
+                <w:szCs w:val="18"/>
+                <w:color w:val="111111"/>
+              </w:rPr>
+              <w:t xml:space="preserve"> 1.362</w:t>
+            </w:r>
+          </w:p>
+        </w:tc>
+        <w:tc>
+          <w:tcPr>
+            <w:tcBorders/>
+            <w:shd w:val="clear" w:color="auto" w:fill="FFFFFF"/>
+            <w:tcMar>
+              <w:top w:w="0" w:type="dxa"/>
+              <w:bottom w:w="0" w:type="dxa"/>
+              <w:left w:w="0" w:type="dxa"/>
+              <w:right w:w="0" w:type="dxa"/>
+            </w:tcMar>
+            <w:vAlign w:val="center"/>
+          </w:tcPr>
+          <w:p>
+            <w:pPr>
+              <w:jc w:val="center"/>
+              <w:spacing w:after="40" w:before="40"/>
+              <w:ind w:firstLine="0" w:left="100" w:right="100"/>
+            </w:pPr>
+            <w:r xmlns:w="http://schemas.openxmlformats.org/wordprocessingml/2006/main" xmlns:wp="http://schemas.openxmlformats.org/drawingml/2006/wordprocessingDrawing" xmlns:r="http://schemas.openxmlformats.org/officeDocument/2006/relationships" xmlns:w14="http://schemas.microsoft.com/office/word/2010/wordml">
+              <w:rPr>
+                <w:rFonts w:ascii="Arial" w:hAnsi="Arial" w:eastAsia="Arial" w:cs="Arial"/>
+                <w:sz w:val="18"/>
+                <w:szCs w:val="18"/>
+                <w:color w:val="111111"/>
+              </w:rPr>
+              <w:t xml:space="preserve"> 0.629</w:t>
+            </w:r>
+          </w:p>
+        </w:tc>
+        <w:tc>
+          <w:tcPr>
+            <w:tcBorders/>
+            <w:shd w:val="clear" w:color="auto" w:fill="FFFFFF"/>
+            <w:tcMar>
+              <w:top w:w="0" w:type="dxa"/>
+              <w:bottom w:w="0" w:type="dxa"/>
+              <w:left w:w="0" w:type="dxa"/>
+              <w:right w:w="0" w:type="dxa"/>
+            </w:tcMar>
+            <w:vAlign w:val="center"/>
+          </w:tcPr>
+          <w:p>
+            <w:pPr>
+              <w:jc w:val="center"/>
+              <w:spacing w:after="40" w:before="40"/>
+              <w:ind w:firstLine="0" w:left="100" w:right="100"/>
+            </w:pPr>
+            <w:r xmlns:w="http://schemas.openxmlformats.org/wordprocessingml/2006/main" xmlns:wp="http://schemas.openxmlformats.org/drawingml/2006/wordprocessingDrawing" xmlns:r="http://schemas.openxmlformats.org/officeDocument/2006/relationships" xmlns:w14="http://schemas.microsoft.com/office/word/2010/wordml">
+              <w:rPr>
+                <w:rFonts w:ascii="Arial" w:hAnsi="Arial" w:eastAsia="Arial" w:cs="Arial"/>
+                <w:sz w:val="18"/>
+                <w:szCs w:val="18"/>
+                <w:color w:val="111111"/>
+              </w:rPr>
+              <w:t xml:space="preserve"> 0.300</w:t>
+            </w:r>
+          </w:p>
+        </w:tc>
+        <w:tc>
+          <w:tcPr>
+            <w:tcBorders/>
+            <w:shd w:val="clear" w:color="auto" w:fill="FFFFFF"/>
+            <w:tcMar>
+              <w:top w:w="0" w:type="dxa"/>
+              <w:bottom w:w="0" w:type="dxa"/>
+              <w:left w:w="0" w:type="dxa"/>
+              <w:right w:w="0" w:type="dxa"/>
+            </w:tcMar>
+            <w:vAlign w:val="center"/>
+          </w:tcPr>
+          <w:p>
+            <w:pPr>
+              <w:jc w:val="center"/>
+              <w:spacing w:after="40" w:before="40"/>
+              <w:ind w:firstLine="0" w:left="100" w:right="100"/>
+            </w:pPr>
+            <w:r xmlns:w="http://schemas.openxmlformats.org/wordprocessingml/2006/main" xmlns:wp="http://schemas.openxmlformats.org/drawingml/2006/wordprocessingDrawing" xmlns:r="http://schemas.openxmlformats.org/officeDocument/2006/relationships" xmlns:w14="http://schemas.microsoft.com/office/word/2010/wordml">
+              <w:rPr>
+                <w:rFonts w:ascii="Arial" w:hAnsi="Arial" w:eastAsia="Arial" w:cs="Arial"/>
+                <w:sz w:val="18"/>
+                <w:szCs w:val="18"/>
+                <w:color w:val="111111"/>
+              </w:rPr>
+              <w:t xml:space="preserve"> 1.000</w:t>
+            </w:r>
+          </w:p>
+        </w:tc>
+        <w:tc>
+          <w:tcPr>
+            <w:tcBorders/>
+            <w:shd w:val="clear" w:color="auto" w:fill="FFFFFF"/>
+            <w:tcMar>
+              <w:top w:w="0" w:type="dxa"/>
+              <w:bottom w:w="0" w:type="dxa"/>
+              <w:left w:w="0" w:type="dxa"/>
+              <w:right w:w="0" w:type="dxa"/>
+            </w:tcMar>
+            <w:vAlign w:val="center"/>
+          </w:tcPr>
+          <w:p>
+            <w:pPr>
+              <w:jc w:val="center"/>
+              <w:spacing w:after="40" w:before="40"/>
+              <w:ind w:firstLine="0" w:left="100" w:right="100"/>
+            </w:pPr>
+            <w:r xmlns:w="http://schemas.openxmlformats.org/wordprocessingml/2006/main" xmlns:wp="http://schemas.openxmlformats.org/drawingml/2006/wordprocessingDrawing" xmlns:r="http://schemas.openxmlformats.org/officeDocument/2006/relationships" xmlns:w14="http://schemas.microsoft.com/office/word/2010/wordml">
+              <w:rPr>
+                <w:rFonts w:ascii="Arial" w:hAnsi="Arial" w:eastAsia="Arial" w:cs="Arial"/>
+                <w:sz w:val="18"/>
+                <w:szCs w:val="18"/>
+                <w:color w:val="111111"/>
+              </w:rPr>
+              <w:t xml:space="preserve">96.825</w:t>
+            </w:r>
+          </w:p>
+        </w:tc>
+        <w:tc>
+          <w:tcPr>
+            <w:tcBorders/>
+            <w:shd w:val="clear" w:color="auto" w:fill="FFFFFF"/>
+            <w:tcMar>
+              <w:top w:w="0" w:type="dxa"/>
+              <w:bottom w:w="0" w:type="dxa"/>
+              <w:left w:w="0" w:type="dxa"/>
+              <w:right w:w="0" w:type="dxa"/>
+            </w:tcMar>
+            <w:vAlign w:val="center"/>
+          </w:tcPr>
+          <w:p>
+            <w:pPr>
+              <w:jc w:val="center"/>
+              <w:spacing w:after="40" w:before="40"/>
+              <w:ind w:firstLine="0" w:left="100" w:right="100"/>
+            </w:pPr>
+            <w:r xmlns:w="http://schemas.openxmlformats.org/wordprocessingml/2006/main" xmlns:wp="http://schemas.openxmlformats.org/drawingml/2006/wordprocessingDrawing" xmlns:r="http://schemas.openxmlformats.org/officeDocument/2006/relationships" xmlns:w14="http://schemas.microsoft.com/office/word/2010/wordml">
+              <w:rPr>
+                <w:rFonts w:ascii="Arial" w:hAnsi="Arial" w:eastAsia="Arial" w:cs="Arial"/>
+                <w:sz w:val="18"/>
+                <w:szCs w:val="18"/>
+                <w:color w:val="111111"/>
+              </w:rPr>
+              <w:t xml:space="preserve">564</w:t>
+            </w:r>
+          </w:p>
+        </w:tc>
+      </w:tr>
+      <w:tr>
+        <w:trPr>
+          <w:cantSplit/>
+          <w:trHeight w:val="360"/>
+        </w:trPr>
+        <w:tc>
+          <w:tcPr>
+            <w:tcBorders/>
+            <w:shd w:val="clear" w:color="auto" w:fill="FFFFFF"/>
+            <w:tcMar>
+              <w:top w:w="0" w:type="dxa"/>
+              <w:bottom w:w="0" w:type="dxa"/>
+              <w:left w:w="0" w:type="dxa"/>
+              <w:right w:w="0" w:type="dxa"/>
+            </w:tcMar>
+            <w:vAlign w:val="center"/>
+          </w:tcPr>
+          <w:p>
+            <w:pPr>
+              <w:jc w:val="left"/>
+              <w:spacing w:after="40" w:before="40"/>
+              <w:ind w:firstLine="0" w:left="100" w:right="100"/>
+            </w:pPr>
+            <w:r xmlns:w="http://schemas.openxmlformats.org/wordprocessingml/2006/main" xmlns:wp="http://schemas.openxmlformats.org/drawingml/2006/wordprocessingDrawing" xmlns:r="http://schemas.openxmlformats.org/officeDocument/2006/relationships" xmlns:w14="http://schemas.microsoft.com/office/word/2010/wordml">
+              <w:rPr>
+                <w:rFonts w:ascii="Arial" w:hAnsi="Arial" w:eastAsia="Arial" w:cs="Arial"/>
+                <w:sz w:val="18"/>
+                <w:szCs w:val="18"/>
+                <w:color w:val="111111"/>
+              </w:rPr>
+              <w:t xml:space="preserve">Recorded message</w:t>
+            </w:r>
+          </w:p>
+        </w:tc>
+        <w:tc>
+          <w:tcPr>
+            <w:tcBorders/>
+            <w:shd w:val="clear" w:color="auto" w:fill="FFFFFF"/>
+            <w:tcMar>
+              <w:top w:w="0" w:type="dxa"/>
+              <w:bottom w:w="0" w:type="dxa"/>
+              <w:left w:w="0" w:type="dxa"/>
+              <w:right w:w="0" w:type="dxa"/>
+            </w:tcMar>
+            <w:vAlign w:val="center"/>
+          </w:tcPr>
+          <w:p>
+            <w:pPr>
+              <w:jc w:val="center"/>
+              <w:spacing w:after="40" w:before="40"/>
+              <w:ind w:firstLine="0" w:left="100" w:right="100"/>
+            </w:pPr>
+            <w:r xmlns:w="http://schemas.openxmlformats.org/wordprocessingml/2006/main" xmlns:wp="http://schemas.openxmlformats.org/drawingml/2006/wordprocessingDrawing" xmlns:r="http://schemas.openxmlformats.org/officeDocument/2006/relationships" xmlns:w14="http://schemas.microsoft.com/office/word/2010/wordml">
+              <w:rPr>
+                <w:rFonts w:ascii="Arial" w:hAnsi="Arial" w:eastAsia="Arial" w:cs="Arial"/>
+                <w:sz w:val="18"/>
+                <w:szCs w:val="18"/>
+                <w:color w:val="111111"/>
+              </w:rPr>
+              <w:t xml:space="preserve"> 0.003</w:t>
+            </w:r>
+          </w:p>
+        </w:tc>
+        <w:tc>
+          <w:tcPr>
+            <w:tcBorders/>
+            <w:shd w:val="clear" w:color="auto" w:fill="FFFFFF"/>
+            <w:tcMar>
+              <w:top w:w="0" w:type="dxa"/>
+              <w:bottom w:w="0" w:type="dxa"/>
+              <w:left w:w="0" w:type="dxa"/>
+              <w:right w:w="0" w:type="dxa"/>
+            </w:tcMar>
+            <w:vAlign w:val="center"/>
+          </w:tcPr>
+          <w:p>
+            <w:pPr>
+              <w:jc w:val="center"/>
+              <w:spacing w:after="40" w:before="40"/>
+              <w:ind w:firstLine="0" w:left="100" w:right="100"/>
+            </w:pPr>
+            <w:r xmlns:w="http://schemas.openxmlformats.org/wordprocessingml/2006/main" xmlns:wp="http://schemas.openxmlformats.org/drawingml/2006/wordprocessingDrawing" xmlns:r="http://schemas.openxmlformats.org/officeDocument/2006/relationships" xmlns:w14="http://schemas.microsoft.com/office/word/2010/wordml">
+              <w:rPr>
+                <w:rFonts w:ascii="Arial" w:hAnsi="Arial" w:eastAsia="Arial" w:cs="Arial"/>
+                <w:sz w:val="18"/>
+                <w:szCs w:val="18"/>
+                <w:color w:val="111111"/>
+              </w:rPr>
+              <w:t xml:space="preserve"> 0.008</w:t>
+            </w:r>
+          </w:p>
+        </w:tc>
+        <w:tc>
+          <w:tcPr>
+            <w:tcBorders/>
+            <w:shd w:val="clear" w:color="auto" w:fill="FFFFFF"/>
+            <w:tcMar>
+              <w:top w:w="0" w:type="dxa"/>
+              <w:bottom w:w="0" w:type="dxa"/>
+              <w:left w:w="0" w:type="dxa"/>
+              <w:right w:w="0" w:type="dxa"/>
+            </w:tcMar>
+            <w:vAlign w:val="center"/>
+          </w:tcPr>
+          <w:p>
+            <w:pPr>
+              <w:jc w:val="center"/>
+              <w:spacing w:after="40" w:before="40"/>
+              <w:ind w:firstLine="0" w:left="100" w:right="100"/>
+            </w:pPr>
+            <w:r xmlns:w="http://schemas.openxmlformats.org/wordprocessingml/2006/main" xmlns:wp="http://schemas.openxmlformats.org/drawingml/2006/wordprocessingDrawing" xmlns:r="http://schemas.openxmlformats.org/officeDocument/2006/relationships" xmlns:w14="http://schemas.microsoft.com/office/word/2010/wordml">
+              <w:rPr>
+                <w:rFonts w:ascii="Arial" w:hAnsi="Arial" w:eastAsia="Arial" w:cs="Arial"/>
+                <w:sz w:val="18"/>
+                <w:szCs w:val="18"/>
+                <w:color w:val="111111"/>
+              </w:rPr>
+              <w:t xml:space="preserve"> 0.674</w:t>
+            </w:r>
+          </w:p>
+        </w:tc>
+        <w:tc>
+          <w:tcPr>
+            <w:tcBorders/>
+            <w:shd w:val="clear" w:color="auto" w:fill="FFFFFF"/>
+            <w:tcMar>
+              <w:top w:w="0" w:type="dxa"/>
+              <w:bottom w:w="0" w:type="dxa"/>
+              <w:left w:w="0" w:type="dxa"/>
+              <w:right w:w="0" w:type="dxa"/>
+            </w:tcMar>
+            <w:vAlign w:val="center"/>
+          </w:tcPr>
+          <w:p>
+            <w:pPr>
+              <w:jc w:val="center"/>
+              <w:spacing w:after="40" w:before="40"/>
+              <w:ind w:firstLine="0" w:left="100" w:right="100"/>
+            </w:pPr>
+            <w:r xmlns:w="http://schemas.openxmlformats.org/wordprocessingml/2006/main" xmlns:wp="http://schemas.openxmlformats.org/drawingml/2006/wordprocessingDrawing" xmlns:r="http://schemas.openxmlformats.org/officeDocument/2006/relationships" xmlns:w14="http://schemas.microsoft.com/office/word/2010/wordml">
+              <w:rPr>
+                <w:rFonts w:ascii="Arial" w:hAnsi="Arial" w:eastAsia="Arial" w:cs="Arial"/>
+                <w:sz w:val="18"/>
+                <w:szCs w:val="18"/>
+                <w:color w:val="111111"/>
+              </w:rPr>
+              <w:t xml:space="preserve"> 0.700</w:t>
+            </w:r>
+          </w:p>
+        </w:tc>
+        <w:tc>
+          <w:tcPr>
+            <w:tcBorders/>
+            <w:shd w:val="clear" w:color="auto" w:fill="FFFFFF"/>
+            <w:tcMar>
+              <w:top w:w="0" w:type="dxa"/>
+              <w:bottom w:w="0" w:type="dxa"/>
+              <w:left w:w="0" w:type="dxa"/>
+              <w:right w:w="0" w:type="dxa"/>
+            </w:tcMar>
+            <w:vAlign w:val="center"/>
+          </w:tcPr>
+          <w:p>
+            <w:pPr>
+              <w:jc w:val="center"/>
+              <w:spacing w:after="40" w:before="40"/>
+              <w:ind w:firstLine="0" w:left="100" w:right="100"/>
+            </w:pPr>
+            <w:r xmlns:w="http://schemas.openxmlformats.org/wordprocessingml/2006/main" xmlns:wp="http://schemas.openxmlformats.org/drawingml/2006/wordprocessingDrawing" xmlns:r="http://schemas.openxmlformats.org/officeDocument/2006/relationships" xmlns:w14="http://schemas.microsoft.com/office/word/2010/wordml">
+              <w:rPr>
+                <w:rFonts w:ascii="Arial" w:hAnsi="Arial" w:eastAsia="Arial" w:cs="Arial"/>
+                <w:sz w:val="18"/>
+                <w:szCs w:val="18"/>
+                <w:color w:val="111111"/>
+              </w:rPr>
+              <w:t xml:space="preserve"> 1.000</w:t>
+            </w:r>
+          </w:p>
+        </w:tc>
+        <w:tc>
+          <w:tcPr>
+            <w:tcBorders/>
+            <w:shd w:val="clear" w:color="auto" w:fill="FFFFFF"/>
+            <w:tcMar>
+              <w:top w:w="0" w:type="dxa"/>
+              <w:bottom w:w="0" w:type="dxa"/>
+              <w:left w:w="0" w:type="dxa"/>
+              <w:right w:w="0" w:type="dxa"/>
+            </w:tcMar>
+            <w:vAlign w:val="center"/>
+          </w:tcPr>
+          <w:p>
+            <w:pPr>
+              <w:jc w:val="center"/>
+              <w:spacing w:after="40" w:before="40"/>
+              <w:ind w:firstLine="0" w:left="100" w:right="100"/>
+            </w:pPr>
+            <w:r xmlns:w="http://schemas.openxmlformats.org/wordprocessingml/2006/main" xmlns:wp="http://schemas.openxmlformats.org/drawingml/2006/wordprocessingDrawing" xmlns:r="http://schemas.openxmlformats.org/officeDocument/2006/relationships" xmlns:w14="http://schemas.microsoft.com/office/word/2010/wordml">
+              <w:rPr>
+                <w:rFonts w:ascii="Arial" w:hAnsi="Arial" w:eastAsia="Arial" w:cs="Arial"/>
+                <w:sz w:val="18"/>
+                <w:szCs w:val="18"/>
+                <w:color w:val="111111"/>
+              </w:rPr>
+              <w:t xml:space="preserve"> 0.677</w:t>
+            </w:r>
+          </w:p>
+        </w:tc>
+        <w:tc>
+          <w:tcPr>
+            <w:tcBorders/>
+            <w:shd w:val="clear" w:color="auto" w:fill="FFFFFF"/>
+            <w:tcMar>
+              <w:top w:w="0" w:type="dxa"/>
+              <w:bottom w:w="0" w:type="dxa"/>
+              <w:left w:w="0" w:type="dxa"/>
+              <w:right w:w="0" w:type="dxa"/>
+            </w:tcMar>
+            <w:vAlign w:val="center"/>
+          </w:tcPr>
+          <w:p>
+            <w:pPr>
+              <w:jc w:val="center"/>
+              <w:spacing w:after="40" w:before="40"/>
+              <w:ind w:firstLine="0" w:left="100" w:right="100"/>
+            </w:pPr>
+            <w:r xmlns:w="http://schemas.openxmlformats.org/wordprocessingml/2006/main" xmlns:wp="http://schemas.openxmlformats.org/drawingml/2006/wordprocessingDrawing" xmlns:r="http://schemas.openxmlformats.org/officeDocument/2006/relationships" xmlns:w14="http://schemas.microsoft.com/office/word/2010/wordml">
+              <w:rPr>
+                <w:rFonts w:ascii="Arial" w:hAnsi="Arial" w:eastAsia="Arial" w:cs="Arial"/>
+                <w:sz w:val="18"/>
+                <w:szCs w:val="18"/>
+                <w:color w:val="111111"/>
+              </w:rPr>
+              <w:t xml:space="preserve">564</w:t>
+            </w:r>
+          </w:p>
+        </w:tc>
+      </w:tr>
+      <w:tr>
+        <w:trPr>
+          <w:cantSplit/>
+          <w:trHeight w:val="360"/>
+        </w:trPr>
+        <w:tc>
+          <w:tcPr>
+            <w:tcBorders>
+              <w:top w:val="single" w:sz="8" w:space="0" w:color="000000"/>
+            </w:tcBorders>
+            <w:shd w:val="clear" w:color="auto" w:fill="FFFFFF"/>
+            <w:tcMar>
+              <w:top w:w="0" w:type="dxa"/>
+              <w:bottom w:w="0" w:type="dxa"/>
+              <w:left w:w="0" w:type="dxa"/>
+              <w:right w:w="0" w:type="dxa"/>
+            </w:tcMar>
+            <w:vAlign w:val="center"/>
+          </w:tcPr>
+          <w:p>
+            <w:pPr>
+              <w:jc w:val="left"/>
+              <w:spacing w:after="40" w:before="40"/>
+              <w:ind w:firstLine="0" w:left="100" w:right="100"/>
+            </w:pPr>
+            <w:r xmlns:w="http://schemas.openxmlformats.org/wordprocessingml/2006/main" xmlns:wp="http://schemas.openxmlformats.org/drawingml/2006/wordprocessingDrawing" xmlns:r="http://schemas.openxmlformats.org/officeDocument/2006/relationships" xmlns:w14="http://schemas.microsoft.com/office/word/2010/wordml">
+              <w:rPr>
+                <w:rFonts w:ascii="Arial" w:hAnsi="Arial" w:eastAsia="Arial" w:cs="Arial"/>
+                <w:b/>
+                <w:sz w:val="18"/>
+                <w:szCs w:val="18"/>
+                <w:color w:val="111111"/>
+              </w:rPr>
+              <w:t xml:space="preserve">Community - Poverty</w:t>
+            </w:r>
+          </w:p>
+        </w:tc>
+        <w:tc>
+          <w:tcPr>
+            <w:tcBorders>
+              <w:top w:val="single" w:sz="8" w:space="0" w:color="000000"/>
+            </w:tcBorders>
+            <w:shd w:val="clear" w:color="auto" w:fill="FFFFFF"/>
+            <w:tcMar>
+              <w:top w:w="0" w:type="dxa"/>
+              <w:bottom w:w="0" w:type="dxa"/>
+              <w:left w:w="0" w:type="dxa"/>
+              <w:right w:w="0" w:type="dxa"/>
+            </w:tcMar>
+            <w:vAlign w:val="center"/>
+          </w:tcPr>
+          <w:p>
+            <w:pPr>
+              <w:jc w:val="center"/>
+              <w:spacing w:after="40" w:before="40"/>
+              <w:ind w:firstLine="0" w:left="100" w:right="100"/>
+            </w:pPr>
+            <w:r xmlns:w="http://schemas.openxmlformats.org/wordprocessingml/2006/main" xmlns:wp="http://schemas.openxmlformats.org/drawingml/2006/wordprocessingDrawing" xmlns:r="http://schemas.openxmlformats.org/officeDocument/2006/relationships" xmlns:w14="http://schemas.microsoft.com/office/word/2010/wordml">
+              <w:rPr>
+                <w:rFonts w:ascii="Arial" w:hAnsi="Arial" w:eastAsia="Arial" w:cs="Arial"/>
+                <w:sz w:val="18"/>
+                <w:szCs w:val="18"/>
+                <w:color w:val="111111"/>
+              </w:rPr>
+              <w:t xml:space="preserve"/>
+            </w:r>
+          </w:p>
+        </w:tc>
+        <w:tc>
+          <w:tcPr>
+            <w:tcBorders>
+              <w:top w:val="single" w:sz="8" w:space="0" w:color="000000"/>
+            </w:tcBorders>
+            <w:shd w:val="clear" w:color="auto" w:fill="FFFFFF"/>
+            <w:tcMar>
+              <w:top w:w="0" w:type="dxa"/>
+              <w:bottom w:w="0" w:type="dxa"/>
+              <w:left w:w="0" w:type="dxa"/>
+              <w:right w:w="0" w:type="dxa"/>
+            </w:tcMar>
+            <w:vAlign w:val="center"/>
+          </w:tcPr>
+          <w:p>
+            <w:pPr>
+              <w:jc w:val="center"/>
+              <w:spacing w:after="40" w:before="40"/>
+              <w:ind w:firstLine="0" w:left="100" w:right="100"/>
+            </w:pPr>
+            <w:r xmlns:w="http://schemas.openxmlformats.org/wordprocessingml/2006/main" xmlns:wp="http://schemas.openxmlformats.org/drawingml/2006/wordprocessingDrawing" xmlns:r="http://schemas.openxmlformats.org/officeDocument/2006/relationships" xmlns:w14="http://schemas.microsoft.com/office/word/2010/wordml">
+              <w:rPr>
+                <w:rFonts w:ascii="Arial" w:hAnsi="Arial" w:eastAsia="Arial" w:cs="Arial"/>
+                <w:sz w:val="18"/>
+                <w:szCs w:val="18"/>
+                <w:color w:val="111111"/>
+              </w:rPr>
+              <w:t xml:space="preserve"/>
+            </w:r>
+          </w:p>
+        </w:tc>
+        <w:tc>
+          <w:tcPr>
+            <w:tcBorders>
+              <w:top w:val="single" w:sz="8" w:space="0" w:color="000000"/>
+            </w:tcBorders>
+            <w:shd w:val="clear" w:color="auto" w:fill="FFFFFF"/>
+            <w:tcMar>
+              <w:top w:w="0" w:type="dxa"/>
+              <w:bottom w:w="0" w:type="dxa"/>
+              <w:left w:w="0" w:type="dxa"/>
+              <w:right w:w="0" w:type="dxa"/>
+            </w:tcMar>
+            <w:vAlign w:val="center"/>
+          </w:tcPr>
+          <w:p>
+            <w:pPr>
+              <w:jc w:val="center"/>
+              <w:spacing w:after="40" w:before="40"/>
+              <w:ind w:firstLine="0" w:left="100" w:right="100"/>
+            </w:pPr>
+            <w:r xmlns:w="http://schemas.openxmlformats.org/wordprocessingml/2006/main" xmlns:wp="http://schemas.openxmlformats.org/drawingml/2006/wordprocessingDrawing" xmlns:r="http://schemas.openxmlformats.org/officeDocument/2006/relationships" xmlns:w14="http://schemas.microsoft.com/office/word/2010/wordml">
+              <w:rPr>
+                <w:rFonts w:ascii="Arial" w:hAnsi="Arial" w:eastAsia="Arial" w:cs="Arial"/>
+                <w:sz w:val="18"/>
+                <w:szCs w:val="18"/>
+                <w:color w:val="111111"/>
+              </w:rPr>
+              <w:t xml:space="preserve"/>
+            </w:r>
+          </w:p>
+        </w:tc>
+        <w:tc>
+          <w:tcPr>
+            <w:tcBorders>
+              <w:top w:val="single" w:sz="8" w:space="0" w:color="000000"/>
+            </w:tcBorders>
+            <w:shd w:val="clear" w:color="auto" w:fill="FFFFFF"/>
+            <w:tcMar>
+              <w:top w:w="0" w:type="dxa"/>
+              <w:bottom w:w="0" w:type="dxa"/>
+              <w:left w:w="0" w:type="dxa"/>
+              <w:right w:w="0" w:type="dxa"/>
+            </w:tcMar>
+            <w:vAlign w:val="center"/>
+          </w:tcPr>
+          <w:p>
+            <w:pPr>
+              <w:jc w:val="center"/>
+              <w:spacing w:after="40" w:before="40"/>
+              <w:ind w:firstLine="0" w:left="100" w:right="100"/>
+            </w:pPr>
+            <w:r xmlns:w="http://schemas.openxmlformats.org/wordprocessingml/2006/main" xmlns:wp="http://schemas.openxmlformats.org/drawingml/2006/wordprocessingDrawing" xmlns:r="http://schemas.openxmlformats.org/officeDocument/2006/relationships" xmlns:w14="http://schemas.microsoft.com/office/word/2010/wordml">
+              <w:rPr>
+                <w:rFonts w:ascii="Arial" w:hAnsi="Arial" w:eastAsia="Arial" w:cs="Arial"/>
+                <w:sz w:val="18"/>
+                <w:szCs w:val="18"/>
+                <w:color w:val="111111"/>
+              </w:rPr>
+              <w:t xml:space="preserve"/>
+            </w:r>
+          </w:p>
+        </w:tc>
+        <w:tc>
+          <w:tcPr>
+            <w:tcBorders>
+              <w:top w:val="single" w:sz="8" w:space="0" w:color="000000"/>
+            </w:tcBorders>
+            <w:shd w:val="clear" w:color="auto" w:fill="FFFFFF"/>
+            <w:tcMar>
+              <w:top w:w="0" w:type="dxa"/>
+              <w:bottom w:w="0" w:type="dxa"/>
+              <w:left w:w="0" w:type="dxa"/>
+              <w:right w:w="0" w:type="dxa"/>
+            </w:tcMar>
+            <w:vAlign w:val="center"/>
+          </w:tcPr>
+          <w:p>
+            <w:pPr>
+              <w:jc w:val="center"/>
+              <w:spacing w:after="40" w:before="40"/>
+              <w:ind w:firstLine="0" w:left="100" w:right="100"/>
+            </w:pPr>
+            <w:r xmlns:w="http://schemas.openxmlformats.org/wordprocessingml/2006/main" xmlns:wp="http://schemas.openxmlformats.org/drawingml/2006/wordprocessingDrawing" xmlns:r="http://schemas.openxmlformats.org/officeDocument/2006/relationships" xmlns:w14="http://schemas.microsoft.com/office/word/2010/wordml">
+              <w:rPr>
+                <w:rFonts w:ascii="Arial" w:hAnsi="Arial" w:eastAsia="Arial" w:cs="Arial"/>
+                <w:sz w:val="18"/>
+                <w:szCs w:val="18"/>
+                <w:color w:val="111111"/>
+              </w:rPr>
+              <w:t xml:space="preserve"/>
+            </w:r>
+          </w:p>
+        </w:tc>
+        <w:tc>
+          <w:tcPr>
+            <w:tcBorders>
+              <w:top w:val="single" w:sz="8" w:space="0" w:color="000000"/>
+            </w:tcBorders>
+            <w:shd w:val="clear" w:color="auto" w:fill="FFFFFF"/>
+            <w:tcMar>
+              <w:top w:w="0" w:type="dxa"/>
+              <w:bottom w:w="0" w:type="dxa"/>
+              <w:left w:w="0" w:type="dxa"/>
+              <w:right w:w="0" w:type="dxa"/>
+            </w:tcMar>
+            <w:vAlign w:val="center"/>
+          </w:tcPr>
+          <w:p>
+            <w:pPr>
+              <w:jc w:val="center"/>
+              <w:spacing w:after="40" w:before="40"/>
+              <w:ind w:firstLine="0" w:left="100" w:right="100"/>
+            </w:pPr>
+            <w:r xmlns:w="http://schemas.openxmlformats.org/wordprocessingml/2006/main" xmlns:wp="http://schemas.openxmlformats.org/drawingml/2006/wordprocessingDrawing" xmlns:r="http://schemas.openxmlformats.org/officeDocument/2006/relationships" xmlns:w14="http://schemas.microsoft.com/office/word/2010/wordml">
+              <w:rPr>
+                <w:rFonts w:ascii="Arial" w:hAnsi="Arial" w:eastAsia="Arial" w:cs="Arial"/>
+                <w:sz w:val="18"/>
+                <w:szCs w:val="18"/>
+                <w:color w:val="111111"/>
+              </w:rPr>
+              <w:t xml:space="preserve"/>
+            </w:r>
+          </w:p>
+        </w:tc>
+        <w:tc>
+          <w:tcPr>
+            <w:tcBorders>
+              <w:top w:val="single" w:sz="8" w:space="0" w:color="000000"/>
+            </w:tcBorders>
+            <w:shd w:val="clear" w:color="auto" w:fill="FFFFFF"/>
+            <w:tcMar>
+              <w:top w:w="0" w:type="dxa"/>
+              <w:bottom w:w="0" w:type="dxa"/>
+              <w:left w:w="0" w:type="dxa"/>
+              <w:right w:w="0" w:type="dxa"/>
+            </w:tcMar>
+            <w:vAlign w:val="center"/>
+          </w:tcPr>
+          <w:p>
+            <w:pPr>
+              <w:jc w:val="center"/>
+              <w:spacing w:after="40" w:before="40"/>
+              <w:ind w:firstLine="0" w:left="100" w:right="100"/>
+            </w:pPr>
+            <w:r xmlns:w="http://schemas.openxmlformats.org/wordprocessingml/2006/main" xmlns:wp="http://schemas.openxmlformats.org/drawingml/2006/wordprocessingDrawing" xmlns:r="http://schemas.openxmlformats.org/officeDocument/2006/relationships" xmlns:w14="http://schemas.microsoft.com/office/word/2010/wordml">
+              <w:rPr>
+                <w:rFonts w:ascii="Arial" w:hAnsi="Arial" w:eastAsia="Arial" w:cs="Arial"/>
+                <w:sz w:val="18"/>
+                <w:szCs w:val="18"/>
+                <w:color w:val="111111"/>
+              </w:rPr>
+              <w:t xml:space="preserve"/>
+            </w:r>
+          </w:p>
+        </w:tc>
+      </w:tr>
+      <w:tr>
+        <w:trPr>
+          <w:cantSplit/>
+          <w:trHeight w:val="360"/>
+        </w:trPr>
+        <w:tc>
+          <w:tcPr>
+            <w:tcBorders/>
+            <w:shd w:val="clear" w:color="auto" w:fill="FFFFFF"/>
+            <w:tcMar>
+              <w:top w:w="0" w:type="dxa"/>
+              <w:bottom w:w="0" w:type="dxa"/>
+              <w:left w:w="0" w:type="dxa"/>
+              <w:right w:w="0" w:type="dxa"/>
+            </w:tcMar>
+            <w:vAlign w:val="center"/>
+          </w:tcPr>
+          <w:p>
+            <w:pPr>
+              <w:jc w:val="left"/>
+              <w:spacing w:after="40" w:before="40"/>
+              <w:ind w:firstLine="0" w:left="100" w:right="100"/>
+            </w:pPr>
+            <w:r xmlns:w="http://schemas.openxmlformats.org/wordprocessingml/2006/main" xmlns:wp="http://schemas.openxmlformats.org/drawingml/2006/wordprocessingDrawing" xmlns:r="http://schemas.openxmlformats.org/officeDocument/2006/relationships" xmlns:w14="http://schemas.microsoft.com/office/word/2010/wordml">
+              <w:rPr>
+                <w:rFonts w:ascii="Arial" w:hAnsi="Arial" w:eastAsia="Arial" w:cs="Arial"/>
+                <w:sz w:val="18"/>
+                <w:szCs w:val="18"/>
+                <w:color w:val="111111"/>
+              </w:rPr>
+              <w:t xml:space="preserve">No. of videos</w:t>
+            </w:r>
+          </w:p>
+        </w:tc>
+        <w:tc>
+          <w:tcPr>
+            <w:tcBorders/>
+            <w:shd w:val="clear" w:color="auto" w:fill="FFFFFF"/>
+            <w:tcMar>
+              <w:top w:w="0" w:type="dxa"/>
+              <w:bottom w:w="0" w:type="dxa"/>
+              <w:left w:w="0" w:type="dxa"/>
+              <w:right w:w="0" w:type="dxa"/>
+            </w:tcMar>
+            <w:vAlign w:val="center"/>
+          </w:tcPr>
+          <w:p>
+            <w:pPr>
+              <w:jc w:val="center"/>
+              <w:spacing w:after="40" w:before="40"/>
+              <w:ind w:firstLine="0" w:left="100" w:right="100"/>
+            </w:pPr>
+            <w:r xmlns:w="http://schemas.openxmlformats.org/wordprocessingml/2006/main" xmlns:wp="http://schemas.openxmlformats.org/drawingml/2006/wordprocessingDrawing" xmlns:r="http://schemas.openxmlformats.org/officeDocument/2006/relationships" xmlns:w14="http://schemas.microsoft.com/office/word/2010/wordml">
+              <w:rPr>
+                <w:rFonts w:ascii="Arial" w:hAnsi="Arial" w:eastAsia="Arial" w:cs="Arial"/>
+                <w:sz w:val="18"/>
+                <w:szCs w:val="18"/>
+                <w:color w:val="111111"/>
+              </w:rPr>
+              <w:t xml:space="preserve"> 0.018</w:t>
+            </w:r>
+          </w:p>
+        </w:tc>
+        <w:tc>
+          <w:tcPr>
+            <w:tcBorders/>
+            <w:shd w:val="clear" w:color="auto" w:fill="FFFFFF"/>
+            <w:tcMar>
+              <w:top w:w="0" w:type="dxa"/>
+              <w:bottom w:w="0" w:type="dxa"/>
+              <w:left w:w="0" w:type="dxa"/>
+              <w:right w:w="0" w:type="dxa"/>
+            </w:tcMar>
+            <w:vAlign w:val="center"/>
+          </w:tcPr>
+          <w:p>
+            <w:pPr>
+              <w:jc w:val="center"/>
+              <w:spacing w:after="40" w:before="40"/>
+              <w:ind w:firstLine="0" w:left="100" w:right="100"/>
+            </w:pPr>
+            <w:r xmlns:w="http://schemas.openxmlformats.org/wordprocessingml/2006/main" xmlns:wp="http://schemas.openxmlformats.org/drawingml/2006/wordprocessingDrawing" xmlns:r="http://schemas.openxmlformats.org/officeDocument/2006/relationships" xmlns:w14="http://schemas.microsoft.com/office/word/2010/wordml">
+              <w:rPr>
+                <w:rFonts w:ascii="Arial" w:hAnsi="Arial" w:eastAsia="Arial" w:cs="Arial"/>
+                <w:sz w:val="18"/>
+                <w:szCs w:val="18"/>
+                <w:color w:val="111111"/>
+              </w:rPr>
+              <w:t xml:space="preserve"> 0.019</w:t>
+            </w:r>
+          </w:p>
+        </w:tc>
+        <w:tc>
+          <w:tcPr>
+            <w:tcBorders/>
+            <w:shd w:val="clear" w:color="auto" w:fill="FFFFFF"/>
+            <w:tcMar>
+              <w:top w:w="0" w:type="dxa"/>
+              <w:bottom w:w="0" w:type="dxa"/>
+              <w:left w:w="0" w:type="dxa"/>
+              <w:right w:w="0" w:type="dxa"/>
+            </w:tcMar>
+            <w:vAlign w:val="center"/>
+          </w:tcPr>
+          <w:p>
+            <w:pPr>
+              <w:jc w:val="center"/>
+              <w:spacing w:after="40" w:before="40"/>
+              <w:ind w:firstLine="0" w:left="100" w:right="100"/>
+            </w:pPr>
+            <w:r xmlns:w="http://schemas.openxmlformats.org/wordprocessingml/2006/main" xmlns:wp="http://schemas.openxmlformats.org/drawingml/2006/wordprocessingDrawing" xmlns:r="http://schemas.openxmlformats.org/officeDocument/2006/relationships" xmlns:w14="http://schemas.microsoft.com/office/word/2010/wordml">
+              <w:rPr>
+                <w:rFonts w:ascii="Arial" w:hAnsi="Arial" w:eastAsia="Arial" w:cs="Arial"/>
+                <w:sz w:val="18"/>
+                <w:szCs w:val="18"/>
+                <w:color w:val="111111"/>
+              </w:rPr>
+              <w:t xml:space="preserve"> 0.344</w:t>
+            </w:r>
+          </w:p>
+        </w:tc>
+        <w:tc>
+          <w:tcPr>
+            <w:tcBorders/>
+            <w:shd w:val="clear" w:color="auto" w:fill="FFFFFF"/>
+            <w:tcMar>
+              <w:top w:w="0" w:type="dxa"/>
+              <w:bottom w:w="0" w:type="dxa"/>
+              <w:left w:w="0" w:type="dxa"/>
+              <w:right w:w="0" w:type="dxa"/>
+            </w:tcMar>
+            <w:vAlign w:val="center"/>
+          </w:tcPr>
+          <w:p>
+            <w:pPr>
+              <w:jc w:val="center"/>
+              <w:spacing w:after="40" w:before="40"/>
+              <w:ind w:firstLine="0" w:left="100" w:right="100"/>
+            </w:pPr>
+            <w:r xmlns:w="http://schemas.openxmlformats.org/wordprocessingml/2006/main" xmlns:wp="http://schemas.openxmlformats.org/drawingml/2006/wordprocessingDrawing" xmlns:r="http://schemas.openxmlformats.org/officeDocument/2006/relationships" xmlns:w14="http://schemas.microsoft.com/office/word/2010/wordml">
+              <w:rPr>
+                <w:rFonts w:ascii="Arial" w:hAnsi="Arial" w:eastAsia="Arial" w:cs="Arial"/>
+                <w:sz w:val="18"/>
+                <w:szCs w:val="18"/>
+                <w:color w:val="111111"/>
+              </w:rPr>
+              <w:t xml:space="preserve"> 0.300</w:t>
+            </w:r>
+          </w:p>
+        </w:tc>
+        <w:tc>
+          <w:tcPr>
+            <w:tcBorders/>
+            <w:shd w:val="clear" w:color="auto" w:fill="FFFFFF"/>
+            <w:tcMar>
+              <w:top w:w="0" w:type="dxa"/>
+              <w:bottom w:w="0" w:type="dxa"/>
+              <w:left w:w="0" w:type="dxa"/>
+              <w:right w:w="0" w:type="dxa"/>
+            </w:tcMar>
+            <w:vAlign w:val="center"/>
+          </w:tcPr>
+          <w:p>
+            <w:pPr>
+              <w:jc w:val="center"/>
+              <w:spacing w:after="40" w:before="40"/>
+              <w:ind w:firstLine="0" w:left="100" w:right="100"/>
+            </w:pPr>
+            <w:r xmlns:w="http://schemas.openxmlformats.org/wordprocessingml/2006/main" xmlns:wp="http://schemas.openxmlformats.org/drawingml/2006/wordprocessingDrawing" xmlns:r="http://schemas.openxmlformats.org/officeDocument/2006/relationships" xmlns:w14="http://schemas.microsoft.com/office/word/2010/wordml">
+              <w:rPr>
+                <w:rFonts w:ascii="Arial" w:hAnsi="Arial" w:eastAsia="Arial" w:cs="Arial"/>
+                <w:sz w:val="18"/>
+                <w:szCs w:val="18"/>
+                <w:color w:val="111111"/>
+              </w:rPr>
+              <w:t xml:space="preserve"> 0.525</w:t>
+            </w:r>
+          </w:p>
+        </w:tc>
+        <w:tc>
+          <w:tcPr>
+            <w:tcBorders/>
+            <w:shd w:val="clear" w:color="auto" w:fill="FFFFFF"/>
+            <w:tcMar>
+              <w:top w:w="0" w:type="dxa"/>
+              <w:bottom w:w="0" w:type="dxa"/>
+              <w:left w:w="0" w:type="dxa"/>
+              <w:right w:w="0" w:type="dxa"/>
+            </w:tcMar>
+            <w:vAlign w:val="center"/>
+          </w:tcPr>
+          <w:p>
+            <w:pPr>
+              <w:jc w:val="center"/>
+              <w:spacing w:after="40" w:before="40"/>
+              <w:ind w:firstLine="0" w:left="100" w:right="100"/>
+            </w:pPr>
+            <w:r xmlns:w="http://schemas.openxmlformats.org/wordprocessingml/2006/main" xmlns:wp="http://schemas.openxmlformats.org/drawingml/2006/wordprocessingDrawing" xmlns:r="http://schemas.openxmlformats.org/officeDocument/2006/relationships" xmlns:w14="http://schemas.microsoft.com/office/word/2010/wordml">
+              <w:rPr>
+                <w:rFonts w:ascii="Arial" w:hAnsi="Arial" w:eastAsia="Arial" w:cs="Arial"/>
+                <w:sz w:val="18"/>
+                <w:szCs w:val="18"/>
+                <w:color w:val="111111"/>
+              </w:rPr>
+              <w:t xml:space="preserve"> 1.196</w:t>
+            </w:r>
+          </w:p>
+        </w:tc>
+        <w:tc>
+          <w:tcPr>
+            <w:tcBorders/>
+            <w:shd w:val="clear" w:color="auto" w:fill="FFFFFF"/>
+            <w:tcMar>
+              <w:top w:w="0" w:type="dxa"/>
+              <w:bottom w:w="0" w:type="dxa"/>
+              <w:left w:w="0" w:type="dxa"/>
+              <w:right w:w="0" w:type="dxa"/>
+            </w:tcMar>
+            <w:vAlign w:val="center"/>
+          </w:tcPr>
+          <w:p>
+            <w:pPr>
+              <w:jc w:val="center"/>
+              <w:spacing w:after="40" w:before="40"/>
+              <w:ind w:firstLine="0" w:left="100" w:right="100"/>
+            </w:pPr>
+            <w:r xmlns:w="http://schemas.openxmlformats.org/wordprocessingml/2006/main" xmlns:wp="http://schemas.openxmlformats.org/drawingml/2006/wordprocessingDrawing" xmlns:r="http://schemas.openxmlformats.org/officeDocument/2006/relationships" xmlns:w14="http://schemas.microsoft.com/office/word/2010/wordml">
+              <w:rPr>
+                <w:rFonts w:ascii="Arial" w:hAnsi="Arial" w:eastAsia="Arial" w:cs="Arial"/>
+                <w:sz w:val="18"/>
+                <w:szCs w:val="18"/>
+                <w:color w:val="111111"/>
+              </w:rPr>
+              <w:t xml:space="preserve">564</w:t>
+            </w:r>
+          </w:p>
+        </w:tc>
+      </w:tr>
+      <w:tr>
+        <w:trPr>
+          <w:cantSplit/>
+          <w:trHeight w:val="360"/>
+        </w:trPr>
+        <w:tc>
+          <w:tcPr>
+            <w:tcBorders/>
+            <w:shd w:val="clear" w:color="auto" w:fill="FFFFFF"/>
+            <w:tcMar>
+              <w:top w:w="0" w:type="dxa"/>
+              <w:bottom w:w="0" w:type="dxa"/>
+              <w:left w:w="0" w:type="dxa"/>
+              <w:right w:w="0" w:type="dxa"/>
+            </w:tcMar>
+            <w:vAlign w:val="center"/>
+          </w:tcPr>
+          <w:p>
+            <w:pPr>
+              <w:jc w:val="left"/>
+              <w:spacing w:after="40" w:before="40"/>
+              <w:ind w:firstLine="0" w:left="100" w:right="100"/>
+            </w:pPr>
+            <w:r xmlns:w="http://schemas.openxmlformats.org/wordprocessingml/2006/main" xmlns:wp="http://schemas.openxmlformats.org/drawingml/2006/wordprocessingDrawing" xmlns:r="http://schemas.openxmlformats.org/officeDocument/2006/relationships" xmlns:w14="http://schemas.microsoft.com/office/word/2010/wordml">
+              <w:rPr>
+                <w:rFonts w:ascii="Arial" w:hAnsi="Arial" w:eastAsia="Arial" w:cs="Arial"/>
+                <w:sz w:val="18"/>
+                <w:szCs w:val="18"/>
+                <w:color w:val="111111"/>
+              </w:rPr>
+              <w:t xml:space="preserve">Amount saved</w:t>
+            </w:r>
+          </w:p>
+        </w:tc>
+        <w:tc>
+          <w:tcPr>
+            <w:tcBorders/>
+            <w:shd w:val="clear" w:color="auto" w:fill="FFFFFF"/>
+            <w:tcMar>
+              <w:top w:w="0" w:type="dxa"/>
+              <w:bottom w:w="0" w:type="dxa"/>
+              <w:left w:w="0" w:type="dxa"/>
+              <w:right w:w="0" w:type="dxa"/>
+            </w:tcMar>
+            <w:vAlign w:val="center"/>
+          </w:tcPr>
+          <w:p>
+            <w:pPr>
+              <w:jc w:val="center"/>
+              <w:spacing w:after="40" w:before="40"/>
+              <w:ind w:firstLine="0" w:left="100" w:right="100"/>
+            </w:pPr>
+            <w:r xmlns:w="http://schemas.openxmlformats.org/wordprocessingml/2006/main" xmlns:wp="http://schemas.openxmlformats.org/drawingml/2006/wordprocessingDrawing" xmlns:r="http://schemas.openxmlformats.org/officeDocument/2006/relationships" xmlns:w14="http://schemas.microsoft.com/office/word/2010/wordml">
+              <w:rPr>
+                <w:rFonts w:ascii="Arial" w:hAnsi="Arial" w:eastAsia="Arial" w:cs="Arial"/>
+                <w:sz w:val="18"/>
+                <w:szCs w:val="18"/>
+                <w:color w:val="111111"/>
+              </w:rPr>
+              <w:t xml:space="preserve"> 1.395</w:t>
+            </w:r>
+          </w:p>
+        </w:tc>
+        <w:tc>
+          <w:tcPr>
+            <w:tcBorders/>
+            <w:shd w:val="clear" w:color="auto" w:fill="FFFFFF"/>
+            <w:tcMar>
+              <w:top w:w="0" w:type="dxa"/>
+              <w:bottom w:w="0" w:type="dxa"/>
+              <w:left w:w="0" w:type="dxa"/>
+              <w:right w:w="0" w:type="dxa"/>
+            </w:tcMar>
+            <w:vAlign w:val="center"/>
+          </w:tcPr>
+          <w:p>
+            <w:pPr>
+              <w:jc w:val="center"/>
+              <w:spacing w:after="40" w:before="40"/>
+              <w:ind w:firstLine="0" w:left="100" w:right="100"/>
+            </w:pPr>
+            <w:r xmlns:w="http://schemas.openxmlformats.org/wordprocessingml/2006/main" xmlns:wp="http://schemas.openxmlformats.org/drawingml/2006/wordprocessingDrawing" xmlns:r="http://schemas.openxmlformats.org/officeDocument/2006/relationships" xmlns:w14="http://schemas.microsoft.com/office/word/2010/wordml">
+              <w:rPr>
+                <w:rFonts w:ascii="Arial" w:hAnsi="Arial" w:eastAsia="Arial" w:cs="Arial"/>
+                <w:sz w:val="18"/>
+                <w:szCs w:val="18"/>
+                <w:color w:val="111111"/>
+              </w:rPr>
+              <w:t xml:space="preserve"> 1.296</w:t>
+            </w:r>
+          </w:p>
+        </w:tc>
+        <w:tc>
+          <w:tcPr>
+            <w:tcBorders/>
+            <w:shd w:val="clear" w:color="auto" w:fill="FFFFFF"/>
+            <w:tcMar>
+              <w:top w:w="0" w:type="dxa"/>
+              <w:bottom w:w="0" w:type="dxa"/>
+              <w:left w:w="0" w:type="dxa"/>
+              <w:right w:w="0" w:type="dxa"/>
+            </w:tcMar>
+            <w:vAlign w:val="center"/>
+          </w:tcPr>
+          <w:p>
+            <w:pPr>
+              <w:jc w:val="center"/>
+              <w:spacing w:after="40" w:before="40"/>
+              <w:ind w:firstLine="0" w:left="100" w:right="100"/>
+            </w:pPr>
+            <w:r xmlns:w="http://schemas.openxmlformats.org/wordprocessingml/2006/main" xmlns:wp="http://schemas.openxmlformats.org/drawingml/2006/wordprocessingDrawing" xmlns:r="http://schemas.openxmlformats.org/officeDocument/2006/relationships" xmlns:w14="http://schemas.microsoft.com/office/word/2010/wordml">
+              <w:rPr>
+                <w:rFonts w:ascii="Arial" w:hAnsi="Arial" w:eastAsia="Arial" w:cs="Arial"/>
+                <w:sz w:val="18"/>
+                <w:szCs w:val="18"/>
+                <w:color w:val="111111"/>
+              </w:rPr>
+              <w:t xml:space="preserve"> 0.282</w:t>
+            </w:r>
+          </w:p>
+        </w:tc>
+        <w:tc>
+          <w:tcPr>
+            <w:tcBorders/>
+            <w:shd w:val="clear" w:color="auto" w:fill="FFFFFF"/>
+            <w:tcMar>
+              <w:top w:w="0" w:type="dxa"/>
+              <w:bottom w:w="0" w:type="dxa"/>
+              <w:left w:w="0" w:type="dxa"/>
+              <w:right w:w="0" w:type="dxa"/>
+            </w:tcMar>
+            <w:vAlign w:val="center"/>
+          </w:tcPr>
+          <w:p>
+            <w:pPr>
+              <w:jc w:val="center"/>
+              <w:spacing w:after="40" w:before="40"/>
+              <w:ind w:firstLine="0" w:left="100" w:right="100"/>
+            </w:pPr>
+            <w:r xmlns:w="http://schemas.openxmlformats.org/wordprocessingml/2006/main" xmlns:wp="http://schemas.openxmlformats.org/drawingml/2006/wordprocessingDrawing" xmlns:r="http://schemas.openxmlformats.org/officeDocument/2006/relationships" xmlns:w14="http://schemas.microsoft.com/office/word/2010/wordml">
+              <w:rPr>
+                <w:rFonts w:ascii="Arial" w:hAnsi="Arial" w:eastAsia="Arial" w:cs="Arial"/>
+                <w:sz w:val="18"/>
+                <w:szCs w:val="18"/>
+                <w:color w:val="111111"/>
+              </w:rPr>
+              <w:t xml:space="preserve"> 0.300</w:t>
+            </w:r>
+          </w:p>
+        </w:tc>
+        <w:tc>
+          <w:tcPr>
+            <w:tcBorders/>
+            <w:shd w:val="clear" w:color="auto" w:fill="FFFFFF"/>
+            <w:tcMar>
+              <w:top w:w="0" w:type="dxa"/>
+              <w:bottom w:w="0" w:type="dxa"/>
+              <w:left w:w="0" w:type="dxa"/>
+              <w:right w:w="0" w:type="dxa"/>
+            </w:tcMar>
+            <w:vAlign w:val="center"/>
+          </w:tcPr>
+          <w:p>
+            <w:pPr>
+              <w:jc w:val="center"/>
+              <w:spacing w:after="40" w:before="40"/>
+              <w:ind w:firstLine="0" w:left="100" w:right="100"/>
+            </w:pPr>
+            <w:r xmlns:w="http://schemas.openxmlformats.org/wordprocessingml/2006/main" xmlns:wp="http://schemas.openxmlformats.org/drawingml/2006/wordprocessingDrawing" xmlns:r="http://schemas.openxmlformats.org/officeDocument/2006/relationships" xmlns:w14="http://schemas.microsoft.com/office/word/2010/wordml">
+              <w:rPr>
+                <w:rFonts w:ascii="Arial" w:hAnsi="Arial" w:eastAsia="Arial" w:cs="Arial"/>
+                <w:sz w:val="18"/>
+                <w:szCs w:val="18"/>
+                <w:color w:val="111111"/>
+              </w:rPr>
+              <w:t xml:space="preserve"> 0.525</w:t>
+            </w:r>
+          </w:p>
+        </w:tc>
+        <w:tc>
+          <w:tcPr>
+            <w:tcBorders/>
+            <w:shd w:val="clear" w:color="auto" w:fill="FFFFFF"/>
+            <w:tcMar>
+              <w:top w:w="0" w:type="dxa"/>
+              <w:bottom w:w="0" w:type="dxa"/>
+              <w:left w:w="0" w:type="dxa"/>
+              <w:right w:w="0" w:type="dxa"/>
+            </w:tcMar>
+            <w:vAlign w:val="center"/>
+          </w:tcPr>
+          <w:p>
+            <w:pPr>
+              <w:jc w:val="center"/>
+              <w:spacing w:after="40" w:before="40"/>
+              <w:ind w:firstLine="0" w:left="100" w:right="100"/>
+            </w:pPr>
+            <w:r xmlns:w="http://schemas.openxmlformats.org/wordprocessingml/2006/main" xmlns:wp="http://schemas.openxmlformats.org/drawingml/2006/wordprocessingDrawing" xmlns:r="http://schemas.openxmlformats.org/officeDocument/2006/relationships" xmlns:w14="http://schemas.microsoft.com/office/word/2010/wordml">
+              <w:rPr>
+                <w:rFonts w:ascii="Arial" w:hAnsi="Arial" w:eastAsia="Arial" w:cs="Arial"/>
+                <w:sz w:val="18"/>
+                <w:szCs w:val="18"/>
+                <w:color w:val="111111"/>
+              </w:rPr>
+              <w:t xml:space="preserve">96.825</w:t>
+            </w:r>
+          </w:p>
+        </w:tc>
+        <w:tc>
+          <w:tcPr>
+            <w:tcBorders/>
+            <w:shd w:val="clear" w:color="auto" w:fill="FFFFFF"/>
+            <w:tcMar>
+              <w:top w:w="0" w:type="dxa"/>
+              <w:bottom w:w="0" w:type="dxa"/>
+              <w:left w:w="0" w:type="dxa"/>
+              <w:right w:w="0" w:type="dxa"/>
+            </w:tcMar>
+            <w:vAlign w:val="center"/>
+          </w:tcPr>
+          <w:p>
+            <w:pPr>
+              <w:jc w:val="center"/>
+              <w:spacing w:after="40" w:before="40"/>
+              <w:ind w:firstLine="0" w:left="100" w:right="100"/>
+            </w:pPr>
+            <w:r xmlns:w="http://schemas.openxmlformats.org/wordprocessingml/2006/main" xmlns:wp="http://schemas.openxmlformats.org/drawingml/2006/wordprocessingDrawing" xmlns:r="http://schemas.openxmlformats.org/officeDocument/2006/relationships" xmlns:w14="http://schemas.microsoft.com/office/word/2010/wordml">
+              <w:rPr>
+                <w:rFonts w:ascii="Arial" w:hAnsi="Arial" w:eastAsia="Arial" w:cs="Arial"/>
+                <w:sz w:val="18"/>
+                <w:szCs w:val="18"/>
+                <w:color w:val="111111"/>
+              </w:rPr>
+              <w:t xml:space="preserve">564</w:t>
+            </w:r>
+          </w:p>
+        </w:tc>
+      </w:tr>
+      <w:tr>
+        <w:trPr>
+          <w:cantSplit/>
+          <w:trHeight w:val="360"/>
+        </w:trPr>
+        <w:tc>
+          <w:tcPr>
+            <w:tcBorders/>
+            <w:shd w:val="clear" w:color="auto" w:fill="FFFFFF"/>
+            <w:tcMar>
+              <w:top w:w="0" w:type="dxa"/>
+              <w:bottom w:w="0" w:type="dxa"/>
+              <w:left w:w="0" w:type="dxa"/>
+              <w:right w:w="0" w:type="dxa"/>
+            </w:tcMar>
+            <w:vAlign w:val="center"/>
+          </w:tcPr>
+          <w:p>
+            <w:pPr>
+              <w:jc w:val="left"/>
+              <w:spacing w:after="40" w:before="40"/>
+              <w:ind w:firstLine="0" w:left="100" w:right="100"/>
+            </w:pPr>
+            <w:r xmlns:w="http://schemas.openxmlformats.org/wordprocessingml/2006/main" xmlns:wp="http://schemas.openxmlformats.org/drawingml/2006/wordprocessingDrawing" xmlns:r="http://schemas.openxmlformats.org/officeDocument/2006/relationships" xmlns:w14="http://schemas.microsoft.com/office/word/2010/wordml">
+              <w:rPr>
+                <w:rFonts w:ascii="Arial" w:hAnsi="Arial" w:eastAsia="Arial" w:cs="Arial"/>
+                <w:sz w:val="18"/>
+                <w:szCs w:val="18"/>
+                <w:color w:val="111111"/>
+              </w:rPr>
+              <w:t xml:space="preserve">Recorded message</w:t>
+            </w:r>
+          </w:p>
+        </w:tc>
+        <w:tc>
+          <w:tcPr>
+            <w:tcBorders/>
+            <w:shd w:val="clear" w:color="auto" w:fill="FFFFFF"/>
+            <w:tcMar>
+              <w:top w:w="0" w:type="dxa"/>
+              <w:bottom w:w="0" w:type="dxa"/>
+              <w:left w:w="0" w:type="dxa"/>
+              <w:right w:w="0" w:type="dxa"/>
+            </w:tcMar>
+            <w:vAlign w:val="center"/>
+          </w:tcPr>
+          <w:p>
+            <w:pPr>
+              <w:jc w:val="center"/>
+              <w:spacing w:after="40" w:before="40"/>
+              <w:ind w:firstLine="0" w:left="100" w:right="100"/>
+            </w:pPr>
+            <w:r xmlns:w="http://schemas.openxmlformats.org/wordprocessingml/2006/main" xmlns:wp="http://schemas.openxmlformats.org/drawingml/2006/wordprocessingDrawing" xmlns:r="http://schemas.openxmlformats.org/officeDocument/2006/relationships" xmlns:w14="http://schemas.microsoft.com/office/word/2010/wordml">
+              <w:rPr>
+                <w:rFonts w:ascii="Arial" w:hAnsi="Arial" w:eastAsia="Arial" w:cs="Arial"/>
+                <w:sz w:val="18"/>
+                <w:szCs w:val="18"/>
+                <w:color w:val="111111"/>
+              </w:rPr>
+              <w:t xml:space="preserve">-0.009</w:t>
+            </w:r>
+          </w:p>
+        </w:tc>
+        <w:tc>
+          <w:tcPr>
+            <w:tcBorders/>
+            <w:shd w:val="clear" w:color="auto" w:fill="FFFFFF"/>
+            <w:tcMar>
+              <w:top w:w="0" w:type="dxa"/>
+              <w:bottom w:w="0" w:type="dxa"/>
+              <w:left w:w="0" w:type="dxa"/>
+              <w:right w:w="0" w:type="dxa"/>
+            </w:tcMar>
+            <w:vAlign w:val="center"/>
+          </w:tcPr>
+          <w:p>
+            <w:pPr>
+              <w:jc w:val="center"/>
+              <w:spacing w:after="40" w:before="40"/>
+              <w:ind w:firstLine="0" w:left="100" w:right="100"/>
+            </w:pPr>
+            <w:r xmlns:w="http://schemas.openxmlformats.org/wordprocessingml/2006/main" xmlns:wp="http://schemas.openxmlformats.org/drawingml/2006/wordprocessingDrawing" xmlns:r="http://schemas.openxmlformats.org/officeDocument/2006/relationships" xmlns:w14="http://schemas.microsoft.com/office/word/2010/wordml">
+              <w:rPr>
+                <w:rFonts w:ascii="Arial" w:hAnsi="Arial" w:eastAsia="Arial" w:cs="Arial"/>
+                <w:sz w:val="18"/>
+                <w:szCs w:val="18"/>
+                <w:color w:val="111111"/>
+              </w:rPr>
+              <w:t xml:space="preserve"> 0.008</w:t>
+            </w:r>
+          </w:p>
+        </w:tc>
+        <w:tc>
+          <w:tcPr>
+            <w:tcBorders/>
+            <w:shd w:val="clear" w:color="auto" w:fill="FFFFFF"/>
+            <w:tcMar>
+              <w:top w:w="0" w:type="dxa"/>
+              <w:bottom w:w="0" w:type="dxa"/>
+              <w:left w:w="0" w:type="dxa"/>
+              <w:right w:w="0" w:type="dxa"/>
+            </w:tcMar>
+            <w:vAlign w:val="center"/>
+          </w:tcPr>
+          <w:p>
+            <w:pPr>
+              <w:jc w:val="center"/>
+              <w:spacing w:after="40" w:before="40"/>
+              <w:ind w:firstLine="0" w:left="100" w:right="100"/>
+            </w:pPr>
+            <w:r xmlns:w="http://schemas.openxmlformats.org/wordprocessingml/2006/main" xmlns:wp="http://schemas.openxmlformats.org/drawingml/2006/wordprocessingDrawing" xmlns:r="http://schemas.openxmlformats.org/officeDocument/2006/relationships" xmlns:w14="http://schemas.microsoft.com/office/word/2010/wordml">
+              <w:rPr>
+                <w:rFonts w:ascii="Arial" w:hAnsi="Arial" w:eastAsia="Arial" w:cs="Arial"/>
+                <w:sz w:val="18"/>
+                <w:szCs w:val="18"/>
+                <w:color w:val="111111"/>
+              </w:rPr>
+              <w:t xml:space="preserve"> 0.306</w:t>
+            </w:r>
+          </w:p>
+        </w:tc>
+        <w:tc>
+          <w:tcPr>
+            <w:tcBorders/>
+            <w:shd w:val="clear" w:color="auto" w:fill="FFFFFF"/>
+            <w:tcMar>
+              <w:top w:w="0" w:type="dxa"/>
+              <w:bottom w:w="0" w:type="dxa"/>
+              <w:left w:w="0" w:type="dxa"/>
+              <w:right w:w="0" w:type="dxa"/>
+            </w:tcMar>
+            <w:vAlign w:val="center"/>
+          </w:tcPr>
+          <w:p>
+            <w:pPr>
+              <w:jc w:val="center"/>
+              <w:spacing w:after="40" w:before="40"/>
+              <w:ind w:firstLine="0" w:left="100" w:right="100"/>
+            </w:pPr>
+            <w:r xmlns:w="http://schemas.openxmlformats.org/wordprocessingml/2006/main" xmlns:wp="http://schemas.openxmlformats.org/drawingml/2006/wordprocessingDrawing" xmlns:r="http://schemas.openxmlformats.org/officeDocument/2006/relationships" xmlns:w14="http://schemas.microsoft.com/office/word/2010/wordml">
+              <w:rPr>
+                <w:rFonts w:ascii="Arial" w:hAnsi="Arial" w:eastAsia="Arial" w:cs="Arial"/>
+                <w:sz w:val="18"/>
+                <w:szCs w:val="18"/>
+                <w:color w:val="111111"/>
+              </w:rPr>
+              <w:t xml:space="preserve"> 0.200</w:t>
+            </w:r>
+          </w:p>
+        </w:tc>
+        <w:tc>
+          <w:tcPr>
+            <w:tcBorders/>
+            <w:shd w:val="clear" w:color="auto" w:fill="FFFFFF"/>
+            <w:tcMar>
+              <w:top w:w="0" w:type="dxa"/>
+              <w:bottom w:w="0" w:type="dxa"/>
+              <w:left w:w="0" w:type="dxa"/>
+              <w:right w:w="0" w:type="dxa"/>
+            </w:tcMar>
+            <w:vAlign w:val="center"/>
+          </w:tcPr>
+          <w:p>
+            <w:pPr>
+              <w:jc w:val="center"/>
+              <w:spacing w:after="40" w:before="40"/>
+              <w:ind w:firstLine="0" w:left="100" w:right="100"/>
+            </w:pPr>
+            <w:r xmlns:w="http://schemas.openxmlformats.org/wordprocessingml/2006/main" xmlns:wp="http://schemas.openxmlformats.org/drawingml/2006/wordprocessingDrawing" xmlns:r="http://schemas.openxmlformats.org/officeDocument/2006/relationships" xmlns:w14="http://schemas.microsoft.com/office/word/2010/wordml">
+              <w:rPr>
+                <w:rFonts w:ascii="Arial" w:hAnsi="Arial" w:eastAsia="Arial" w:cs="Arial"/>
+                <w:sz w:val="18"/>
+                <w:szCs w:val="18"/>
+                <w:color w:val="111111"/>
+              </w:rPr>
+              <w:t xml:space="preserve"> 0.525</w:t>
+            </w:r>
+          </w:p>
+        </w:tc>
+        <w:tc>
+          <w:tcPr>
+            <w:tcBorders/>
+            <w:shd w:val="clear" w:color="auto" w:fill="FFFFFF"/>
+            <w:tcMar>
+              <w:top w:w="0" w:type="dxa"/>
+              <w:bottom w:w="0" w:type="dxa"/>
+              <w:left w:w="0" w:type="dxa"/>
+              <w:right w:w="0" w:type="dxa"/>
+            </w:tcMar>
+            <w:vAlign w:val="center"/>
+          </w:tcPr>
+          <w:p>
+            <w:pPr>
+              <w:jc w:val="center"/>
+              <w:spacing w:after="40" w:before="40"/>
+              <w:ind w:firstLine="0" w:left="100" w:right="100"/>
+            </w:pPr>
+            <w:r xmlns:w="http://schemas.openxmlformats.org/wordprocessingml/2006/main" xmlns:wp="http://schemas.openxmlformats.org/drawingml/2006/wordprocessingDrawing" xmlns:r="http://schemas.openxmlformats.org/officeDocument/2006/relationships" xmlns:w14="http://schemas.microsoft.com/office/word/2010/wordml">
+              <w:rPr>
+                <w:rFonts w:ascii="Arial" w:hAnsi="Arial" w:eastAsia="Arial" w:cs="Arial"/>
+                <w:sz w:val="18"/>
+                <w:szCs w:val="18"/>
+                <w:color w:val="111111"/>
+              </w:rPr>
+              <w:t xml:space="preserve"> 0.677</w:t>
+            </w:r>
+          </w:p>
+        </w:tc>
+        <w:tc>
+          <w:tcPr>
+            <w:tcBorders/>
+            <w:shd w:val="clear" w:color="auto" w:fill="FFFFFF"/>
+            <w:tcMar>
+              <w:top w:w="0" w:type="dxa"/>
+              <w:bottom w:w="0" w:type="dxa"/>
+              <w:left w:w="0" w:type="dxa"/>
+              <w:right w:w="0" w:type="dxa"/>
+            </w:tcMar>
+            <w:vAlign w:val="center"/>
+          </w:tcPr>
+          <w:p>
+            <w:pPr>
+              <w:jc w:val="center"/>
+              <w:spacing w:after="40" w:before="40"/>
+              <w:ind w:firstLine="0" w:left="100" w:right="100"/>
+            </w:pPr>
+            <w:r xmlns:w="http://schemas.openxmlformats.org/wordprocessingml/2006/main" xmlns:wp="http://schemas.openxmlformats.org/drawingml/2006/wordprocessingDrawing" xmlns:r="http://schemas.openxmlformats.org/officeDocument/2006/relationships" xmlns:w14="http://schemas.microsoft.com/office/word/2010/wordml">
+              <w:rPr>
+                <w:rFonts w:ascii="Arial" w:hAnsi="Arial" w:eastAsia="Arial" w:cs="Arial"/>
+                <w:sz w:val="18"/>
+                <w:szCs w:val="18"/>
+                <w:color w:val="111111"/>
+              </w:rPr>
+              <w:t xml:space="preserve">564</w:t>
+            </w:r>
+          </w:p>
+        </w:tc>
+      </w:tr>
+      <w:tr>
+        <w:trPr>
+          <w:cantSplit/>
+          <w:trHeight w:val="360"/>
+        </w:trPr>
+        <w:tc>
+          <w:tcPr>
+            <w:tcBorders>
+              <w:top w:val="single" w:sz="8" w:space="0" w:color="000000"/>
+            </w:tcBorders>
+            <w:shd w:val="clear" w:color="auto" w:fill="FFFFFF"/>
+            <w:tcMar>
+              <w:top w:w="0" w:type="dxa"/>
+              <w:bottom w:w="0" w:type="dxa"/>
+              <w:left w:w="0" w:type="dxa"/>
+              <w:right w:w="0" w:type="dxa"/>
+            </w:tcMar>
+            <w:vAlign w:val="center"/>
+          </w:tcPr>
+          <w:p>
+            <w:pPr>
+              <w:jc w:val="left"/>
+              <w:spacing w:after="40" w:before="40"/>
+              <w:ind w:firstLine="0" w:left="100" w:right="100"/>
+            </w:pPr>
+            <w:r xmlns:w="http://schemas.openxmlformats.org/wordprocessingml/2006/main" xmlns:wp="http://schemas.openxmlformats.org/drawingml/2006/wordprocessingDrawing" xmlns:r="http://schemas.openxmlformats.org/officeDocument/2006/relationships" xmlns:w14="http://schemas.microsoft.com/office/word/2010/wordml">
+              <w:rPr>
+                <w:rFonts w:ascii="Arial" w:hAnsi="Arial" w:eastAsia="Arial" w:cs="Arial"/>
+                <w:b/>
+                <w:sz w:val="18"/>
+                <w:szCs w:val="18"/>
+                <w:color w:val="111111"/>
+              </w:rPr>
+              <w:t xml:space="preserve">Individual - Community</w:t>
+            </w:r>
+          </w:p>
+        </w:tc>
+        <w:tc>
+          <w:tcPr>
+            <w:tcBorders>
+              <w:top w:val="single" w:sz="8" w:space="0" w:color="000000"/>
+            </w:tcBorders>
+            <w:shd w:val="clear" w:color="auto" w:fill="FFFFFF"/>
+            <w:tcMar>
+              <w:top w:w="0" w:type="dxa"/>
+              <w:bottom w:w="0" w:type="dxa"/>
+              <w:left w:w="0" w:type="dxa"/>
+              <w:right w:w="0" w:type="dxa"/>
+            </w:tcMar>
+            <w:vAlign w:val="center"/>
+          </w:tcPr>
+          <w:p>
+            <w:pPr>
+              <w:jc w:val="center"/>
+              <w:spacing w:after="40" w:before="40"/>
+              <w:ind w:firstLine="0" w:left="100" w:right="100"/>
+            </w:pPr>
+            <w:r xmlns:w="http://schemas.openxmlformats.org/wordprocessingml/2006/main" xmlns:wp="http://schemas.openxmlformats.org/drawingml/2006/wordprocessingDrawing" xmlns:r="http://schemas.openxmlformats.org/officeDocument/2006/relationships" xmlns:w14="http://schemas.microsoft.com/office/word/2010/wordml">
+              <w:rPr>
+                <w:rFonts w:ascii="Arial" w:hAnsi="Arial" w:eastAsia="Arial" w:cs="Arial"/>
+                <w:sz w:val="18"/>
+                <w:szCs w:val="18"/>
+                <w:color w:val="111111"/>
+              </w:rPr>
+              <w:t xml:space="preserve"/>
+            </w:r>
+          </w:p>
+        </w:tc>
+        <w:tc>
+          <w:tcPr>
+            <w:tcBorders>
+              <w:top w:val="single" w:sz="8" w:space="0" w:color="000000"/>
+            </w:tcBorders>
+            <w:shd w:val="clear" w:color="auto" w:fill="FFFFFF"/>
+            <w:tcMar>
+              <w:top w:w="0" w:type="dxa"/>
+              <w:bottom w:w="0" w:type="dxa"/>
+              <w:left w:w="0" w:type="dxa"/>
+              <w:right w:w="0" w:type="dxa"/>
+            </w:tcMar>
+            <w:vAlign w:val="center"/>
+          </w:tcPr>
+          <w:p>
+            <w:pPr>
+              <w:jc w:val="center"/>
+              <w:spacing w:after="40" w:before="40"/>
+              <w:ind w:firstLine="0" w:left="100" w:right="100"/>
+            </w:pPr>
+            <w:r xmlns:w="http://schemas.openxmlformats.org/wordprocessingml/2006/main" xmlns:wp="http://schemas.openxmlformats.org/drawingml/2006/wordprocessingDrawing" xmlns:r="http://schemas.openxmlformats.org/officeDocument/2006/relationships" xmlns:w14="http://schemas.microsoft.com/office/word/2010/wordml">
+              <w:rPr>
+                <w:rFonts w:ascii="Arial" w:hAnsi="Arial" w:eastAsia="Arial" w:cs="Arial"/>
+                <w:sz w:val="18"/>
+                <w:szCs w:val="18"/>
+                <w:color w:val="111111"/>
+              </w:rPr>
+              <w:t xml:space="preserve"/>
+            </w:r>
+          </w:p>
+        </w:tc>
+        <w:tc>
+          <w:tcPr>
+            <w:tcBorders>
+              <w:top w:val="single" w:sz="8" w:space="0" w:color="000000"/>
+            </w:tcBorders>
+            <w:shd w:val="clear" w:color="auto" w:fill="FFFFFF"/>
+            <w:tcMar>
+              <w:top w:w="0" w:type="dxa"/>
+              <w:bottom w:w="0" w:type="dxa"/>
+              <w:left w:w="0" w:type="dxa"/>
+              <w:right w:w="0" w:type="dxa"/>
+            </w:tcMar>
+            <w:vAlign w:val="center"/>
+          </w:tcPr>
+          <w:p>
+            <w:pPr>
+              <w:jc w:val="center"/>
+              <w:spacing w:after="40" w:before="40"/>
+              <w:ind w:firstLine="0" w:left="100" w:right="100"/>
+            </w:pPr>
+            <w:r xmlns:w="http://schemas.openxmlformats.org/wordprocessingml/2006/main" xmlns:wp="http://schemas.openxmlformats.org/drawingml/2006/wordprocessingDrawing" xmlns:r="http://schemas.openxmlformats.org/officeDocument/2006/relationships" xmlns:w14="http://schemas.microsoft.com/office/word/2010/wordml">
+              <w:rPr>
+                <w:rFonts w:ascii="Arial" w:hAnsi="Arial" w:eastAsia="Arial" w:cs="Arial"/>
+                <w:sz w:val="18"/>
+                <w:szCs w:val="18"/>
+                <w:color w:val="111111"/>
+              </w:rPr>
+              <w:t xml:space="preserve"/>
+            </w:r>
+          </w:p>
+        </w:tc>
+        <w:tc>
+          <w:tcPr>
+            <w:tcBorders>
+              <w:top w:val="single" w:sz="8" w:space="0" w:color="000000"/>
+            </w:tcBorders>
+            <w:shd w:val="clear" w:color="auto" w:fill="FFFFFF"/>
+            <w:tcMar>
+              <w:top w:w="0" w:type="dxa"/>
+              <w:bottom w:w="0" w:type="dxa"/>
+              <w:left w:w="0" w:type="dxa"/>
+              <w:right w:w="0" w:type="dxa"/>
+            </w:tcMar>
+            <w:vAlign w:val="center"/>
+          </w:tcPr>
+          <w:p>
+            <w:pPr>
+              <w:jc w:val="center"/>
+              <w:spacing w:after="40" w:before="40"/>
+              <w:ind w:firstLine="0" w:left="100" w:right="100"/>
+            </w:pPr>
+            <w:r xmlns:w="http://schemas.openxmlformats.org/wordprocessingml/2006/main" xmlns:wp="http://schemas.openxmlformats.org/drawingml/2006/wordprocessingDrawing" xmlns:r="http://schemas.openxmlformats.org/officeDocument/2006/relationships" xmlns:w14="http://schemas.microsoft.com/office/word/2010/wordml">
+              <w:rPr>
+                <w:rFonts w:ascii="Arial" w:hAnsi="Arial" w:eastAsia="Arial" w:cs="Arial"/>
+                <w:sz w:val="18"/>
+                <w:szCs w:val="18"/>
+                <w:color w:val="111111"/>
+              </w:rPr>
+              <w:t xml:space="preserve"/>
+            </w:r>
+          </w:p>
+        </w:tc>
+        <w:tc>
+          <w:tcPr>
+            <w:tcBorders>
+              <w:top w:val="single" w:sz="8" w:space="0" w:color="000000"/>
+            </w:tcBorders>
+            <w:shd w:val="clear" w:color="auto" w:fill="FFFFFF"/>
+            <w:tcMar>
+              <w:top w:w="0" w:type="dxa"/>
+              <w:bottom w:w="0" w:type="dxa"/>
+              <w:left w:w="0" w:type="dxa"/>
+              <w:right w:w="0" w:type="dxa"/>
+            </w:tcMar>
+            <w:vAlign w:val="center"/>
+          </w:tcPr>
+          <w:p>
+            <w:pPr>
+              <w:jc w:val="center"/>
+              <w:spacing w:after="40" w:before="40"/>
+              <w:ind w:firstLine="0" w:left="100" w:right="100"/>
+            </w:pPr>
+            <w:r xmlns:w="http://schemas.openxmlformats.org/wordprocessingml/2006/main" xmlns:wp="http://schemas.openxmlformats.org/drawingml/2006/wordprocessingDrawing" xmlns:r="http://schemas.openxmlformats.org/officeDocument/2006/relationships" xmlns:w14="http://schemas.microsoft.com/office/word/2010/wordml">
+              <w:rPr>
+                <w:rFonts w:ascii="Arial" w:hAnsi="Arial" w:eastAsia="Arial" w:cs="Arial"/>
+                <w:sz w:val="18"/>
+                <w:szCs w:val="18"/>
+                <w:color w:val="111111"/>
+              </w:rPr>
+              <w:t xml:space="preserve"/>
+            </w:r>
+          </w:p>
+        </w:tc>
+        <w:tc>
+          <w:tcPr>
+            <w:tcBorders>
+              <w:top w:val="single" w:sz="8" w:space="0" w:color="000000"/>
+            </w:tcBorders>
+            <w:shd w:val="clear" w:color="auto" w:fill="FFFFFF"/>
+            <w:tcMar>
+              <w:top w:w="0" w:type="dxa"/>
+              <w:bottom w:w="0" w:type="dxa"/>
+              <w:left w:w="0" w:type="dxa"/>
+              <w:right w:w="0" w:type="dxa"/>
+            </w:tcMar>
+            <w:vAlign w:val="center"/>
+          </w:tcPr>
+          <w:p>
+            <w:pPr>
+              <w:jc w:val="center"/>
+              <w:spacing w:after="40" w:before="40"/>
+              <w:ind w:firstLine="0" w:left="100" w:right="100"/>
+            </w:pPr>
+            <w:r xmlns:w="http://schemas.openxmlformats.org/wordprocessingml/2006/main" xmlns:wp="http://schemas.openxmlformats.org/drawingml/2006/wordprocessingDrawing" xmlns:r="http://schemas.openxmlformats.org/officeDocument/2006/relationships" xmlns:w14="http://schemas.microsoft.com/office/word/2010/wordml">
+              <w:rPr>
+                <w:rFonts w:ascii="Arial" w:hAnsi="Arial" w:eastAsia="Arial" w:cs="Arial"/>
+                <w:sz w:val="18"/>
+                <w:szCs w:val="18"/>
+                <w:color w:val="111111"/>
+              </w:rPr>
+              <w:t xml:space="preserve"/>
+            </w:r>
+          </w:p>
+        </w:tc>
+        <w:tc>
+          <w:tcPr>
+            <w:tcBorders>
+              <w:top w:val="single" w:sz="8" w:space="0" w:color="000000"/>
+            </w:tcBorders>
+            <w:shd w:val="clear" w:color="auto" w:fill="FFFFFF"/>
+            <w:tcMar>
+              <w:top w:w="0" w:type="dxa"/>
+              <w:bottom w:w="0" w:type="dxa"/>
+              <w:left w:w="0" w:type="dxa"/>
+              <w:right w:w="0" w:type="dxa"/>
+            </w:tcMar>
+            <w:vAlign w:val="center"/>
+          </w:tcPr>
+          <w:p>
+            <w:pPr>
+              <w:jc w:val="center"/>
+              <w:spacing w:after="40" w:before="40"/>
+              <w:ind w:firstLine="0" w:left="100" w:right="100"/>
+            </w:pPr>
+            <w:r xmlns:w="http://schemas.openxmlformats.org/wordprocessingml/2006/main" xmlns:wp="http://schemas.openxmlformats.org/drawingml/2006/wordprocessingDrawing" xmlns:r="http://schemas.openxmlformats.org/officeDocument/2006/relationships" xmlns:w14="http://schemas.microsoft.com/office/word/2010/wordml">
+              <w:rPr>
+                <w:rFonts w:ascii="Arial" w:hAnsi="Arial" w:eastAsia="Arial" w:cs="Arial"/>
+                <w:sz w:val="18"/>
+                <w:szCs w:val="18"/>
+                <w:color w:val="111111"/>
+              </w:rPr>
+              <w:t xml:space="preserve"/>
+            </w:r>
+          </w:p>
+        </w:tc>
+      </w:tr>
+      <w:tr>
+        <w:trPr>
+          <w:cantSplit/>
+          <w:trHeight w:val="360"/>
+        </w:trPr>
+        <w:tc>
+          <w:tcPr>
+            <w:tcBorders/>
+            <w:shd w:val="clear" w:color="auto" w:fill="FFFFFF"/>
+            <w:tcMar>
+              <w:top w:w="0" w:type="dxa"/>
+              <w:bottom w:w="0" w:type="dxa"/>
+              <w:left w:w="0" w:type="dxa"/>
+              <w:right w:w="0" w:type="dxa"/>
+            </w:tcMar>
+            <w:vAlign w:val="center"/>
+          </w:tcPr>
+          <w:p>
+            <w:pPr>
+              <w:jc w:val="left"/>
+              <w:spacing w:after="40" w:before="40"/>
+              <w:ind w:firstLine="0" w:left="100" w:right="100"/>
+            </w:pPr>
+            <w:r xmlns:w="http://schemas.openxmlformats.org/wordprocessingml/2006/main" xmlns:wp="http://schemas.openxmlformats.org/drawingml/2006/wordprocessingDrawing" xmlns:r="http://schemas.openxmlformats.org/officeDocument/2006/relationships" xmlns:w14="http://schemas.microsoft.com/office/word/2010/wordml">
+              <w:rPr>
+                <w:rFonts w:ascii="Arial" w:hAnsi="Arial" w:eastAsia="Arial" w:cs="Arial"/>
+                <w:sz w:val="18"/>
+                <w:szCs w:val="18"/>
+                <w:color w:val="111111"/>
+              </w:rPr>
+              <w:t xml:space="preserve">No. of videos</w:t>
+            </w:r>
+          </w:p>
+        </w:tc>
+        <w:tc>
+          <w:tcPr>
+            <w:tcBorders/>
+            <w:shd w:val="clear" w:color="auto" w:fill="FFFFFF"/>
+            <w:tcMar>
+              <w:top w:w="0" w:type="dxa"/>
+              <w:bottom w:w="0" w:type="dxa"/>
+              <w:left w:w="0" w:type="dxa"/>
+              <w:right w:w="0" w:type="dxa"/>
+            </w:tcMar>
+            <w:vAlign w:val="center"/>
+          </w:tcPr>
+          <w:p>
+            <w:pPr>
+              <w:jc w:val="center"/>
+              <w:spacing w:after="40" w:before="40"/>
+              <w:ind w:firstLine="0" w:left="100" w:right="100"/>
+            </w:pPr>
+            <w:r xmlns:w="http://schemas.openxmlformats.org/wordprocessingml/2006/main" xmlns:wp="http://schemas.openxmlformats.org/drawingml/2006/wordprocessingDrawing" xmlns:r="http://schemas.openxmlformats.org/officeDocument/2006/relationships" xmlns:w14="http://schemas.microsoft.com/office/word/2010/wordml">
+              <w:rPr>
+                <w:rFonts w:ascii="Arial" w:hAnsi="Arial" w:eastAsia="Arial" w:cs="Arial"/>
+                <w:sz w:val="18"/>
+                <w:szCs w:val="18"/>
+                <w:color w:val="111111"/>
+              </w:rPr>
+              <w:t xml:space="preserve"> -0.027</w:t>
+            </w:r>
+          </w:p>
+        </w:tc>
+        <w:tc>
+          <w:tcPr>
+            <w:tcBorders/>
+            <w:shd w:val="clear" w:color="auto" w:fill="FFFFFF"/>
+            <w:tcMar>
+              <w:top w:w="0" w:type="dxa"/>
+              <w:bottom w:w="0" w:type="dxa"/>
+              <w:left w:w="0" w:type="dxa"/>
+              <w:right w:w="0" w:type="dxa"/>
+            </w:tcMar>
+            <w:vAlign w:val="center"/>
+          </w:tcPr>
+          <w:p>
+            <w:pPr>
+              <w:jc w:val="center"/>
+              <w:spacing w:after="40" w:before="40"/>
+              <w:ind w:firstLine="0" w:left="100" w:right="100"/>
+            </w:pPr>
+            <w:r xmlns:w="http://schemas.openxmlformats.org/wordprocessingml/2006/main" xmlns:wp="http://schemas.openxmlformats.org/drawingml/2006/wordprocessingDrawing" xmlns:r="http://schemas.openxmlformats.org/officeDocument/2006/relationships" xmlns:w14="http://schemas.microsoft.com/office/word/2010/wordml">
+              <w:rPr>
+                <w:rFonts w:ascii="Arial" w:hAnsi="Arial" w:eastAsia="Arial" w:cs="Arial"/>
+                <w:sz w:val="18"/>
+                <w:szCs w:val="18"/>
+                <w:color w:val="111111"/>
+              </w:rPr>
+              <w:t xml:space="preserve">  0.020</w:t>
+            </w:r>
+          </w:p>
+        </w:tc>
+        <w:tc>
+          <w:tcPr>
+            <w:tcBorders/>
+            <w:shd w:val="clear" w:color="auto" w:fill="FFFFFF"/>
+            <w:tcMar>
+              <w:top w:w="0" w:type="dxa"/>
+              <w:bottom w:w="0" w:type="dxa"/>
+              <w:left w:w="0" w:type="dxa"/>
+              <w:right w:w="0" w:type="dxa"/>
+            </w:tcMar>
+            <w:vAlign w:val="center"/>
+          </w:tcPr>
+          <w:p>
+            <w:pPr>
+              <w:jc w:val="center"/>
+              <w:spacing w:after="40" w:before="40"/>
+              <w:ind w:firstLine="0" w:left="100" w:right="100"/>
+            </w:pPr>
+            <w:r xmlns:w="http://schemas.openxmlformats.org/wordprocessingml/2006/main" xmlns:wp="http://schemas.openxmlformats.org/drawingml/2006/wordprocessingDrawing" xmlns:r="http://schemas.openxmlformats.org/officeDocument/2006/relationships" xmlns:w14="http://schemas.microsoft.com/office/word/2010/wordml">
+              <w:rPr>
+                <w:rFonts w:ascii="Arial" w:hAnsi="Arial" w:eastAsia="Arial" w:cs="Arial"/>
+                <w:sz w:val="18"/>
+                <w:szCs w:val="18"/>
+                <w:color w:val="111111"/>
+              </w:rPr>
+              <w:t xml:space="preserve">  0.170</w:t>
+            </w:r>
+          </w:p>
+        </w:tc>
+        <w:tc>
+          <w:tcPr>
+            <w:tcBorders/>
+            <w:shd w:val="clear" w:color="auto" w:fill="FFFFFF"/>
+            <w:tcMar>
+              <w:top w:w="0" w:type="dxa"/>
+              <w:bottom w:w="0" w:type="dxa"/>
+              <w:left w:w="0" w:type="dxa"/>
+              <w:right w:w="0" w:type="dxa"/>
+            </w:tcMar>
+            <w:vAlign w:val="center"/>
+          </w:tcPr>
+          <w:p>
+            <w:pPr>
+              <w:jc w:val="center"/>
+              <w:spacing w:after="40" w:before="40"/>
+              <w:ind w:firstLine="0" w:left="100" w:right="100"/>
+            </w:pPr>
+            <w:r xmlns:w="http://schemas.openxmlformats.org/wordprocessingml/2006/main" xmlns:wp="http://schemas.openxmlformats.org/drawingml/2006/wordprocessingDrawing" xmlns:r="http://schemas.openxmlformats.org/officeDocument/2006/relationships" xmlns:w14="http://schemas.microsoft.com/office/word/2010/wordml">
+              <w:rPr>
+                <w:rFonts w:ascii="Arial" w:hAnsi="Arial" w:eastAsia="Arial" w:cs="Arial"/>
+                <w:sz w:val="18"/>
+                <w:szCs w:val="18"/>
+                <w:color w:val="111111"/>
+              </w:rPr>
+              <w:t xml:space="preserve">  0.100</w:t>
+            </w:r>
+          </w:p>
+        </w:tc>
+        <w:tc>
+          <w:tcPr>
+            <w:tcBorders/>
+            <w:shd w:val="clear" w:color="auto" w:fill="FFFFFF"/>
+            <w:tcMar>
+              <w:top w:w="0" w:type="dxa"/>
+              <w:bottom w:w="0" w:type="dxa"/>
+              <w:left w:w="0" w:type="dxa"/>
+              <w:right w:w="0" w:type="dxa"/>
+            </w:tcMar>
+            <w:vAlign w:val="center"/>
+          </w:tcPr>
+          <w:p>
+            <w:pPr>
+              <w:jc w:val="center"/>
+              <w:spacing w:after="40" w:before="40"/>
+              <w:ind w:firstLine="0" w:left="100" w:right="100"/>
+            </w:pPr>
+            <w:r xmlns:w="http://schemas.openxmlformats.org/wordprocessingml/2006/main" xmlns:wp="http://schemas.openxmlformats.org/drawingml/2006/wordprocessingDrawing" xmlns:r="http://schemas.openxmlformats.org/officeDocument/2006/relationships" xmlns:w14="http://schemas.microsoft.com/office/word/2010/wordml">
+              <w:rPr>
+                <w:rFonts w:ascii="Arial" w:hAnsi="Arial" w:eastAsia="Arial" w:cs="Arial"/>
+                <w:sz w:val="18"/>
+                <w:szCs w:val="18"/>
+                <w:color w:val="111111"/>
+              </w:rPr>
+              <w:t xml:space="preserve">  0.342</w:t>
+            </w:r>
+          </w:p>
+        </w:tc>
+        <w:tc>
+          <w:tcPr>
+            <w:tcBorders/>
+            <w:shd w:val="clear" w:color="auto" w:fill="FFFFFF"/>
+            <w:tcMar>
+              <w:top w:w="0" w:type="dxa"/>
+              <w:bottom w:w="0" w:type="dxa"/>
+              <w:left w:w="0" w:type="dxa"/>
+              <w:right w:w="0" w:type="dxa"/>
+            </w:tcMar>
+            <w:vAlign w:val="center"/>
+          </w:tcPr>
+          <w:p>
+            <w:pPr>
+              <w:jc w:val="center"/>
+              <w:spacing w:after="40" w:before="40"/>
+              <w:ind w:firstLine="0" w:left="100" w:right="100"/>
+            </w:pPr>
+            <w:r xmlns:w="http://schemas.openxmlformats.org/wordprocessingml/2006/main" xmlns:wp="http://schemas.openxmlformats.org/drawingml/2006/wordprocessingDrawing" xmlns:r="http://schemas.openxmlformats.org/officeDocument/2006/relationships" xmlns:w14="http://schemas.microsoft.com/office/word/2010/wordml">
+              <w:rPr>
+                <w:rFonts w:ascii="Arial" w:hAnsi="Arial" w:eastAsia="Arial" w:cs="Arial"/>
+                <w:sz w:val="18"/>
+                <w:szCs w:val="18"/>
+                <w:color w:val="111111"/>
+              </w:rPr>
+              <w:t xml:space="preserve">  1.376</w:t>
+            </w:r>
+          </w:p>
+        </w:tc>
+        <w:tc>
+          <w:tcPr>
+            <w:tcBorders/>
+            <w:shd w:val="clear" w:color="auto" w:fill="FFFFFF"/>
+            <w:tcMar>
+              <w:top w:w="0" w:type="dxa"/>
+              <w:bottom w:w="0" w:type="dxa"/>
+              <w:left w:w="0" w:type="dxa"/>
+              <w:right w:w="0" w:type="dxa"/>
+            </w:tcMar>
+            <w:vAlign w:val="center"/>
+          </w:tcPr>
+          <w:p>
+            <w:pPr>
+              <w:jc w:val="center"/>
+              <w:spacing w:after="40" w:before="40"/>
+              <w:ind w:firstLine="0" w:left="100" w:right="100"/>
+            </w:pPr>
+            <w:r xmlns:w="http://schemas.openxmlformats.org/wordprocessingml/2006/main" xmlns:wp="http://schemas.openxmlformats.org/drawingml/2006/wordprocessingDrawing" xmlns:r="http://schemas.openxmlformats.org/officeDocument/2006/relationships" xmlns:w14="http://schemas.microsoft.com/office/word/2010/wordml">
+              <w:rPr>
+                <w:rFonts w:ascii="Arial" w:hAnsi="Arial" w:eastAsia="Arial" w:cs="Arial"/>
+                <w:sz w:val="18"/>
+                <w:szCs w:val="18"/>
+                <w:color w:val="111111"/>
+              </w:rPr>
+              <w:t xml:space="preserve">564</w:t>
+            </w:r>
+          </w:p>
+        </w:tc>
+      </w:tr>
+      <w:tr>
+        <w:trPr>
+          <w:cantSplit/>
+          <w:trHeight w:val="360"/>
+        </w:trPr>
+        <w:tc>
+          <w:tcPr>
+            <w:tcBorders/>
+            <w:shd w:val="clear" w:color="auto" w:fill="FFFFFF"/>
+            <w:tcMar>
+              <w:top w:w="0" w:type="dxa"/>
+              <w:bottom w:w="0" w:type="dxa"/>
+              <w:left w:w="0" w:type="dxa"/>
+              <w:right w:w="0" w:type="dxa"/>
+            </w:tcMar>
+            <w:vAlign w:val="center"/>
+          </w:tcPr>
+          <w:p>
+            <w:pPr>
+              <w:jc w:val="left"/>
+              <w:spacing w:after="40" w:before="40"/>
+              <w:ind w:firstLine="0" w:left="100" w:right="100"/>
+            </w:pPr>
+            <w:r xmlns:w="http://schemas.openxmlformats.org/wordprocessingml/2006/main" xmlns:wp="http://schemas.openxmlformats.org/drawingml/2006/wordprocessingDrawing" xmlns:r="http://schemas.openxmlformats.org/officeDocument/2006/relationships" xmlns:w14="http://schemas.microsoft.com/office/word/2010/wordml">
+              <w:rPr>
+                <w:rFonts w:ascii="Arial" w:hAnsi="Arial" w:eastAsia="Arial" w:cs="Arial"/>
+                <w:sz w:val="18"/>
+                <w:szCs w:val="18"/>
+                <w:color w:val="111111"/>
+              </w:rPr>
+              <w:t xml:space="preserve">Amount saved</w:t>
+            </w:r>
+          </w:p>
+        </w:tc>
+        <w:tc>
+          <w:tcPr>
+            <w:tcBorders/>
+            <w:shd w:val="clear" w:color="auto" w:fill="FFFFFF"/>
+            <w:tcMar>
+              <w:top w:w="0" w:type="dxa"/>
+              <w:bottom w:w="0" w:type="dxa"/>
+              <w:left w:w="0" w:type="dxa"/>
+              <w:right w:w="0" w:type="dxa"/>
+            </w:tcMar>
+            <w:vAlign w:val="center"/>
+          </w:tcPr>
+          <w:p>
+            <w:pPr>
+              <w:jc w:val="center"/>
+              <w:spacing w:after="40" w:before="40"/>
+              <w:ind w:firstLine="0" w:left="100" w:right="100"/>
+            </w:pPr>
+            <w:r xmlns:w="http://schemas.openxmlformats.org/wordprocessingml/2006/main" xmlns:wp="http://schemas.openxmlformats.org/drawingml/2006/wordprocessingDrawing" xmlns:r="http://schemas.openxmlformats.org/officeDocument/2006/relationships" xmlns:w14="http://schemas.microsoft.com/office/word/2010/wordml">
+              <w:rPr>
+                <w:rFonts w:ascii="Arial" w:hAnsi="Arial" w:eastAsia="Arial" w:cs="Arial"/>
+                <w:sz w:val="18"/>
+                <w:szCs w:val="18"/>
+                <w:color w:val="111111"/>
+              </w:rPr>
+              <w:t xml:space="preserve"> -0.736</w:t>
+            </w:r>
+          </w:p>
+        </w:tc>
+        <w:tc>
+          <w:tcPr>
+            <w:tcBorders/>
+            <w:shd w:val="clear" w:color="auto" w:fill="FFFFFF"/>
+            <w:tcMar>
+              <w:top w:w="0" w:type="dxa"/>
+              <w:bottom w:w="0" w:type="dxa"/>
+              <w:left w:w="0" w:type="dxa"/>
+              <w:right w:w="0" w:type="dxa"/>
+            </w:tcMar>
+            <w:vAlign w:val="center"/>
+          </w:tcPr>
+          <w:p>
+            <w:pPr>
+              <w:jc w:val="center"/>
+              <w:spacing w:after="40" w:before="40"/>
+              <w:ind w:firstLine="0" w:left="100" w:right="100"/>
+            </w:pPr>
+            <w:r xmlns:w="http://schemas.openxmlformats.org/wordprocessingml/2006/main" xmlns:wp="http://schemas.openxmlformats.org/drawingml/2006/wordprocessingDrawing" xmlns:r="http://schemas.openxmlformats.org/officeDocument/2006/relationships" xmlns:w14="http://schemas.microsoft.com/office/word/2010/wordml">
+              <w:rPr>
+                <w:rFonts w:ascii="Arial" w:hAnsi="Arial" w:eastAsia="Arial" w:cs="Arial"/>
+                <w:sz w:val="18"/>
+                <w:szCs w:val="18"/>
+                <w:color w:val="111111"/>
+              </w:rPr>
+              <w:t xml:space="preserve">  1.331</w:t>
+            </w:r>
+          </w:p>
+        </w:tc>
+        <w:tc>
+          <w:tcPr>
+            <w:tcBorders/>
+            <w:shd w:val="clear" w:color="auto" w:fill="FFFFFF"/>
+            <w:tcMar>
+              <w:top w:w="0" w:type="dxa"/>
+              <w:bottom w:w="0" w:type="dxa"/>
+              <w:left w:w="0" w:type="dxa"/>
+              <w:right w:w="0" w:type="dxa"/>
+            </w:tcMar>
+            <w:vAlign w:val="center"/>
+          </w:tcPr>
+          <w:p>
+            <w:pPr>
+              <w:jc w:val="center"/>
+              <w:spacing w:after="40" w:before="40"/>
+              <w:ind w:firstLine="0" w:left="100" w:right="100"/>
+            </w:pPr>
+            <w:r xmlns:w="http://schemas.openxmlformats.org/wordprocessingml/2006/main" xmlns:wp="http://schemas.openxmlformats.org/drawingml/2006/wordprocessingDrawing" xmlns:r="http://schemas.openxmlformats.org/officeDocument/2006/relationships" xmlns:w14="http://schemas.microsoft.com/office/word/2010/wordml">
+              <w:rPr>
+                <w:rFonts w:ascii="Arial" w:hAnsi="Arial" w:eastAsia="Arial" w:cs="Arial"/>
+                <w:sz w:val="18"/>
+                <w:szCs w:val="18"/>
+                <w:color w:val="111111"/>
+              </w:rPr>
+              <w:t xml:space="preserve">  0.581</w:t>
+            </w:r>
+          </w:p>
+        </w:tc>
+        <w:tc>
+          <w:tcPr>
+            <w:tcBorders/>
+            <w:shd w:val="clear" w:color="auto" w:fill="FFFFFF"/>
+            <w:tcMar>
+              <w:top w:w="0" w:type="dxa"/>
+              <w:bottom w:w="0" w:type="dxa"/>
+              <w:left w:w="0" w:type="dxa"/>
+              <w:right w:w="0" w:type="dxa"/>
+            </w:tcMar>
+            <w:vAlign w:val="center"/>
+          </w:tcPr>
+          <w:p>
+            <w:pPr>
+              <w:jc w:val="center"/>
+              <w:spacing w:after="40" w:before="40"/>
+              <w:ind w:firstLine="0" w:left="100" w:right="100"/>
+            </w:pPr>
+            <w:r xmlns:w="http://schemas.openxmlformats.org/wordprocessingml/2006/main" xmlns:wp="http://schemas.openxmlformats.org/drawingml/2006/wordprocessingDrawing" xmlns:r="http://schemas.openxmlformats.org/officeDocument/2006/relationships" xmlns:w14="http://schemas.microsoft.com/office/word/2010/wordml">
+              <w:rPr>
+                <w:rFonts w:ascii="Arial" w:hAnsi="Arial" w:eastAsia="Arial" w:cs="Arial"/>
+                <w:sz w:val="18"/>
+                <w:szCs w:val="18"/>
+                <w:color w:val="111111"/>
+              </w:rPr>
+              <w:t xml:space="preserve">  0.500</w:t>
+            </w:r>
+          </w:p>
+        </w:tc>
+        <w:tc>
+          <w:tcPr>
+            <w:tcBorders/>
+            <w:shd w:val="clear" w:color="auto" w:fill="FFFFFF"/>
+            <w:tcMar>
+              <w:top w:w="0" w:type="dxa"/>
+              <w:bottom w:w="0" w:type="dxa"/>
+              <w:left w:w="0" w:type="dxa"/>
+              <w:right w:w="0" w:type="dxa"/>
+            </w:tcMar>
+            <w:vAlign w:val="center"/>
+          </w:tcPr>
+          <w:p>
+            <w:pPr>
+              <w:jc w:val="center"/>
+              <w:spacing w:after="40" w:before="40"/>
+              <w:ind w:firstLine="0" w:left="100" w:right="100"/>
+            </w:pPr>
+            <w:r xmlns:w="http://schemas.openxmlformats.org/wordprocessingml/2006/main" xmlns:wp="http://schemas.openxmlformats.org/drawingml/2006/wordprocessingDrawing" xmlns:r="http://schemas.openxmlformats.org/officeDocument/2006/relationships" xmlns:w14="http://schemas.microsoft.com/office/word/2010/wordml">
+              <w:rPr>
+                <w:rFonts w:ascii="Arial" w:hAnsi="Arial" w:eastAsia="Arial" w:cs="Arial"/>
+                <w:sz w:val="18"/>
+                <w:szCs w:val="18"/>
+                <w:color w:val="111111"/>
+              </w:rPr>
+              <w:t xml:space="preserve">  0.342</w:t>
+            </w:r>
+          </w:p>
+        </w:tc>
+        <w:tc>
+          <w:tcPr>
+            <w:tcBorders/>
+            <w:shd w:val="clear" w:color="auto" w:fill="FFFFFF"/>
+            <w:tcMar>
+              <w:top w:w="0" w:type="dxa"/>
+              <w:bottom w:w="0" w:type="dxa"/>
+              <w:left w:w="0" w:type="dxa"/>
+              <w:right w:w="0" w:type="dxa"/>
+            </w:tcMar>
+            <w:vAlign w:val="center"/>
+          </w:tcPr>
+          <w:p>
+            <w:pPr>
+              <w:jc w:val="center"/>
+              <w:spacing w:after="40" w:before="40"/>
+              <w:ind w:firstLine="0" w:left="100" w:right="100"/>
+            </w:pPr>
+            <w:r xmlns:w="http://schemas.openxmlformats.org/wordprocessingml/2006/main" xmlns:wp="http://schemas.openxmlformats.org/drawingml/2006/wordprocessingDrawing" xmlns:r="http://schemas.openxmlformats.org/officeDocument/2006/relationships" xmlns:w14="http://schemas.microsoft.com/office/word/2010/wordml">
+              <w:rPr>
+                <w:rFonts w:ascii="Arial" w:hAnsi="Arial" w:eastAsia="Arial" w:cs="Arial"/>
+                <w:sz w:val="18"/>
+                <w:szCs w:val="18"/>
+                <w:color w:val="111111"/>
+              </w:rPr>
+              <w:t xml:space="preserve">106.436</w:t>
+            </w:r>
+          </w:p>
+        </w:tc>
+        <w:tc>
+          <w:tcPr>
+            <w:tcBorders/>
+            <w:shd w:val="clear" w:color="auto" w:fill="FFFFFF"/>
+            <w:tcMar>
+              <w:top w:w="0" w:type="dxa"/>
+              <w:bottom w:w="0" w:type="dxa"/>
+              <w:left w:w="0" w:type="dxa"/>
+              <w:right w:w="0" w:type="dxa"/>
+            </w:tcMar>
+            <w:vAlign w:val="center"/>
+          </w:tcPr>
+          <w:p>
+            <w:pPr>
+              <w:jc w:val="center"/>
+              <w:spacing w:after="40" w:before="40"/>
+              <w:ind w:firstLine="0" w:left="100" w:right="100"/>
+            </w:pPr>
+            <w:r xmlns:w="http://schemas.openxmlformats.org/wordprocessingml/2006/main" xmlns:wp="http://schemas.openxmlformats.org/drawingml/2006/wordprocessingDrawing" xmlns:r="http://schemas.openxmlformats.org/officeDocument/2006/relationships" xmlns:w14="http://schemas.microsoft.com/office/word/2010/wordml">
+              <w:rPr>
+                <w:rFonts w:ascii="Arial" w:hAnsi="Arial" w:eastAsia="Arial" w:cs="Arial"/>
+                <w:sz w:val="18"/>
+                <w:szCs w:val="18"/>
+                <w:color w:val="111111"/>
+              </w:rPr>
+              <w:t xml:space="preserve">564</w:t>
+            </w:r>
+          </w:p>
+        </w:tc>
+      </w:tr>
+      <w:tr>
+        <w:trPr>
+          <w:cantSplit/>
+          <w:trHeight w:val="360"/>
+        </w:trPr>
+        <w:tc>
+          <w:tcPr>
+            <w:tcBorders>
+              <w:bottom w:val="single" w:sz="16" w:space="0" w:color="000000"/>
+            </w:tcBorders>
+            <w:shd w:val="clear" w:color="auto" w:fill="FFFFFF"/>
+            <w:tcMar>
+              <w:top w:w="0" w:type="dxa"/>
+              <w:bottom w:w="0" w:type="dxa"/>
+              <w:left w:w="0" w:type="dxa"/>
+              <w:right w:w="0" w:type="dxa"/>
+            </w:tcMar>
+            <w:vAlign w:val="center"/>
+          </w:tcPr>
+          <w:p>
+            <w:pPr>
+              <w:jc w:val="left"/>
+              <w:spacing w:after="40" w:before="40"/>
+              <w:ind w:firstLine="0" w:left="100" w:right="100"/>
+            </w:pPr>
+            <w:r xmlns:w="http://schemas.openxmlformats.org/wordprocessingml/2006/main" xmlns:wp="http://schemas.openxmlformats.org/drawingml/2006/wordprocessingDrawing" xmlns:r="http://schemas.openxmlformats.org/officeDocument/2006/relationships" xmlns:w14="http://schemas.microsoft.com/office/word/2010/wordml">
+              <w:rPr>
+                <w:rFonts w:ascii="Arial" w:hAnsi="Arial" w:eastAsia="Arial" w:cs="Arial"/>
+                <w:sz w:val="18"/>
+                <w:szCs w:val="18"/>
+                <w:color w:val="111111"/>
+              </w:rPr>
+              <w:t xml:space="preserve">Recorded message</w:t>
+            </w:r>
+          </w:p>
+        </w:tc>
+        <w:tc>
+          <w:tcPr>
+            <w:tcBorders>
+              <w:bottom w:val="single" w:sz="16" w:space="0" w:color="000000"/>
+            </w:tcBorders>
+            <w:shd w:val="clear" w:color="auto" w:fill="FFFFFF"/>
+            <w:tcMar>
+              <w:top w:w="0" w:type="dxa"/>
+              <w:bottom w:w="0" w:type="dxa"/>
+              <w:left w:w="0" w:type="dxa"/>
+              <w:right w:w="0" w:type="dxa"/>
+            </w:tcMar>
+            <w:vAlign w:val="center"/>
+          </w:tcPr>
+          <w:p>
+            <w:pPr>
+              <w:jc w:val="center"/>
+              <w:spacing w:after="40" w:before="40"/>
+              <w:ind w:firstLine="0" w:left="100" w:right="100"/>
+            </w:pPr>
+            <w:r xmlns:w="http://schemas.openxmlformats.org/wordprocessingml/2006/main" xmlns:wp="http://schemas.openxmlformats.org/drawingml/2006/wordprocessingDrawing" xmlns:r="http://schemas.openxmlformats.org/officeDocument/2006/relationships" xmlns:w14="http://schemas.microsoft.com/office/word/2010/wordml">
+              <w:rPr>
+                <w:rFonts w:ascii="Arial" w:hAnsi="Arial" w:eastAsia="Arial" w:cs="Arial"/>
+                <w:sz w:val="18"/>
+                <w:szCs w:val="18"/>
+                <w:color w:val="111111"/>
+              </w:rPr>
+              <w:t xml:space="preserve">  0.012</w:t>
+            </w:r>
+          </w:p>
+        </w:tc>
+        <w:tc>
+          <w:tcPr>
+            <w:tcBorders>
+              <w:bottom w:val="single" w:sz="16" w:space="0" w:color="000000"/>
+            </w:tcBorders>
+            <w:shd w:val="clear" w:color="auto" w:fill="FFFFFF"/>
+            <w:tcMar>
+              <w:top w:w="0" w:type="dxa"/>
+              <w:bottom w:w="0" w:type="dxa"/>
+              <w:left w:w="0" w:type="dxa"/>
+              <w:right w:w="0" w:type="dxa"/>
+            </w:tcMar>
+            <w:vAlign w:val="center"/>
+          </w:tcPr>
+          <w:p>
+            <w:pPr>
+              <w:jc w:val="center"/>
+              <w:spacing w:after="40" w:before="40"/>
+              <w:ind w:firstLine="0" w:left="100" w:right="100"/>
+            </w:pPr>
+            <w:r xmlns:w="http://schemas.openxmlformats.org/wordprocessingml/2006/main" xmlns:wp="http://schemas.openxmlformats.org/drawingml/2006/wordprocessingDrawing" xmlns:r="http://schemas.openxmlformats.org/officeDocument/2006/relationships" xmlns:w14="http://schemas.microsoft.com/office/word/2010/wordml">
+              <w:rPr>
+                <w:rFonts w:ascii="Arial" w:hAnsi="Arial" w:eastAsia="Arial" w:cs="Arial"/>
+                <w:sz w:val="18"/>
+                <w:szCs w:val="18"/>
+                <w:color w:val="111111"/>
+              </w:rPr>
+              <w:t xml:space="preserve">  0.009</w:t>
+            </w:r>
+          </w:p>
+        </w:tc>
+        <w:tc>
+          <w:tcPr>
+            <w:tcBorders>
+              <w:bottom w:val="single" w:sz="16" w:space="0" w:color="000000"/>
+            </w:tcBorders>
+            <w:shd w:val="clear" w:color="auto" w:fill="FFFFFF"/>
+            <w:tcMar>
+              <w:top w:w="0" w:type="dxa"/>
+              <w:bottom w:w="0" w:type="dxa"/>
+              <w:left w:w="0" w:type="dxa"/>
+              <w:right w:w="0" w:type="dxa"/>
+            </w:tcMar>
+            <w:vAlign w:val="center"/>
+          </w:tcPr>
+          <w:p>
+            <w:pPr>
+              <w:jc w:val="center"/>
+              <w:spacing w:after="40" w:before="40"/>
+              <w:ind w:firstLine="0" w:left="100" w:right="100"/>
+            </w:pPr>
+            <w:r xmlns:w="http://schemas.openxmlformats.org/wordprocessingml/2006/main" xmlns:wp="http://schemas.openxmlformats.org/drawingml/2006/wordprocessingDrawing" xmlns:r="http://schemas.openxmlformats.org/officeDocument/2006/relationships" xmlns:w14="http://schemas.microsoft.com/office/word/2010/wordml">
+              <w:rPr>
+                <w:rFonts w:ascii="Arial" w:hAnsi="Arial" w:eastAsia="Arial" w:cs="Arial"/>
+                <w:sz w:val="18"/>
+                <w:szCs w:val="18"/>
+                <w:color w:val="111111"/>
+              </w:rPr>
+              <w:t xml:space="preserve">  0.165</w:t>
+            </w:r>
+          </w:p>
+        </w:tc>
+        <w:tc>
+          <w:tcPr>
+            <w:tcBorders>
+              <w:bottom w:val="single" w:sz="16" w:space="0" w:color="000000"/>
+            </w:tcBorders>
+            <w:shd w:val="clear" w:color="auto" w:fill="FFFFFF"/>
+            <w:tcMar>
+              <w:top w:w="0" w:type="dxa"/>
+              <w:bottom w:w="0" w:type="dxa"/>
+              <w:left w:w="0" w:type="dxa"/>
+              <w:right w:w="0" w:type="dxa"/>
+            </w:tcMar>
+            <w:vAlign w:val="center"/>
+          </w:tcPr>
+          <w:p>
+            <w:pPr>
+              <w:jc w:val="center"/>
+              <w:spacing w:after="40" w:before="40"/>
+              <w:ind w:firstLine="0" w:left="100" w:right="100"/>
+            </w:pPr>
+            <w:r xmlns:w="http://schemas.openxmlformats.org/wordprocessingml/2006/main" xmlns:wp="http://schemas.openxmlformats.org/drawingml/2006/wordprocessingDrawing" xmlns:r="http://schemas.openxmlformats.org/officeDocument/2006/relationships" xmlns:w14="http://schemas.microsoft.com/office/word/2010/wordml">
+              <w:rPr>
+                <w:rFonts w:ascii="Arial" w:hAnsi="Arial" w:eastAsia="Arial" w:cs="Arial"/>
+                <w:sz w:val="18"/>
+                <w:szCs w:val="18"/>
+                <w:color w:val="111111"/>
+              </w:rPr>
+              <w:t xml:space="preserve">  0.300</w:t>
+            </w:r>
+          </w:p>
+        </w:tc>
+        <w:tc>
+          <w:tcPr>
+            <w:tcBorders>
+              <w:bottom w:val="single" w:sz="16" w:space="0" w:color="000000"/>
+            </w:tcBorders>
+            <w:shd w:val="clear" w:color="auto" w:fill="FFFFFF"/>
+            <w:tcMar>
+              <w:top w:w="0" w:type="dxa"/>
+              <w:bottom w:w="0" w:type="dxa"/>
+              <w:left w:w="0" w:type="dxa"/>
+              <w:right w:w="0" w:type="dxa"/>
+            </w:tcMar>
+            <w:vAlign w:val="center"/>
+          </w:tcPr>
+          <w:p>
+            <w:pPr>
+              <w:jc w:val="center"/>
+              <w:spacing w:after="40" w:before="40"/>
+              <w:ind w:firstLine="0" w:left="100" w:right="100"/>
+            </w:pPr>
+            <w:r xmlns:w="http://schemas.openxmlformats.org/wordprocessingml/2006/main" xmlns:wp="http://schemas.openxmlformats.org/drawingml/2006/wordprocessingDrawing" xmlns:r="http://schemas.openxmlformats.org/officeDocument/2006/relationships" xmlns:w14="http://schemas.microsoft.com/office/word/2010/wordml">
+              <w:rPr>
+                <w:rFonts w:ascii="Arial" w:hAnsi="Arial" w:eastAsia="Arial" w:cs="Arial"/>
+                <w:sz w:val="18"/>
+                <w:szCs w:val="18"/>
+                <w:color w:val="111111"/>
+              </w:rPr>
+              <w:t xml:space="preserve">  0.342</w:t>
+            </w:r>
+          </w:p>
+        </w:tc>
+        <w:tc>
+          <w:tcPr>
+            <w:tcBorders>
+              <w:bottom w:val="single" w:sz="16" w:space="0" w:color="000000"/>
+            </w:tcBorders>
+            <w:shd w:val="clear" w:color="auto" w:fill="FFFFFF"/>
+            <w:tcMar>
+              <w:top w:w="0" w:type="dxa"/>
+              <w:bottom w:w="0" w:type="dxa"/>
+              <w:left w:w="0" w:type="dxa"/>
+              <w:right w:w="0" w:type="dxa"/>
+            </w:tcMar>
+            <w:vAlign w:val="center"/>
+          </w:tcPr>
+          <w:p>
+            <w:pPr>
+              <w:jc w:val="center"/>
+              <w:spacing w:after="40" w:before="40"/>
+              <w:ind w:firstLine="0" w:left="100" w:right="100"/>
+            </w:pPr>
+            <w:r xmlns:w="http://schemas.openxmlformats.org/wordprocessingml/2006/main" xmlns:wp="http://schemas.openxmlformats.org/drawingml/2006/wordprocessingDrawing" xmlns:r="http://schemas.openxmlformats.org/officeDocument/2006/relationships" xmlns:w14="http://schemas.microsoft.com/office/word/2010/wordml">
+              <w:rPr>
+                <w:rFonts w:ascii="Arial" w:hAnsi="Arial" w:eastAsia="Arial" w:cs="Arial"/>
+                <w:sz w:val="18"/>
+                <w:szCs w:val="18"/>
+                <w:color w:val="111111"/>
+              </w:rPr>
+              <w:t xml:space="preserve">  0.668</w:t>
+            </w:r>
+          </w:p>
+        </w:tc>
+        <w:tc>
+          <w:tcPr>
+            <w:tcBorders>
+              <w:bottom w:val="single" w:sz="16" w:space="0" w:color="000000"/>
+            </w:tcBorders>
+            <w:shd w:val="clear" w:color="auto" w:fill="FFFFFF"/>
+            <w:tcMar>
+              <w:top w:w="0" w:type="dxa"/>
+              <w:bottom w:w="0" w:type="dxa"/>
+              <w:left w:w="0" w:type="dxa"/>
+              <w:right w:w="0" w:type="dxa"/>
+            </w:tcMar>
+            <w:vAlign w:val="center"/>
+          </w:tcPr>
+          <w:p>
+            <w:pPr>
+              <w:jc w:val="center"/>
+              <w:spacing w:after="40" w:before="40"/>
+              <w:ind w:firstLine="0" w:left="100" w:right="100"/>
+            </w:pPr>
+            <w:r xmlns:w="http://schemas.openxmlformats.org/wordprocessingml/2006/main" xmlns:wp="http://schemas.openxmlformats.org/drawingml/2006/wordprocessingDrawing" xmlns:r="http://schemas.openxmlformats.org/officeDocument/2006/relationships" xmlns:w14="http://schemas.microsoft.com/office/word/2010/wordml">
+              <w:rPr>
+                <w:rFonts w:ascii="Arial" w:hAnsi="Arial" w:eastAsia="Arial" w:cs="Arial"/>
+                <w:sz w:val="18"/>
+                <w:szCs w:val="18"/>
+                <w:color w:val="111111"/>
+              </w:rPr>
+              <w:t xml:space="preserve">564</w:t>
+            </w:r>
+          </w:p>
+        </w:tc>
+      </w:tr>
+      <w:tr>
+        <w:trPr>
+          <w:cantSplit/>
+          <w:trHeight w:val="360"/>
+        </w:trPr>
+        <w:tc>
+          <w:tcPr>
+            <w:gridSpan w:val="8"/>
+            <w:tcBorders/>
+            <w:shd w:val="clear" w:color="auto" w:fill="FFFFFF"/>
+            <w:tcMar>
+              <w:top w:w="0" w:type="dxa"/>
+              <w:bottom w:w="0" w:type="dxa"/>
+              <w:left w:w="0" w:type="dxa"/>
+              <w:right w:w="0" w:type="dxa"/>
+            </w:tcMar>
+            <w:vAlign w:val="center"/>
+          </w:tcPr>
+          <w:p>
+            <w:pPr>
+              <w:jc w:val="left"/>
+              <w:spacing w:after="0" w:before="0"/>
+              <w:ind w:firstLine="0" w:left="0" w:right="0"/>
+            </w:pPr>
+            <w:r xmlns:w="http://schemas.openxmlformats.org/wordprocessingml/2006/main" xmlns:wp="http://schemas.openxmlformats.org/drawingml/2006/wordprocessingDrawing" xmlns:r="http://schemas.openxmlformats.org/officeDocument/2006/relationships" xmlns:w14="http://schemas.microsoft.com/office/word/2010/wordml">
+              <w:rPr>
+                <w:rFonts w:ascii="Arial" w:hAnsi="Arial" w:eastAsia="Arial" w:cs="Arial"/>
+                <w:sz w:val="18"/>
+                <w:szCs w:val="18"/>
+                <w:color w:val="000000"/>
+              </w:rPr>
+              <w:t xml:space="preserve">Note: This table computes predicted values of outcomes as a function of baseline covariates and regresses the predictions on the treatment indicators. Each panel corresponds to a single hypothesis comparing the treatment conditions for the group of predicted outcome variables. The first column reports the mean difference between groups. The second column reports robust standard errors. The third column reports standard p-values. The fourth column reports exact p-values from randomization inference. The fifth column reports the minimum q-values. FDR correction is applied over all outcomes within a hypothesis. The reference mean column lists the mean of the poverty alleviation condition for the first two panels and the mean of the community empowerment condition for the third panel.</w:t>
             </w:r>
           </w:p>
         </w:tc>
@@ -6412,7 +9658,7 @@
                 <w:szCs w:val="18"/>
                 <w:color w:val="111111"/>
               </w:rPr>
-              <w:t xml:space="preserve"> 0.100</w:t>
+              <w:t xml:space="preserve"> 0.000</w:t>
             </w:r>
           </w:p>
         </w:tc>
@@ -6650,7 +9896,7 @@
                 <w:szCs w:val="18"/>
                 <w:color w:val="111111"/>
               </w:rPr>
-              <w:t xml:space="preserve"> 0.445</w:t>
+              <w:t xml:space="preserve"> 0.700</w:t>
             </w:r>
           </w:p>
         </w:tc>
@@ -6888,7 +10134,7 @@
                 <w:szCs w:val="18"/>
                 <w:color w:val="111111"/>
               </w:rPr>
-              <w:t xml:space="preserve"> 0.734</w:t>
+              <w:t xml:space="preserve"> 0.900</w:t>
             </w:r>
           </w:p>
         </w:tc>
@@ -7381,7 +10627,7 @@
                 <w:szCs w:val="18"/>
                 <w:color w:val="111111"/>
               </w:rPr>
-              <w:t xml:space="preserve"> 0.021</w:t>
+              <w:t xml:space="preserve"> 0.000</w:t>
             </w:r>
           </w:p>
         </w:tc>
@@ -7619,7 +10865,7 @@
                 <w:szCs w:val="18"/>
                 <w:color w:val="111111"/>
               </w:rPr>
-              <w:t xml:space="preserve"> 0.245</w:t>
+              <w:t xml:space="preserve"> 0.200</w:t>
             </w:r>
           </w:p>
         </w:tc>
@@ -7857,7 +11103,7 @@
                 <w:szCs w:val="18"/>
                 <w:color w:val="111111"/>
               </w:rPr>
-              <w:t xml:space="preserve"> 0.841</w:t>
+              <w:t xml:space="preserve"> 0.900</w:t>
             </w:r>
           </w:p>
         </w:tc>
@@ -8350,7 +11596,7 @@
                 <w:szCs w:val="18"/>
                 <w:color w:val="111111"/>
               </w:rPr>
-              <w:t xml:space="preserve">  0.594</w:t>
+              <w:t xml:space="preserve">  0.800</w:t>
             </w:r>
           </w:p>
         </w:tc>
@@ -8588,7 +11834,7 @@
                 <w:szCs w:val="18"/>
                 <w:color w:val="111111"/>
               </w:rPr>
-              <w:t xml:space="preserve">  0.750</w:t>
+              <w:t xml:space="preserve">  0.800</w:t>
             </w:r>
           </w:p>
         </w:tc>
@@ -8836,7 +12082,7 @@
                 <w:szCs w:val="18"/>
                 <w:color w:val="111111"/>
               </w:rPr>
-              <w:t xml:space="preserve">  0.872</w:t>
+              <w:t xml:space="preserve">  0.900</w:t>
             </w:r>
           </w:p>
         </w:tc>
@@ -9658,7 +12904,7 @@
                 <w:szCs w:val="18"/>
                 <w:color w:val="111111"/>
               </w:rPr>
-              <w:t xml:space="preserve"> 0.020</w:t>
+              <w:t xml:space="preserve"> 0.000</w:t>
             </w:r>
           </w:p>
         </w:tc>
@@ -9896,7 +13142,7 @@
                 <w:szCs w:val="18"/>
                 <w:color w:val="111111"/>
               </w:rPr>
-              <w:t xml:space="preserve"> 0.448</w:t>
+              <w:t xml:space="preserve"> 0.100</w:t>
             </w:r>
           </w:p>
         </w:tc>
@@ -10134,7 +13380,7 @@
                 <w:szCs w:val="18"/>
                 <w:color w:val="111111"/>
               </w:rPr>
-              <w:t xml:space="preserve"> 0.413</w:t>
+              <w:t xml:space="preserve"> 0.300</w:t>
             </w:r>
           </w:p>
         </w:tc>
@@ -10372,7 +13618,7 @@
                 <w:szCs w:val="18"/>
                 <w:color w:val="111111"/>
               </w:rPr>
-              <w:t xml:space="preserve"> 0.008</w:t>
+              <w:t xml:space="preserve"> 0.000</w:t>
             </w:r>
           </w:p>
         </w:tc>
@@ -10610,7 +13856,7 @@
                 <w:szCs w:val="18"/>
                 <w:color w:val="111111"/>
               </w:rPr>
-              <w:t xml:space="preserve"> 0.003</w:t>
+              <w:t xml:space="preserve"> 0.000</w:t>
             </w:r>
           </w:p>
         </w:tc>
@@ -10848,7 +14094,7 @@
                 <w:szCs w:val="18"/>
                 <w:color w:val="111111"/>
               </w:rPr>
-              <w:t xml:space="preserve"> 0.591</w:t>
+              <w:t xml:space="preserve"> 0.700</w:t>
             </w:r>
           </w:p>
         </w:tc>
@@ -11086,7 +14332,7 @@
                 <w:szCs w:val="18"/>
                 <w:color w:val="111111"/>
               </w:rPr>
-              <w:t xml:space="preserve"> 0.461</w:t>
+              <w:t xml:space="preserve"> 0.600</w:t>
             </w:r>
           </w:p>
         </w:tc>
@@ -11579,7 +14825,7 @@
                 <w:szCs w:val="18"/>
                 <w:color w:val="111111"/>
               </w:rPr>
-              <w:t xml:space="preserve"> 0.013</w:t>
+              <w:t xml:space="preserve"> 0.000</w:t>
             </w:r>
           </w:p>
         </w:tc>
@@ -11817,7 +15063,7 @@
                 <w:szCs w:val="18"/>
                 <w:color w:val="111111"/>
               </w:rPr>
-              <w:t xml:space="preserve"> 0.034</w:t>
+              <w:t xml:space="preserve"> 0.000</w:t>
             </w:r>
           </w:p>
         </w:tc>
@@ -12055,7 +15301,7 @@
                 <w:szCs w:val="18"/>
                 <w:color w:val="111111"/>
               </w:rPr>
-              <w:t xml:space="preserve"> 0.398</w:t>
+              <w:t xml:space="preserve"> 0.400</w:t>
             </w:r>
           </w:p>
         </w:tc>
@@ -12293,7 +15539,7 @@
                 <w:szCs w:val="18"/>
                 <w:color w:val="111111"/>
               </w:rPr>
-              <w:t xml:space="preserve"> 0.022</w:t>
+              <w:t xml:space="preserve"> 0.100</w:t>
             </w:r>
           </w:p>
         </w:tc>
@@ -12531,7 +15777,7 @@
                 <w:szCs w:val="18"/>
                 <w:color w:val="111111"/>
               </w:rPr>
-              <w:t xml:space="preserve"> 0.013</w:t>
+              <w:t xml:space="preserve"> 0.000</w:t>
             </w:r>
           </w:p>
         </w:tc>
@@ -12769,7 +16015,7 @@
                 <w:szCs w:val="18"/>
                 <w:color w:val="111111"/>
               </w:rPr>
-              <w:t xml:space="preserve"> 0.752</w:t>
+              <w:t xml:space="preserve"> 0.800</w:t>
             </w:r>
           </w:p>
         </w:tc>
@@ -13007,7 +16253,7 @@
                 <w:szCs w:val="18"/>
                 <w:color w:val="111111"/>
               </w:rPr>
-              <w:t xml:space="preserve"> 0.851</w:t>
+              <w:t xml:space="preserve"> 0.900</w:t>
             </w:r>
           </w:p>
         </w:tc>
@@ -13500,7 +16746,7 @@
                 <w:szCs w:val="18"/>
                 <w:color w:val="111111"/>
               </w:rPr>
-              <w:t xml:space="preserve"> 0.766</w:t>
+              <w:t xml:space="preserve"> 1.000</w:t>
             </w:r>
           </w:p>
         </w:tc>
@@ -13738,7 +16984,7 @@
                 <w:szCs w:val="18"/>
                 <w:color w:val="111111"/>
               </w:rPr>
-              <w:t xml:space="preserve"> 0.164</w:t>
+              <w:t xml:space="preserve"> 0.200</w:t>
             </w:r>
           </w:p>
         </w:tc>
@@ -13976,7 +17222,7 @@
                 <w:szCs w:val="18"/>
                 <w:color w:val="111111"/>
               </w:rPr>
-              <w:t xml:space="preserve"> 0.964</w:t>
+              <w:t xml:space="preserve"> 1.000</w:t>
             </w:r>
           </w:p>
         </w:tc>
@@ -14214,7 +17460,7 @@
                 <w:szCs w:val="18"/>
                 <w:color w:val="111111"/>
               </w:rPr>
-              <w:t xml:space="preserve"> 0.595</w:t>
+              <w:t xml:space="preserve"> 1.000</w:t>
             </w:r>
           </w:p>
         </w:tc>
@@ -14452,7 +17698,7 @@
                 <w:szCs w:val="18"/>
                 <w:color w:val="111111"/>
               </w:rPr>
-              <w:t xml:space="preserve"> 0.366</w:t>
+              <w:t xml:space="preserve"> 0.400</w:t>
             </w:r>
           </w:p>
         </w:tc>
@@ -14690,7 +17936,7 @@
                 <w:szCs w:val="18"/>
                 <w:color w:val="111111"/>
               </w:rPr>
-              <w:t xml:space="preserve"> 0.806</w:t>
+              <w:t xml:space="preserve"> 0.600</w:t>
             </w:r>
           </w:p>
         </w:tc>
@@ -14938,7 +18184,7 @@
                 <w:szCs w:val="18"/>
                 <w:color w:val="111111"/>
               </w:rPr>
-              <w:t xml:space="preserve"> 0.579</w:t>
+              <w:t xml:space="preserve"> 0.300</w:t>
             </w:r>
           </w:p>
         </w:tc>
@@ -15760,7 +19006,7 @@
                 <w:szCs w:val="18"/>
                 <w:color w:val="111111"/>
               </w:rPr>
-              <w:t xml:space="preserve"> 0.055</w:t>
+              <w:t xml:space="preserve"> 0.200</w:t>
             </w:r>
           </w:p>
         </w:tc>
@@ -15998,7 +19244,7 @@
                 <w:szCs w:val="18"/>
                 <w:color w:val="111111"/>
               </w:rPr>
-              <w:t xml:space="preserve"> 0.486</w:t>
+              <w:t xml:space="preserve"> 0.500</w:t>
             </w:r>
           </w:p>
         </w:tc>
@@ -16236,7 +19482,7 @@
                 <w:szCs w:val="18"/>
                 <w:color w:val="111111"/>
               </w:rPr>
-              <w:t xml:space="preserve"> 0.709</w:t>
+              <w:t xml:space="preserve"> 0.800</w:t>
             </w:r>
           </w:p>
         </w:tc>
@@ -16729,7 +19975,7 @@
                 <w:szCs w:val="18"/>
                 <w:color w:val="111111"/>
               </w:rPr>
-              <w:t xml:space="preserve"> 0.035</w:t>
+              <w:t xml:space="preserve"> 0.100</w:t>
             </w:r>
           </w:p>
         </w:tc>
@@ -16967,7 +20213,7 @@
                 <w:szCs w:val="18"/>
                 <w:color w:val="111111"/>
               </w:rPr>
-              <w:t xml:space="preserve"> 0.342</w:t>
+              <w:t xml:space="preserve"> 0.100</w:t>
             </w:r>
           </w:p>
         </w:tc>
@@ -17205,7 +20451,7 @@
                 <w:szCs w:val="18"/>
                 <w:color w:val="111111"/>
               </w:rPr>
-              <w:t xml:space="preserve"> 0.873</w:t>
+              <w:t xml:space="preserve"> 1.000</w:t>
             </w:r>
           </w:p>
         </w:tc>
@@ -17698,7 +20944,7 @@
                 <w:szCs w:val="18"/>
                 <w:color w:val="111111"/>
               </w:rPr>
-              <w:t xml:space="preserve">  0.842</w:t>
+              <w:t xml:space="preserve">  0.800</w:t>
             </w:r>
           </w:p>
         </w:tc>
@@ -17936,7 +21182,7 @@
                 <w:szCs w:val="18"/>
                 <w:color w:val="111111"/>
               </w:rPr>
-              <w:t xml:space="preserve">  0.831</w:t>
+              <w:t xml:space="preserve">  0.700</w:t>
             </w:r>
           </w:p>
         </w:tc>
@@ -18184,7 +21430,7 @@
                 <w:szCs w:val="18"/>
                 <w:color w:val="111111"/>
               </w:rPr>
-              <w:t xml:space="preserve">  0.577</w:t>
+              <w:t xml:space="preserve">  0.700</w:t>
             </w:r>
           </w:p>
         </w:tc>
@@ -19006,7 +22252,7 @@
                 <w:szCs w:val="18"/>
                 <w:color w:val="111111"/>
               </w:rPr>
-              <w:t xml:space="preserve"> 0.063</w:t>
+              <w:t xml:space="preserve"> 0.100</w:t>
             </w:r>
           </w:p>
         </w:tc>
@@ -19244,7 +22490,7 @@
                 <w:szCs w:val="18"/>
                 <w:color w:val="111111"/>
               </w:rPr>
-              <w:t xml:space="preserve"> 0.649</w:t>
+              <w:t xml:space="preserve"> 0.700</w:t>
             </w:r>
           </w:p>
         </w:tc>
@@ -19482,7 +22728,7 @@
                 <w:szCs w:val="18"/>
                 <w:color w:val="111111"/>
               </w:rPr>
-              <w:t xml:space="preserve"> 0.402</w:t>
+              <w:t xml:space="preserve"> 0.600</w:t>
             </w:r>
           </w:p>
         </w:tc>
@@ -19720,7 +22966,7 @@
                 <w:szCs w:val="18"/>
                 <w:color w:val="111111"/>
               </w:rPr>
-              <w:t xml:space="preserve"> 0.008</w:t>
+              <w:t xml:space="preserve"> 0.000</w:t>
             </w:r>
           </w:p>
         </w:tc>
@@ -19958,7 +23204,7 @@
                 <w:szCs w:val="18"/>
                 <w:color w:val="111111"/>
               </w:rPr>
-              <w:t xml:space="preserve"> 0.004</w:t>
+              <w:t xml:space="preserve"> 0.000</w:t>
             </w:r>
           </w:p>
         </w:tc>
@@ -20196,7 +23442,7 @@
                 <w:szCs w:val="18"/>
                 <w:color w:val="111111"/>
               </w:rPr>
-              <w:t xml:space="preserve"> 0.635</w:t>
+              <w:t xml:space="preserve"> 0.600</w:t>
             </w:r>
           </w:p>
         </w:tc>
@@ -20434,7 +23680,7 @@
                 <w:szCs w:val="18"/>
                 <w:color w:val="111111"/>
               </w:rPr>
-              <w:t xml:space="preserve"> 0.387</w:t>
+              <w:t xml:space="preserve"> 0.200</w:t>
             </w:r>
           </w:p>
         </w:tc>
@@ -20927,7 +24173,7 @@
                 <w:szCs w:val="18"/>
                 <w:color w:val="111111"/>
               </w:rPr>
-              <w:t xml:space="preserve"> 0.002</w:t>
+              <w:t xml:space="preserve"> 0.000</w:t>
             </w:r>
           </w:p>
         </w:tc>
@@ -21165,7 +24411,7 @@
                 <w:szCs w:val="18"/>
                 <w:color w:val="111111"/>
               </w:rPr>
-              <w:t xml:space="preserve"> 0.027</w:t>
+              <w:t xml:space="preserve"> 0.200</w:t>
             </w:r>
           </w:p>
         </w:tc>
@@ -21403,7 +24649,7 @@
                 <w:szCs w:val="18"/>
                 <w:color w:val="111111"/>
               </w:rPr>
-              <w:t xml:space="preserve"> 0.312</w:t>
+              <w:t xml:space="preserve"> 0.000</w:t>
             </w:r>
           </w:p>
         </w:tc>
@@ -21641,7 +24887,7 @@
                 <w:szCs w:val="18"/>
                 <w:color w:val="111111"/>
               </w:rPr>
-              <w:t xml:space="preserve"> 0.012</w:t>
+              <w:t xml:space="preserve"> 0.000</w:t>
             </w:r>
           </w:p>
         </w:tc>
@@ -21879,7 +25125,7 @@
                 <w:szCs w:val="18"/>
                 <w:color w:val="111111"/>
               </w:rPr>
-              <w:t xml:space="preserve"> 0.012</w:t>
+              <w:t xml:space="preserve"> 0.000</w:t>
             </w:r>
           </w:p>
         </w:tc>
@@ -22117,7 +25363,7 @@
                 <w:szCs w:val="18"/>
                 <w:color w:val="111111"/>
               </w:rPr>
-              <w:t xml:space="preserve"> 0.921</w:t>
+              <w:t xml:space="preserve"> 1.000</w:t>
             </w:r>
           </w:p>
         </w:tc>
@@ -22355,7 +25601,7 @@
                 <w:szCs w:val="18"/>
                 <w:color w:val="111111"/>
               </w:rPr>
-              <w:t xml:space="preserve"> 0.862</w:t>
+              <w:t xml:space="preserve"> 0.600</w:t>
             </w:r>
           </w:p>
         </w:tc>
@@ -22848,7 +26094,7 @@
                 <w:szCs w:val="18"/>
                 <w:color w:val="111111"/>
               </w:rPr>
-              <w:t xml:space="preserve"> 0.555</w:t>
+              <w:t xml:space="preserve"> 0.600</w:t>
             </w:r>
           </w:p>
         </w:tc>
@@ -23086,7 +26332,7 @@
                 <w:szCs w:val="18"/>
                 <w:color w:val="111111"/>
               </w:rPr>
-              <w:t xml:space="preserve"> 0.134</w:t>
+              <w:t xml:space="preserve"> 0.100</w:t>
             </w:r>
           </w:p>
         </w:tc>
@@ -23324,7 +26570,7 @@
                 <w:szCs w:val="18"/>
                 <w:color w:val="111111"/>
               </w:rPr>
-              <w:t xml:space="preserve"> 0.840</w:t>
+              <w:t xml:space="preserve"> 0.900</w:t>
             </w:r>
           </w:p>
         </w:tc>
@@ -23562,7 +26808,7 @@
                 <w:szCs w:val="18"/>
                 <w:color w:val="111111"/>
               </w:rPr>
-              <w:t xml:space="preserve"> 0.806</w:t>
+              <w:t xml:space="preserve"> 1.000</w:t>
             </w:r>
           </w:p>
         </w:tc>
@@ -23800,7 +27046,7 @@
                 <w:szCs w:val="18"/>
                 <w:color w:val="111111"/>
               </w:rPr>
-              <w:t xml:space="preserve"> 0.448</w:t>
+              <w:t xml:space="preserve"> 0.300</w:t>
             </w:r>
           </w:p>
         </w:tc>
@@ -24038,7 +27284,7 @@
                 <w:szCs w:val="18"/>
                 <w:color w:val="111111"/>
               </w:rPr>
-              <w:t xml:space="preserve"> 0.713</w:t>
+              <w:t xml:space="preserve"> 0.900</w:t>
             </w:r>
           </w:p>
         </w:tc>
@@ -24286,7 +27532,7 @@
                 <w:szCs w:val="18"/>
                 <w:color w:val="111111"/>
               </w:rPr>
-              <w:t xml:space="preserve"> 0.478</w:t>
+              <w:t xml:space="preserve"> 0.400</w:t>
             </w:r>
           </w:p>
         </w:tc>
@@ -24990,7 +28236,7 @@
                 <w:szCs w:val="18"/>
                 <w:color w:val="111111"/>
               </w:rPr>
-              <w:t xml:space="preserve"> 0.288</w:t>
+              <w:t xml:space="preserve"> 0.400</w:t>
             </w:r>
           </w:p>
         </w:tc>
@@ -25170,7 +28416,7 @@
                 <w:szCs w:val="18"/>
                 <w:color w:val="111111"/>
               </w:rPr>
-              <w:t xml:space="preserve"> 0.406</w:t>
+              <w:t xml:space="preserve"> 0.400</w:t>
             </w:r>
           </w:p>
         </w:tc>
@@ -25350,7 +28596,7 @@
                 <w:szCs w:val="18"/>
                 <w:color w:val="111111"/>
               </w:rPr>
-              <w:t xml:space="preserve"> 0.295</w:t>
+              <w:t xml:space="preserve"> 0.400</w:t>
             </w:r>
           </w:p>
         </w:tc>
@@ -25723,7 +28969,7 @@
                 <w:szCs w:val="18"/>
                 <w:color w:val="111111"/>
               </w:rPr>
-              <w:t xml:space="preserve"> 0.313</w:t>
+              <w:t xml:space="preserve"> 0.400</w:t>
             </w:r>
           </w:p>
         </w:tc>
@@ -25903,7 +29149,7 @@
                 <w:szCs w:val="18"/>
                 <w:color w:val="111111"/>
               </w:rPr>
-              <w:t xml:space="preserve"> 0.981</w:t>
+              <w:t xml:space="preserve"> 1.000</w:t>
             </w:r>
           </w:p>
         </w:tc>
@@ -26083,7 +29329,7 @@
                 <w:szCs w:val="18"/>
                 <w:color w:val="111111"/>
               </w:rPr>
-              <w:t xml:space="preserve"> 0.270</w:t>
+              <w:t xml:space="preserve"> 0.200</w:t>
             </w:r>
           </w:p>
         </w:tc>
@@ -26456,7 +29702,7 @@
                 <w:szCs w:val="18"/>
                 <w:color w:val="111111"/>
               </w:rPr>
-              <w:t xml:space="preserve"> 0.925</w:t>
+              <w:t xml:space="preserve"> 1.000</w:t>
             </w:r>
           </w:p>
         </w:tc>
@@ -26636,7 +29882,7 @@
                 <w:szCs w:val="18"/>
                 <w:color w:val="111111"/>
               </w:rPr>
-              <w:t xml:space="preserve"> 0.446</w:t>
+              <w:t xml:space="preserve"> 0.600</w:t>
             </w:r>
           </w:p>
         </w:tc>
@@ -26826,7 +30072,7 @@
                 <w:szCs w:val="18"/>
                 <w:color w:val="111111"/>
               </w:rPr>
-              <w:t xml:space="preserve"> 0.956</w:t>
+              <w:t xml:space="preserve"> 0.900</w:t>
             </w:r>
           </w:p>
         </w:tc>
@@ -27468,7 +30714,7 @@
                 <w:szCs w:val="18"/>
                 <w:color w:val="111111"/>
               </w:rPr>
-              <w:t xml:space="preserve">  0.600</w:t>
+              <w:t xml:space="preserve">  0.300</w:t>
             </w:r>
           </w:p>
         </w:tc>
@@ -27648,7 +30894,7 @@
                 <w:szCs w:val="18"/>
                 <w:color w:val="111111"/>
               </w:rPr>
-              <w:t xml:space="preserve">  0.066</w:t>
+              <w:t xml:space="preserve">  0.200</w:t>
             </w:r>
           </w:p>
         </w:tc>
@@ -27828,7 +31074,7 @@
                 <w:szCs w:val="18"/>
                 <w:color w:val="111111"/>
               </w:rPr>
-              <w:t xml:space="preserve">  0.806</w:t>
+              <w:t xml:space="preserve">  0.600</w:t>
             </w:r>
           </w:p>
         </w:tc>
@@ -28201,7 +31447,7 @@
                 <w:szCs w:val="18"/>
                 <w:color w:val="111111"/>
               </w:rPr>
-              <w:t xml:space="preserve"> 0.756</w:t>
+              <w:t xml:space="preserve"> 1.000</w:t>
             </w:r>
           </w:p>
         </w:tc>
@@ -28381,7 +31627,7 @@
                 <w:szCs w:val="18"/>
                 <w:color w:val="111111"/>
               </w:rPr>
-              <w:t xml:space="preserve"> 0.536</w:t>
+              <w:t xml:space="preserve"> 0.400</w:t>
             </w:r>
           </w:p>
         </w:tc>
@@ -28561,7 +31807,7 @@
                 <w:szCs w:val="18"/>
                 <w:color w:val="111111"/>
               </w:rPr>
-              <w:t xml:space="preserve"> 0.576</w:t>
+              <w:t xml:space="preserve"> 0.500</w:t>
             </w:r>
           </w:p>
         </w:tc>
@@ -28934,7 +32180,7 @@
                 <w:szCs w:val="18"/>
                 <w:color w:val="111111"/>
               </w:rPr>
-              <w:t xml:space="preserve">  0.862</w:t>
+              <w:t xml:space="preserve">  0.900</w:t>
             </w:r>
           </w:p>
         </w:tc>
@@ -29114,7 +32360,7 @@
                 <w:szCs w:val="18"/>
                 <w:color w:val="111111"/>
               </w:rPr>
-              <w:t xml:space="preserve">  0.028</w:t>
+              <w:t xml:space="preserve">  0.000</w:t>
             </w:r>
           </w:p>
         </w:tc>
@@ -29304,7 +32550,7 @@
                 <w:szCs w:val="18"/>
                 <w:color w:val="111111"/>
               </w:rPr>
-              <w:t xml:space="preserve">  0.747</w:t>
+              <w:t xml:space="preserve">  0.700</w:t>
             </w:r>
           </w:p>
         </w:tc>
@@ -29946,7 +33192,7 @@
                 <w:szCs w:val="18"/>
                 <w:color w:val="111111"/>
               </w:rPr>
-              <w:t xml:space="preserve"> 0.691</w:t>
+              <w:t xml:space="preserve"> 0.600</w:t>
             </w:r>
           </w:p>
         </w:tc>
@@ -30126,7 +33372,7 @@
                 <w:szCs w:val="18"/>
                 <w:color w:val="111111"/>
               </w:rPr>
-              <w:t xml:space="preserve"> 0.293</w:t>
+              <w:t xml:space="preserve"> 0.500</w:t>
             </w:r>
           </w:p>
         </w:tc>
@@ -30306,7 +33552,7 @@
                 <w:szCs w:val="18"/>
                 <w:color w:val="111111"/>
               </w:rPr>
-              <w:t xml:space="preserve"> 0.290</w:t>
+              <w:t xml:space="preserve"> 0.300</w:t>
             </w:r>
           </w:p>
         </w:tc>
@@ -30486,7 +33732,7 @@
                 <w:szCs w:val="18"/>
                 <w:color w:val="111111"/>
               </w:rPr>
-              <w:t xml:space="preserve"> 0.503</w:t>
+              <w:t xml:space="preserve"> 0.700</w:t>
             </w:r>
           </w:p>
         </w:tc>
@@ -30666,7 +33912,7 @@
                 <w:szCs w:val="18"/>
                 <w:color w:val="111111"/>
               </w:rPr>
-              <w:t xml:space="preserve"> 0.791</w:t>
+              <w:t xml:space="preserve"> 0.900</w:t>
             </w:r>
           </w:p>
         </w:tc>
@@ -30846,7 +34092,7 @@
                 <w:szCs w:val="18"/>
                 <w:color w:val="111111"/>
               </w:rPr>
-              <w:t xml:space="preserve"> 0.024</w:t>
+              <w:t xml:space="preserve"> 0.100</w:t>
             </w:r>
           </w:p>
         </w:tc>
@@ -31026,7 +34272,7 @@
                 <w:szCs w:val="18"/>
                 <w:color w:val="111111"/>
               </w:rPr>
-              <w:t xml:space="preserve"> 0.754</w:t>
+              <w:t xml:space="preserve"> 0.900</w:t>
             </w:r>
           </w:p>
         </w:tc>
@@ -31399,7 +34645,7 @@
                 <w:szCs w:val="18"/>
                 <w:color w:val="111111"/>
               </w:rPr>
-              <w:t xml:space="preserve"> 0.966</w:t>
+              <w:t xml:space="preserve"> 1.000</w:t>
             </w:r>
           </w:p>
         </w:tc>
@@ -31579,7 +34825,7 @@
                 <w:szCs w:val="18"/>
                 <w:color w:val="111111"/>
               </w:rPr>
-              <w:t xml:space="preserve"> 0.589</w:t>
+              <w:t xml:space="preserve"> 0.900</w:t>
             </w:r>
           </w:p>
         </w:tc>
@@ -31759,7 +35005,7 @@
                 <w:szCs w:val="18"/>
                 <w:color w:val="111111"/>
               </w:rPr>
-              <w:t xml:space="preserve"> 0.139</w:t>
+              <w:t xml:space="preserve"> 0.300</w:t>
             </w:r>
           </w:p>
         </w:tc>
@@ -31939,7 +35185,7 @@
                 <w:szCs w:val="18"/>
                 <w:color w:val="111111"/>
               </w:rPr>
-              <w:t xml:space="preserve"> 0.096</w:t>
+              <w:t xml:space="preserve"> 0.200</w:t>
             </w:r>
           </w:p>
         </w:tc>
@@ -32119,7 +35365,7 @@
                 <w:szCs w:val="18"/>
                 <w:color w:val="111111"/>
               </w:rPr>
-              <w:t xml:space="preserve"> 0.592</w:t>
+              <w:t xml:space="preserve"> 0.400</w:t>
             </w:r>
           </w:p>
         </w:tc>
@@ -32299,7 +35545,7 @@
                 <w:szCs w:val="18"/>
                 <w:color w:val="111111"/>
               </w:rPr>
-              <w:t xml:space="preserve"> 0.168</w:t>
+              <w:t xml:space="preserve"> 0.100</w:t>
             </w:r>
           </w:p>
         </w:tc>
@@ -32479,7 +35725,7 @@
                 <w:szCs w:val="18"/>
                 <w:color w:val="111111"/>
               </w:rPr>
-              <w:t xml:space="preserve"> 0.722</w:t>
+              <w:t xml:space="preserve"> 0.700</w:t>
             </w:r>
           </w:p>
         </w:tc>
@@ -32852,7 +36098,7 @@
                 <w:szCs w:val="18"/>
                 <w:color w:val="111111"/>
               </w:rPr>
-              <w:t xml:space="preserve"> 0.646</w:t>
+              <w:t xml:space="preserve"> 0.400</w:t>
             </w:r>
           </w:p>
         </w:tc>
@@ -33032,7 +36278,7 @@
                 <w:szCs w:val="18"/>
                 <w:color w:val="111111"/>
               </w:rPr>
-              <w:t xml:space="preserve"> 0.575</w:t>
+              <w:t xml:space="preserve"> 0.200</w:t>
             </w:r>
           </w:p>
         </w:tc>
@@ -33212,7 +36458,7 @@
                 <w:szCs w:val="18"/>
                 <w:color w:val="111111"/>
               </w:rPr>
-              <w:t xml:space="preserve"> 0.003</w:t>
+              <w:t xml:space="preserve"> 0.000</w:t>
             </w:r>
           </w:p>
         </w:tc>
@@ -33392,7 +36638,7 @@
                 <w:szCs w:val="18"/>
                 <w:color w:val="111111"/>
               </w:rPr>
-              <w:t xml:space="preserve"> 0.347</w:t>
+              <w:t xml:space="preserve"> 0.400</w:t>
             </w:r>
           </w:p>
         </w:tc>
@@ -33572,7 +36818,7 @@
                 <w:szCs w:val="18"/>
                 <w:color w:val="111111"/>
               </w:rPr>
-              <w:t xml:space="preserve"> 0.776</w:t>
+              <w:t xml:space="preserve"> 0.800</w:t>
             </w:r>
           </w:p>
         </w:tc>
@@ -33752,7 +36998,7 @@
                 <w:szCs w:val="18"/>
                 <w:color w:val="111111"/>
               </w:rPr>
-              <w:t xml:space="preserve"> 0.305</w:t>
+              <w:t xml:space="preserve"> 0.300</w:t>
             </w:r>
           </w:p>
         </w:tc>
@@ -33942,7 +37188,7 @@
                 <w:szCs w:val="18"/>
                 <w:color w:val="111111"/>
               </w:rPr>
-              <w:t xml:space="preserve"> 0.526</w:t>
+              <w:t xml:space="preserve"> 0.600</w:t>
             </w:r>
           </w:p>
         </w:tc>
@@ -34584,7 +37830,7 @@
                 <w:szCs w:val="18"/>
                 <w:color w:val="111111"/>
               </w:rPr>
-              <w:t xml:space="preserve"> 0.367</w:t>
+              <w:t xml:space="preserve"> 0.600</w:t>
             </w:r>
           </w:p>
         </w:tc>
@@ -34764,7 +38010,7 @@
                 <w:szCs w:val="18"/>
                 <w:color w:val="111111"/>
               </w:rPr>
-              <w:t xml:space="preserve"> 0.954</w:t>
+              <w:t xml:space="preserve"> 1.000</w:t>
             </w:r>
           </w:p>
         </w:tc>
@@ -34944,7 +38190,7 @@
                 <w:szCs w:val="18"/>
                 <w:color w:val="111111"/>
               </w:rPr>
-              <w:t xml:space="preserve"> 0.452</w:t>
+              <w:t xml:space="preserve"> 0.600</w:t>
             </w:r>
           </w:p>
         </w:tc>
@@ -35124,7 +38370,7 @@
                 <w:szCs w:val="18"/>
                 <w:color w:val="111111"/>
               </w:rPr>
-              <w:t xml:space="preserve"> 0.241</w:t>
+              <w:t xml:space="preserve"> 0.200</w:t>
             </w:r>
           </w:p>
         </w:tc>
@@ -35304,7 +38550,7 @@
                 <w:szCs w:val="18"/>
                 <w:color w:val="111111"/>
               </w:rPr>
-              <w:t xml:space="preserve"> 0.203</w:t>
+              <w:t xml:space="preserve"> 0.400</w:t>
             </w:r>
           </w:p>
         </w:tc>
@@ -35484,7 +38730,7 @@
                 <w:szCs w:val="18"/>
                 <w:color w:val="111111"/>
               </w:rPr>
-              <w:t xml:space="preserve"> 0.321</w:t>
+              <w:t xml:space="preserve"> 0.100</w:t>
             </w:r>
           </w:p>
         </w:tc>
@@ -35664,7 +38910,7 @@
                 <w:szCs w:val="18"/>
                 <w:color w:val="111111"/>
               </w:rPr>
-              <w:t xml:space="preserve"> 0.382</w:t>
+              <w:t xml:space="preserve"> 0.500</w:t>
             </w:r>
           </w:p>
         </w:tc>
@@ -36037,7 +39283,7 @@
                 <w:szCs w:val="18"/>
                 <w:color w:val="111111"/>
               </w:rPr>
-              <w:t xml:space="preserve"> 0.044</w:t>
+              <w:t xml:space="preserve"> 0.000</w:t>
             </w:r>
           </w:p>
         </w:tc>
@@ -36217,7 +39463,7 @@
                 <w:szCs w:val="18"/>
                 <w:color w:val="111111"/>
               </w:rPr>
-              <w:t xml:space="preserve"> 0.205</w:t>
+              <w:t xml:space="preserve"> 0.000</w:t>
             </w:r>
           </w:p>
         </w:tc>
@@ -36397,7 +39643,7 @@
                 <w:szCs w:val="18"/>
                 <w:color w:val="111111"/>
               </w:rPr>
-              <w:t xml:space="preserve"> 0.684</w:t>
+              <w:t xml:space="preserve"> 0.500</w:t>
             </w:r>
           </w:p>
         </w:tc>
@@ -36577,7 +39823,7 @@
                 <w:szCs w:val="18"/>
                 <w:color w:val="111111"/>
               </w:rPr>
-              <w:t xml:space="preserve"> 0.561</w:t>
+              <w:t xml:space="preserve"> 0.600</w:t>
             </w:r>
           </w:p>
         </w:tc>
@@ -36757,7 +40003,7 @@
                 <w:szCs w:val="18"/>
                 <w:color w:val="111111"/>
               </w:rPr>
-              <w:t xml:space="preserve"> 0.298</w:t>
+              <w:t xml:space="preserve"> 0.200</w:t>
             </w:r>
           </w:p>
         </w:tc>
@@ -36937,7 +40183,7 @@
                 <w:szCs w:val="18"/>
                 <w:color w:val="111111"/>
               </w:rPr>
-              <w:t xml:space="preserve"> 0.712</w:t>
+              <w:t xml:space="preserve"> 0.700</w:t>
             </w:r>
           </w:p>
         </w:tc>
@@ -37117,7 +40363,7 @@
                 <w:szCs w:val="18"/>
                 <w:color w:val="111111"/>
               </w:rPr>
-              <w:t xml:space="preserve"> 0.883</w:t>
+              <w:t xml:space="preserve"> 0.900</w:t>
             </w:r>
           </w:p>
         </w:tc>
@@ -37490,7 +40736,7 @@
                 <w:szCs w:val="18"/>
                 <w:color w:val="111111"/>
               </w:rPr>
-              <w:t xml:space="preserve"> 0.235</w:t>
+              <w:t xml:space="preserve"> 0.200</w:t>
             </w:r>
           </w:p>
         </w:tc>
@@ -37670,7 +40916,7 @@
                 <w:szCs w:val="18"/>
                 <w:color w:val="111111"/>
               </w:rPr>
-              <w:t xml:space="preserve"> 0.249</w:t>
+              <w:t xml:space="preserve"> 0.400</w:t>
             </w:r>
           </w:p>
         </w:tc>
@@ -37850,7 +41096,7 @@
                 <w:szCs w:val="18"/>
                 <w:color w:val="111111"/>
               </w:rPr>
-              <w:t xml:space="preserve"> 0.743</w:t>
+              <w:t xml:space="preserve"> 0.700</w:t>
             </w:r>
           </w:p>
         </w:tc>
@@ -38030,7 +41276,7 @@
                 <w:szCs w:val="18"/>
                 <w:color w:val="111111"/>
               </w:rPr>
-              <w:t xml:space="preserve"> 0.524</w:t>
+              <w:t xml:space="preserve"> 0.200</w:t>
             </w:r>
           </w:p>
         </w:tc>
@@ -38210,7 +41456,7 @@
                 <w:szCs w:val="18"/>
                 <w:color w:val="111111"/>
               </w:rPr>
-              <w:t xml:space="preserve"> 0.707</w:t>
+              <w:t xml:space="preserve"> 0.700</w:t>
             </w:r>
           </w:p>
         </w:tc>
@@ -38390,7 +41636,7 @@
                 <w:szCs w:val="18"/>
                 <w:color w:val="111111"/>
               </w:rPr>
-              <w:t xml:space="preserve"> 0.480</w:t>
+              <w:t xml:space="preserve"> 0.300</w:t>
             </w:r>
           </w:p>
         </w:tc>
@@ -38580,7 +41826,7 @@
                 <w:szCs w:val="18"/>
                 <w:color w:val="111111"/>
               </w:rPr>
-              <w:t xml:space="preserve"> 0.218</w:t>
+              <w:t xml:space="preserve"> 0.000</w:t>
             </w:r>
           </w:p>
         </w:tc>

</xml_diff>